<commit_message>
Css weiter validiert: fontface noch enthalten -> aufgabe hepo doku weitergeschrieben index validiert keine <p><h1></h1></p> schachtelung h1 darf nicht in p geschachtelt werden
Signed-off-by: seah <sebastian.ahlen@nordakademie.de>
</commit_message>
<xml_diff>
--- a/I10a/documents/docu.docx
+++ b/I10a/documents/docu.docx
@@ -151,19 +151,47 @@
         <w:rPr>
           <w:lang w:val="en-US"/>
         </w:rPr>
-        <w:t>, Ellendamm 4a</w:t>
-      </w:r>
+        <w:t xml:space="preserve">, </w:t>
+      </w:r>
+      <w:proofErr w:type="spellStart"/>
       <w:r>
         <w:rPr>
           <w:lang w:val="en-US"/>
         </w:rPr>
+        <w:t>Ellendamm</w:t>
+      </w:r>
+      <w:proofErr w:type="spellEnd"/>
+      <w:r>
+        <w:rPr>
+          <w:lang w:val="en-US"/>
+        </w:rPr>
+        <w:t xml:space="preserve"> 4a</w:t>
+      </w:r>
+      <w:r>
+        <w:rPr>
+          <w:lang w:val="en-US"/>
+        </w:rPr>
         <w:t>, 25335</w:t>
       </w:r>
       <w:r>
         <w:rPr>
           <w:lang w:val="en-US"/>
         </w:rPr>
-        <w:t xml:space="preserve"> Elmshorn, I10a</w:t>
+        <w:t xml:space="preserve"> </w:t>
+      </w:r>
+      <w:proofErr w:type="spellStart"/>
+      <w:r>
+        <w:rPr>
+          <w:lang w:val="en-US"/>
+        </w:rPr>
+        <w:t>Elmshorn</w:t>
+      </w:r>
+      <w:proofErr w:type="spellEnd"/>
+      <w:r>
+        <w:rPr>
+          <w:lang w:val="en-US"/>
+        </w:rPr>
+        <w:t>, I10a</w:t>
       </w:r>
     </w:p>
     <w:p>
@@ -195,7 +223,21 @@
         <w:rPr>
           <w:lang w:val="en-US"/>
         </w:rPr>
-        <w:t>, Reembusch 75b</w:t>
+        <w:t xml:space="preserve">, </w:t>
+      </w:r>
+      <w:proofErr w:type="spellStart"/>
+      <w:r>
+        <w:rPr>
+          <w:lang w:val="en-US"/>
+        </w:rPr>
+        <w:t>Reembusch</w:t>
+      </w:r>
+      <w:proofErr w:type="spellEnd"/>
+      <w:r>
+        <w:rPr>
+          <w:lang w:val="en-US"/>
+        </w:rPr>
+        <w:t xml:space="preserve"> 75b</w:t>
       </w:r>
       <w:r>
         <w:rPr>
@@ -337,9 +379,11 @@
       <w:r>
         <w:t xml:space="preserve"> </w:t>
       </w:r>
+      <w:proofErr w:type="spellStart"/>
       <w:r>
         <w:t>Kowalk</w:t>
       </w:r>
+      <w:proofErr w:type="spellEnd"/>
     </w:p>
     <w:p>
       <w:pPr>
@@ -3437,13 +3481,7 @@
         <w:t>Struktur und das Design der Seite</w:t>
       </w:r>
       <w:r>
-        <w:t xml:space="preserve"> da</w:t>
-      </w:r>
-      <w:r>
-        <w:t>r</w:t>
-      </w:r>
-      <w:r>
-        <w:t>gelegt.</w:t>
+        <w:t xml:space="preserve"> dargelegt.</w:t>
       </w:r>
     </w:p>
     <w:p>
@@ -3456,7 +3494,13 @@
     </w:p>
     <w:p>
       <w:r>
-        <w:t>Die Besucher der Webseite sollen in ansprechender Weise</w:t>
+        <w:t>D</w:t>
+      </w:r>
+      <w:r>
+        <w:t>en</w:t>
+      </w:r>
+      <w:r>
+        <w:t xml:space="preserve"> Besucher der Webseite sollen in ansprechender Weise</w:t>
       </w:r>
       <w:r>
         <w:t xml:space="preserve"> allgemeine Informationen</w:t>
@@ -3465,10 +3509,29 @@
         <w:t xml:space="preserve"> und die neusten Nach</w:t>
       </w:r>
       <w:r>
-        <w:t>richten der</w:t>
-      </w:r>
-      <w:r>
-        <w:t xml:space="preserve"> TV-Serie „How I Met Your Mother“ </w:t>
+        <w:t xml:space="preserve">richten </w:t>
+      </w:r>
+      <w:r>
+        <w:t>über die</w:t>
+      </w:r>
+      <w:r>
+        <w:t xml:space="preserve"> TV-Serie „</w:t>
+      </w:r>
+      <w:proofErr w:type="spellStart"/>
+      <w:r>
+        <w:t>How</w:t>
+      </w:r>
+      <w:proofErr w:type="spellEnd"/>
+      <w:r>
+        <w:t xml:space="preserve"> I Met </w:t>
+      </w:r>
+      <w:proofErr w:type="spellStart"/>
+      <w:r>
+        <w:t>Your</w:t>
+      </w:r>
+      <w:proofErr w:type="spellEnd"/>
+      <w:r>
+        <w:t xml:space="preserve"> Mother“ </w:t>
       </w:r>
       <w:r>
         <w:t>vermittelt werden.</w:t>
@@ -3543,12 +3606,94 @@
         <w:t>.</w:t>
       </w:r>
     </w:p>
+    <w:p/>
+    <w:p/>
+    <w:p/>
+    <w:p/>
+    <w:p/>
+    <w:p/>
+    <w:p/>
+    <w:p/>
+    <w:p/>
+    <w:p/>
     <w:p>
       <w:pPr>
         <w:pStyle w:val="berschrift2"/>
       </w:pPr>
       <w:bookmarkStart w:id="4" w:name="_Toc302850967"/>
       <w:r>
+        <w:rPr>
+          <w:noProof/>
+          <w:lang w:eastAsia="ja-JP"/>
+        </w:rPr>
+        <w:lastRenderedPageBreak/>
+        <w:drawing>
+          <wp:anchor distT="0" distB="0" distL="114300" distR="114300" simplePos="0" relativeHeight="251659264" behindDoc="1" locked="0" layoutInCell="1" allowOverlap="1" wp14:anchorId="1BA7606E" wp14:editId="7F2B1EB8">
+            <wp:simplePos x="0" y="0"/>
+            <wp:positionH relativeFrom="column">
+              <wp:posOffset>29210</wp:posOffset>
+            </wp:positionH>
+            <wp:positionV relativeFrom="paragraph">
+              <wp:posOffset>375285</wp:posOffset>
+            </wp:positionV>
+            <wp:extent cx="3636645" cy="3853180"/>
+            <wp:effectExtent l="0" t="0" r="1905" b="0"/>
+            <wp:wrapTopAndBottom/>
+            <wp:docPr id="3" name="Grafik 3" descr="C:\Users\seah\Desktop\20110809121547769.png"/>
+            <wp:cNvGraphicFramePr>
+              <a:graphicFrameLocks xmlns:a="http://schemas.openxmlformats.org/drawingml/2006/main" noChangeAspect="1"/>
+            </wp:cNvGraphicFramePr>
+            <a:graphic xmlns:a="http://schemas.openxmlformats.org/drawingml/2006/main">
+              <a:graphicData uri="http://schemas.openxmlformats.org/drawingml/2006/picture">
+                <pic:pic xmlns:pic="http://schemas.openxmlformats.org/drawingml/2006/picture">
+                  <pic:nvPicPr>
+                    <pic:cNvPr id="0" name="Picture 2" descr="C:\Users\seah\Desktop\20110809121547769.png"/>
+                    <pic:cNvPicPr>
+                      <a:picLocks noChangeAspect="1" noChangeArrowheads="1"/>
+                    </pic:cNvPicPr>
+                  </pic:nvPicPr>
+                  <pic:blipFill rotWithShape="1">
+                    <a:blip r:embed="rId12" cstate="print">
+                      <a:extLst>
+                        <a:ext uri="{28A0092B-C50C-407E-A947-70E740481C1C}">
+                          <a14:useLocalDpi xmlns:a14="http://schemas.microsoft.com/office/drawing/2010/main" val="0"/>
+                        </a:ext>
+                      </a:extLst>
+                    </a:blip>
+                    <a:srcRect b="25086"/>
+                    <a:stretch/>
+                  </pic:blipFill>
+                  <pic:spPr bwMode="auto">
+                    <a:xfrm>
+                      <a:off x="0" y="0"/>
+                      <a:ext cx="3636645" cy="3853180"/>
+                    </a:xfrm>
+                    <a:prstGeom prst="rect">
+                      <a:avLst/>
+                    </a:prstGeom>
+                    <a:noFill/>
+                    <a:ln>
+                      <a:noFill/>
+                    </a:ln>
+                    <a:extLst>
+                      <a:ext uri="{53640926-AAD7-44D8-BBD7-CCE9431645EC}">
+                        <a14:shadowObscured xmlns:a14="http://schemas.microsoft.com/office/drawing/2010/main"/>
+                      </a:ext>
+                    </a:extLst>
+                  </pic:spPr>
+                </pic:pic>
+              </a:graphicData>
+            </a:graphic>
+            <wp14:sizeRelH relativeFrom="page">
+              <wp14:pctWidth>0</wp14:pctWidth>
+            </wp14:sizeRelH>
+            <wp14:sizeRelV relativeFrom="page">
+              <wp14:pctHeight>0</wp14:pctHeight>
+            </wp14:sizeRelV>
+          </wp:anchor>
+        </w:drawing>
+      </w:r>
+      <w:r>
         <w:t>Grobkonzept</w:t>
       </w:r>
       <w:bookmarkEnd w:id="4"/>
@@ -3556,12 +3701,165 @@
     <w:p>
       <w:pPr>
         <w:spacing w:after="0"/>
+        <w:rPr>
+          <w:b/>
+          <w:bCs/>
+          <w:i/>
+          <w:sz w:val="18"/>
+          <w:szCs w:val="20"/>
+        </w:rPr>
+      </w:pPr>
+      <w:r>
+        <w:rPr>
+          <w:noProof/>
+        </w:rPr>
+        <mc:AlternateContent>
+          <mc:Choice Requires="wps">
+            <w:drawing>
+              <wp:anchor distT="0" distB="0" distL="114300" distR="114300" simplePos="0" relativeHeight="251661312" behindDoc="0" locked="0" layoutInCell="1" allowOverlap="1" wp14:anchorId="4784368A" wp14:editId="362D2154">
+                <wp:simplePos x="0" y="0"/>
+                <wp:positionH relativeFrom="column">
+                  <wp:posOffset>29146</wp:posOffset>
+                </wp:positionH>
+                <wp:positionV relativeFrom="paragraph">
+                  <wp:posOffset>4021762</wp:posOffset>
+                </wp:positionV>
+                <wp:extent cx="3975735" cy="635"/>
+                <wp:effectExtent l="0" t="0" r="5715" b="0"/>
+                <wp:wrapNone/>
+                <wp:docPr id="4" name="Textfeld 4"/>
+                <wp:cNvGraphicFramePr/>
+                <a:graphic xmlns:a="http://schemas.openxmlformats.org/drawingml/2006/main">
+                  <a:graphicData uri="http://schemas.microsoft.com/office/word/2010/wordprocessingShape">
+                    <wps:wsp>
+                      <wps:cNvSpPr txBox="1"/>
+                      <wps:spPr>
+                        <a:xfrm>
+                          <a:off x="0" y="0"/>
+                          <a:ext cx="3975735" cy="635"/>
+                        </a:xfrm>
+                        <a:prstGeom prst="rect">
+                          <a:avLst/>
+                        </a:prstGeom>
+                        <a:solidFill>
+                          <a:prstClr val="white"/>
+                        </a:solidFill>
+                        <a:ln>
+                          <a:noFill/>
+                        </a:ln>
+                        <a:effectLst/>
+                      </wps:spPr>
+                      <wps:txbx>
+                        <w:txbxContent>
+                          <w:p>
+                            <w:pPr>
+                              <w:pStyle w:val="Beschriftung"/>
+                              <w:rPr>
+                                <w:rFonts w:eastAsia="Times New Roman"/>
+                                <w:noProof/>
+                                <w:sz w:val="22"/>
+                              </w:rPr>
+                            </w:pPr>
+                            <w:r>
+                              <w:t xml:space="preserve">Abb. </w:t>
+                            </w:r>
+                            <w:fldSimple w:instr=" SEQ Abb. \* ARABIC ">
+                              <w:r>
+                                <w:rPr>
+                                  <w:noProof/>
+                                </w:rPr>
+                                <w:t>1</w:t>
+                              </w:r>
+                            </w:fldSimple>
+                            <w:r>
+                              <w:t xml:space="preserve"> Scribble</w:t>
+                            </w:r>
+                          </w:p>
+                        </w:txbxContent>
+                      </wps:txbx>
+                      <wps:bodyPr rot="0" spcFirstLastPara="0" vertOverflow="overflow" horzOverflow="overflow" vert="horz" wrap="square" lIns="0" tIns="0" rIns="0" bIns="0" numCol="1" spcCol="0" rtlCol="0" fromWordArt="0" anchor="t" anchorCtr="0" forceAA="0" compatLnSpc="1">
+                        <a:prstTxWarp prst="textNoShape">
+                          <a:avLst/>
+                        </a:prstTxWarp>
+                        <a:spAutoFit/>
+                      </wps:bodyPr>
+                    </wps:wsp>
+                  </a:graphicData>
+                </a:graphic>
+              </wp:anchor>
+            </w:drawing>
+          </mc:Choice>
+          <mc:Fallback>
+            <w:pict>
+              <v:shapetype id="_x0000_t202" coordsize="21600,21600" o:spt="202" path="m,l,21600r21600,l21600,xe">
+                <v:stroke joinstyle="miter"/>
+                <v:path gradientshapeok="t" o:connecttype="rect"/>
+              </v:shapetype>
+              <v:shape id="Textfeld 4" o:spid="_x0000_s1026" type="#_x0000_t202" style="position:absolute;left:0;text-align:left;margin-left:2.3pt;margin-top:316.65pt;width:313.05pt;height:.05pt;z-index:251661312;visibility:visible;mso-wrap-style:square;mso-wrap-distance-left:9pt;mso-wrap-distance-top:0;mso-wrap-distance-right:9pt;mso-wrap-distance-bottom:0;mso-position-horizontal:absolute;mso-position-horizontal-relative:text;mso-position-vertical:absolute;mso-position-vertical-relative:text;v-text-anchor:top" o:gfxdata="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" stroked="f">
+                <v:textbox style="mso-fit-shape-to-text:t" inset="0,0,0,0">
+                  <w:txbxContent>
+                    <w:p>
+                      <w:pPr>
+                        <w:pStyle w:val="Beschriftung"/>
+                        <w:rPr>
+                          <w:rFonts w:eastAsia="Times New Roman"/>
+                          <w:noProof/>
+                          <w:sz w:val="22"/>
+                        </w:rPr>
+                      </w:pPr>
+                      <w:r>
+                        <w:t xml:space="preserve">Abb. </w:t>
+                      </w:r>
+                      <w:fldSimple w:instr=" SEQ Abb. \* ARABIC ">
+                        <w:r>
+                          <w:rPr>
+                            <w:noProof/>
+                          </w:rPr>
+                          <w:t>1</w:t>
+                        </w:r>
+                      </w:fldSimple>
+                      <w:r>
+                        <w:t xml:space="preserve"> Scribble</w:t>
+                      </w:r>
+                    </w:p>
+                  </w:txbxContent>
+                </v:textbox>
+              </v:shape>
+            </w:pict>
+          </mc:Fallback>
+        </mc:AlternateContent>
+      </w:r>
+    </w:p>
+    <w:p>
+      <w:pPr>
+        <w:spacing w:after="0"/>
+      </w:pPr>
+    </w:p>
+    <w:p>
+      <w:pPr>
+        <w:spacing w:after="0"/>
       </w:pPr>
       <w:r>
         <w:t>Die Seite soll die Fernsehserie</w:t>
       </w:r>
       <w:r>
-        <w:t xml:space="preserve"> „How I Met Your Mother“</w:t>
+        <w:t xml:space="preserve"> „</w:t>
+      </w:r>
+      <w:proofErr w:type="spellStart"/>
+      <w:r>
+        <w:t>How</w:t>
+      </w:r>
+      <w:proofErr w:type="spellEnd"/>
+      <w:r>
+        <w:t xml:space="preserve"> I Met </w:t>
+      </w:r>
+      <w:proofErr w:type="spellStart"/>
+      <w:r>
+        <w:t>Your</w:t>
+      </w:r>
+      <w:proofErr w:type="spellEnd"/>
+      <w:r>
+        <w:t xml:space="preserve"> Mother“</w:t>
       </w:r>
       <w:r>
         <w:t xml:space="preserve"> vorstellen und einen Überblick über die Charaktere, ausgewählte Episoden und Besonderheiten des Settings gebe</w:t>
@@ -3573,31 +3871,21 @@
         <w:t>die</w:t>
       </w:r>
       <w:r>
-        <w:t xml:space="preserve"> Klientel der 15-30-jährigen bestimmt, die sich für Fernsehserien int</w:t>
-      </w:r>
-      <w:r>
-        <w:t>e</w:t>
-      </w:r>
-      <w:r>
-        <w:t>ressieren, sowie für Fans der Serie im Allgemeinen. Der Fotoalben-Stil sowie einblendbare Sprechblasen und Ko</w:t>
-      </w:r>
-      <w:r>
-        <w:t>m</w:t>
-      </w:r>
-      <w:r>
-        <w:t>mentare sollen den Humor der Serie einfangen. Es soll ein Quiz mit dem Frauenhelden der Serie Barney Stinson geben, bei dem man mit seiner Hilfe eine Frau verführen soll, s</w:t>
+        <w:t xml:space="preserve"> Klientel der 15-30-jährigen bestimmt, die sich für Fernsehserien interessieren, sowie für Fans der Serie im Allgemeinen. Der Fotoalben-Stil sowie einblendbare Sprechblasen und Kommentare sollen den Humor der Serie einfangen. Es soll ein Quiz mit dem Frauenhelden der Serie Barney </w:t>
+      </w:r>
+      <w:proofErr w:type="spellStart"/>
+      <w:r>
+        <w:t>Stinson</w:t>
+      </w:r>
+      <w:proofErr w:type="spellEnd"/>
+      <w:r>
+        <w:t xml:space="preserve"> geben, bei dem man mit seiner Hilfe eine Frau verführen soll, s</w:t>
       </w:r>
       <w:r>
         <w:t>o</w:t>
       </w:r>
       <w:r>
-        <w:t>wie eine interaktive Tour durch das Setting. Die Inhalte der Seite werden durch die Hauptcharaktere der Se</w:t>
-      </w:r>
-      <w:r>
-        <w:t>n</w:t>
-      </w:r>
-      <w:r>
-        <w:t>dung präsentiert und mit Bildern im Foto-Design daraus versehen.</w:t>
+        <w:t>wie eine interaktive Tour durch das Setting. Die Inhalte der Seite werden durch die Hauptcharaktere der Sendung präsentiert und mit Bildern im Foto-Design daraus versehen.</w:t>
       </w:r>
     </w:p>
     <w:p>
@@ -3669,31 +3957,30 @@
       </w:r>
     </w:p>
     <w:p>
-      <w:pPr>
-        <w:pStyle w:val="Listenabsatz"/>
-        <w:spacing w:after="0"/>
-      </w:pPr>
-    </w:p>
-    <w:p>
-      <w:r>
-        <w:lastRenderedPageBreak/>
+      <w:r>
         <w:t xml:space="preserve">Für die technische Umsetzung wird auf das Einsetzen eines Frameworks verzichtet. Es </w:t>
       </w:r>
       <w:r>
         <w:t>wird HTML, XSLT,</w:t>
       </w:r>
       <w:r>
-        <w:t xml:space="preserve"> CSS und JavaScript (für das Quiz) eingesetzt. </w:t>
-      </w:r>
+        <w:t xml:space="preserve"> CSS und JavaSc</w:t>
+      </w:r>
+      <w:r>
+        <w:t>ript (für das Quiz) eingesetzt.</w:t>
+      </w:r>
+      <w:r>
+        <w:tab/>
+      </w:r>
+      <w:r>
+        <w:br w:type="page"/>
+      </w:r>
+      <w:bookmarkStart w:id="5" w:name="_Toc302850969"/>
     </w:p>
     <w:p>
       <w:pPr>
         <w:pStyle w:val="berschrift1"/>
       </w:pPr>
-      <w:r>
-        <w:br w:type="page"/>
-      </w:r>
-      <w:bookmarkStart w:id="5" w:name="_Toc302850969"/>
       <w:r>
         <w:lastRenderedPageBreak/>
         <w:t>Projektmanagement</w:t>
@@ -3708,13 +3995,7 @@
     </w:p>
     <w:p>
       <w:r>
-        <w:t xml:space="preserve">Im Folgenden werden die Anforderungen an das Projekt beschrieben und in die einzelnen Bereiche </w:t>
-      </w:r>
-      <w:r>
-        <w:t>fachlich dargestellt</w:t>
-      </w:r>
-      <w:r>
-        <w:t>.</w:t>
+        <w:t>Im Folgenden werden die Anforderungen an das Projekt beschrieben und in die einzelnen Bereiche fachlich dargestellt.</w:t>
       </w:r>
     </w:p>
     <w:p>
@@ -3732,14 +4013,42 @@
     </w:p>
     <w:p>
       <w:r>
-        <w:t xml:space="preserve">-Grundstruktur, Qualitätssicherung und XSLT (Sebastian Ahlen) </w:t>
-      </w:r>
-    </w:p>
-    <w:p>
-      <w:r>
         <w:t>-</w:t>
       </w:r>
       <w:r>
+        <w:t xml:space="preserve"> [</w:t>
+      </w:r>
+      <w:proofErr w:type="spellStart"/>
+      <w:r>
+        <w:t>seah</w:t>
+      </w:r>
+      <w:proofErr w:type="spellEnd"/>
+      <w:r>
+        <w:t xml:space="preserve">] </w:t>
+      </w:r>
+      <w:r>
+        <w:t>Grundstrukt</w:t>
+      </w:r>
+      <w:r>
+        <w:t>ur, Qualitätssicherung und XSLT</w:t>
+      </w:r>
+    </w:p>
+    <w:p>
+      <w:r>
+        <w:t>-</w:t>
+      </w:r>
+      <w:r>
+        <w:t xml:space="preserve"> [</w:t>
+      </w:r>
+      <w:proofErr w:type="spellStart"/>
+      <w:r>
+        <w:t>seka</w:t>
+      </w:r>
+      <w:proofErr w:type="spellEnd"/>
+      <w:r>
+        <w:t xml:space="preserve">] </w:t>
+      </w:r>
+      <w:r>
         <w:t>JavaScript</w:t>
       </w:r>
       <w:r>
@@ -3748,16 +4057,21 @@
       <w:r>
         <w:t>Content-Einbau</w:t>
       </w:r>
-      <w:r>
-        <w:t xml:space="preserve"> (Sergej Kasper)</w:t>
-      </w:r>
     </w:p>
     <w:p>
       <w:r>
         <w:t>-</w:t>
       </w:r>
       <w:r>
-        <w:t>Grafik, HTML und CSS (Henrik Porath)</w:t>
+        <w:t xml:space="preserve"> [</w:t>
+      </w:r>
+      <w:proofErr w:type="spellStart"/>
+      <w:r>
+        <w:t>hepo</w:t>
+      </w:r>
+      <w:proofErr w:type="spellEnd"/>
+      <w:r>
+        <w:t>] Grafik, HTML und CSS</w:t>
       </w:r>
     </w:p>
     <w:p>
@@ -3768,12 +4082,6 @@
       <w:r>
         <w:t>Anforderungen an das Webprojekt</w:t>
       </w:r>
-      <w:r>
-        <w:t xml:space="preserve"> (Was muss alles gemacht werden</w:t>
-      </w:r>
-      <w:r>
-        <w:t>)</w:t>
-      </w:r>
       <w:bookmarkEnd w:id="6"/>
     </w:p>
     <w:p>
@@ -3848,7 +4156,15 @@
         <w:t xml:space="preserve">Es muss für die jede Anwendung von </w:t>
       </w:r>
       <w:r>
-        <w:t>JavaScript eine No-Script-Definition</w:t>
+        <w:t xml:space="preserve">JavaScript eine </w:t>
+      </w:r>
+      <w:proofErr w:type="spellStart"/>
+      <w:r>
+        <w:t>No</w:t>
+      </w:r>
+      <w:proofErr w:type="spellEnd"/>
+      <w:r>
+        <w:t>-Script-Definition</w:t>
       </w:r>
       <w:r>
         <w:t xml:space="preserve"> geben, welche dem User vermittelt, dass gewisse Effekte nicht angezeigt werden können.</w:t>
@@ -3917,7 +4233,23 @@
         <w:t>er Eingangsbereich der Webseite und dient als index.html.</w:t>
       </w:r>
       <w:r>
-        <w:t xml:space="preserve"> Die User sollen sofort mit den wichtigsten und neusten Meldungen rund um „How I Met Your Mother“ versorgt werden.</w:t>
+        <w:t xml:space="preserve"> Die User sollen sofort mit den wichtigsten und neusten Meldungen rund um „</w:t>
+      </w:r>
+      <w:proofErr w:type="spellStart"/>
+      <w:r>
+        <w:t>How</w:t>
+      </w:r>
+      <w:proofErr w:type="spellEnd"/>
+      <w:r>
+        <w:t xml:space="preserve"> I Met </w:t>
+      </w:r>
+      <w:proofErr w:type="spellStart"/>
+      <w:r>
+        <w:t>Your</w:t>
+      </w:r>
+      <w:proofErr w:type="spellEnd"/>
+      <w:r>
+        <w:t xml:space="preserve"> Mother“ versorgt werden.</w:t>
       </w:r>
     </w:p>
     <w:p>
@@ -3930,186 +4262,222 @@
     </w:p>
     <w:p>
       <w:r>
-        <w:t>Der Showbereich wird aufgeteilt in eine allgemeine Vorstellung der Serie, einen Charakte</w:t>
+        <w:t xml:space="preserve">Der Showbereich wird aufgeteilt in eine allgemeine Vorstellung der Serie, einen </w:t>
+      </w:r>
+      <w:proofErr w:type="spellStart"/>
+      <w:r>
+        <w:t>Charakte</w:t>
       </w:r>
       <w:r>
         <w:t>r</w:t>
       </w:r>
       <w:r>
-        <w:t xml:space="preserve">guide und einen Episodenguide. </w:t>
-      </w:r>
-    </w:p>
-    <w:p>
-      <w:r>
-        <w:t>Im Episodenguide soll die Möglichkeit bestehen mehrseitige Texte anzuzeigen und die Texte mit Bi</w:t>
+        <w:t>guide</w:t>
+      </w:r>
+      <w:proofErr w:type="spellEnd"/>
+      <w:r>
+        <w:t xml:space="preserve"> und einen </w:t>
+      </w:r>
+      <w:proofErr w:type="spellStart"/>
+      <w:r>
+        <w:t>Episodenguide</w:t>
+      </w:r>
+      <w:proofErr w:type="spellEnd"/>
+      <w:r>
+        <w:t xml:space="preserve">. </w:t>
+      </w:r>
+    </w:p>
+    <w:p>
+      <w:r>
+        <w:t xml:space="preserve">Im </w:t>
+      </w:r>
+      <w:proofErr w:type="spellStart"/>
+      <w:r>
+        <w:t>Episodenguide</w:t>
+      </w:r>
+      <w:proofErr w:type="spellEnd"/>
+      <w:r>
+        <w:t xml:space="preserve"> soll die Möglichkeit bestehen mehrseitige Texte anzuzeigen und die Texte mit Bildern begleiten zu lassen.</w:t>
+      </w:r>
+    </w:p>
+    <w:p>
+      <w:r>
+        <w:t xml:space="preserve">Im </w:t>
+      </w:r>
+      <w:proofErr w:type="spellStart"/>
+      <w:r>
+        <w:t>Charakterguide</w:t>
+      </w:r>
+      <w:proofErr w:type="spellEnd"/>
+      <w:r>
+        <w:t xml:space="preserve"> werden Beschreibungen und Bilder der Protagonisten abgebildet.</w:t>
+      </w:r>
+    </w:p>
+    <w:p>
+      <w:pPr>
+        <w:pStyle w:val="berschrift3"/>
+      </w:pPr>
+      <w:bookmarkStart w:id="11" w:name="_Toc302850976"/>
+      <w:r>
+        <w:t>Quiz</w:t>
+      </w:r>
+      <w:r>
+        <w:t xml:space="preserve"> (Sergej Kasper)</w:t>
+      </w:r>
+      <w:bookmarkEnd w:id="11"/>
+    </w:p>
+    <w:p>
+      <w:r>
+        <w:t>Das Quiz ist nach Aufgabenstellung mit dem ausgewählten Thema in Zusammenhang st</w:t>
+      </w:r>
+      <w:r>
+        <w:t>e</w:t>
+      </w:r>
+      <w:r>
+        <w:t xml:space="preserve">hen und mithilfe von </w:t>
+      </w:r>
+      <w:r>
+        <w:t>JavaScript</w:t>
+      </w:r>
+      <w:r>
+        <w:t xml:space="preserve"> realisiert werden. Es sollte folglich möglich sein</w:t>
+      </w:r>
+      <w:r>
+        <w:t xml:space="preserve"> dem</w:t>
+      </w:r>
+      <w:r>
+        <w:t xml:space="preserve"> Nutzer mehrere Auswahlmöglichkeiten je Frage  zu </w:t>
+      </w:r>
+      <w:r>
+        <w:t>bieten, dessen Antworten</w:t>
+      </w:r>
+      <w:r>
+        <w:t xml:space="preserve"> auszuwerten</w:t>
+      </w:r>
+      <w:r>
+        <w:t xml:space="preserve"> und </w:t>
+      </w:r>
+      <w:r>
+        <w:t xml:space="preserve"> </w:t>
+      </w:r>
+      <w:r>
+        <w:t xml:space="preserve">für diesen </w:t>
+      </w:r>
+      <w:r>
+        <w:t xml:space="preserve">eine </w:t>
+      </w:r>
+      <w:r>
+        <w:t>M</w:t>
+      </w:r>
+      <w:r>
+        <w:t xml:space="preserve">eldung </w:t>
+      </w:r>
+      <w:r>
+        <w:t>über den</w:t>
+      </w:r>
+      <w:r>
+        <w:t xml:space="preserve"> B</w:t>
+      </w:r>
+      <w:r>
+        <w:t>earbeitungserfolg darzustellen</w:t>
+      </w:r>
+      <w:r>
+        <w:t xml:space="preserve">. </w:t>
+      </w:r>
+    </w:p>
+    <w:p>
+      <w:r>
+        <w:t>Im Grobkonz</w:t>
+      </w:r>
+      <w:r>
+        <w:t>ept hat unsere Gruppe</w:t>
+      </w:r>
+      <w:r>
+        <w:t xml:space="preserve"> festgelegt, dass das Quiz Thema die Verführung einer Frau mit der Hilfe von Barney </w:t>
+      </w:r>
+      <w:proofErr w:type="spellStart"/>
+      <w:r>
+        <w:t>Stinson</w:t>
+      </w:r>
+      <w:proofErr w:type="spellEnd"/>
+      <w:r>
+        <w:t>, dem Frauenhelden der Serie, sein soll. Hierbei stel</w:t>
       </w:r>
       <w:r>
         <w:t>l</w:t>
       </w:r>
       <w:r>
-        <w:t>dern begleiten zu lassen.</w:t>
-      </w:r>
-    </w:p>
-    <w:p>
-      <w:r>
-        <w:t>Im Charakterguide werden Beschreibungen und Bilder der Protagonisten abgebildet.</w:t>
-      </w:r>
-    </w:p>
-    <w:p>
-      <w:pPr>
-        <w:pStyle w:val="berschrift3"/>
-      </w:pPr>
-      <w:bookmarkStart w:id="11" w:name="_Toc302850976"/>
-      <w:r>
-        <w:t>Quiz</w:t>
-      </w:r>
-      <w:r>
-        <w:t xml:space="preserve"> (Sergej Kasper)</w:t>
-      </w:r>
-      <w:bookmarkEnd w:id="11"/>
-    </w:p>
-    <w:p>
-      <w:r>
-        <w:t>Das Quiz ist nach Aufgabenstellung mit dem ausgewählten Thema in Zusammenhang st</w:t>
+        <w:t>te</w:t>
+      </w:r>
+      <w:r>
+        <w:t xml:space="preserve">n wir uns </w:t>
+      </w:r>
+      <w:r>
+        <w:t>der Herausforderung</w:t>
+      </w:r>
+      <w:r>
+        <w:t>,</w:t>
+      </w:r>
+      <w:r>
+        <w:t xml:space="preserve"> das Quiz so zu gestalten, dass der Nutzer mit der Bearbe</w:t>
+      </w:r>
+      <w:r>
+        <w:t>i</w:t>
+      </w:r>
+      <w:r>
+        <w:t>tung des Quiz e</w:t>
+      </w:r>
+      <w:r>
+        <w:t>inen Handlungsstrang entwickelt. Dies</w:t>
+      </w:r>
+      <w:r>
+        <w:t xml:space="preserve">er </w:t>
+      </w:r>
+      <w:r>
+        <w:t xml:space="preserve">sollte </w:t>
+      </w:r>
+      <w:r>
+        <w:t xml:space="preserve">mit der „Eroberung“ besagter Frau, oder mit dem Ausscheiden aufgrund </w:t>
+      </w:r>
+      <w:r>
+        <w:t>der Auswahl falscher Antworten</w:t>
+      </w:r>
+      <w:r>
+        <w:t xml:space="preserve"> </w:t>
+      </w:r>
+      <w:r>
+        <w:t>enden</w:t>
+      </w:r>
+      <w:r>
+        <w:t xml:space="preserve">. </w:t>
+      </w:r>
+    </w:p>
+    <w:p>
+      <w:r>
+        <w:t xml:space="preserve">Es </w:t>
+      </w:r>
+      <w:r>
+        <w:t>wurd</w:t>
       </w:r>
       <w:r>
         <w:t>e</w:t>
       </w:r>
       <w:r>
-        <w:t xml:space="preserve">hen und mithilfe von </w:t>
-      </w:r>
-      <w:r>
-        <w:t>JavaScript</w:t>
-      </w:r>
-      <w:r>
-        <w:t xml:space="preserve"> realisiert werden. Es sollte folglich möglich sein</w:t>
-      </w:r>
-      <w:r>
-        <w:t xml:space="preserve"> dem</w:t>
-      </w:r>
-      <w:r>
-        <w:t xml:space="preserve"> Nutzer mehrere Auswahlmöglichkeiten je Frage  zu </w:t>
-      </w:r>
-      <w:r>
-        <w:t>bieten, dessen Antworten</w:t>
-      </w:r>
-      <w:r>
-        <w:t xml:space="preserve"> ausz</w:t>
-      </w:r>
-      <w:r>
-        <w:t>u</w:t>
-      </w:r>
-      <w:r>
-        <w:t>werten</w:t>
-      </w:r>
-      <w:r>
-        <w:t xml:space="preserve"> und </w:t>
-      </w:r>
-      <w:r>
-        <w:t xml:space="preserve"> </w:t>
-      </w:r>
-      <w:r>
-        <w:t xml:space="preserve">für diesen </w:t>
-      </w:r>
-      <w:r>
-        <w:t xml:space="preserve">eine </w:t>
-      </w:r>
-      <w:r>
-        <w:t>M</w:t>
-      </w:r>
-      <w:r>
-        <w:t xml:space="preserve">eldung </w:t>
-      </w:r>
-      <w:r>
-        <w:t>über den</w:t>
-      </w:r>
-      <w:r>
-        <w:t xml:space="preserve"> B</w:t>
-      </w:r>
-      <w:r>
-        <w:t>earbeitungserfolg darzustellen</w:t>
-      </w:r>
-      <w:r>
-        <w:t xml:space="preserve">. </w:t>
-      </w:r>
-    </w:p>
-    <w:p>
-      <w:r>
-        <w:t>Im Grobkonz</w:t>
-      </w:r>
-      <w:r>
-        <w:t>ept hat unsere Gruppe</w:t>
-      </w:r>
-      <w:r>
-        <w:t xml:space="preserve"> festgelegt, dass das Quiz Thema die Verführung einer Frau mit der Hilfe von Barney Stinson, dem Frauenhelden der Serie, sein soll. Hierbei stel</w:t>
-      </w:r>
-      <w:r>
-        <w:t>l</w:t>
-      </w:r>
-      <w:r>
-        <w:t>te</w:t>
-      </w:r>
-      <w:r>
-        <w:t xml:space="preserve">n wir uns </w:t>
-      </w:r>
-      <w:r>
-        <w:t>der Herausforderung</w:t>
-      </w:r>
-      <w:r>
-        <w:t>,</w:t>
-      </w:r>
-      <w:r>
-        <w:t xml:space="preserve"> das Quiz so zu gestalten, dass der Nutzer mit der Bearbe</w:t>
+        <w:t xml:space="preserve"> eine Darstellung des Quiz notwendig, in der die Situations- und Fragebeschre</w:t>
       </w:r>
       <w:r>
         <w:t>i</w:t>
       </w:r>
       <w:r>
-        <w:t>tung des Quiz e</w:t>
-      </w:r>
-      <w:r>
-        <w:t>inen Handlungsstrang entwickelt. Dies</w:t>
-      </w:r>
-      <w:r>
-        <w:t xml:space="preserve">er </w:t>
-      </w:r>
-      <w:r>
-        <w:t xml:space="preserve">sollte </w:t>
-      </w:r>
-      <w:r>
-        <w:t xml:space="preserve">mit der „Eroberung“ besagter Frau, oder mit dem Ausscheiden aufgrund </w:t>
-      </w:r>
-      <w:r>
-        <w:t>der Auswahl falscher Antworten</w:t>
-      </w:r>
-      <w:r>
-        <w:t xml:space="preserve"> </w:t>
-      </w:r>
-      <w:r>
-        <w:t>enden</w:t>
-      </w:r>
-      <w:r>
-        <w:t xml:space="preserve">. </w:t>
-      </w:r>
-    </w:p>
-    <w:p>
-      <w:r>
-        <w:t xml:space="preserve">Es </w:t>
-      </w:r>
-      <w:r>
-        <w:t>wurd</w:t>
-      </w:r>
-      <w:r>
-        <w:t>e</w:t>
-      </w:r>
-      <w:r>
-        <w:t xml:space="preserve"> eine Darstellung des Quiz notwendig, in der die Situations- und Fragebeschre</w:t>
-      </w:r>
-      <w:r>
-        <w:t>i</w:t>
-      </w:r>
-      <w:r>
-        <w:t>bungen basierend auf den Nutzereingaben per Javascript dynamisch in ein HTML- Dok</w:t>
+        <w:t xml:space="preserve">bungen basierend auf den Nutzereingaben per </w:t>
+      </w:r>
+      <w:proofErr w:type="spellStart"/>
+      <w:r>
+        <w:t>Javascript</w:t>
+      </w:r>
+      <w:proofErr w:type="spellEnd"/>
+      <w:r>
+        <w:t xml:space="preserve"> dynamisch in ein HTML- Dok</w:t>
       </w:r>
       <w:r>
         <w:t>u</w:t>
@@ -4146,10 +4514,17 @@
         <w:pStyle w:val="berschrift2"/>
       </w:pPr>
       <w:r>
-        <w:t>Zeitmanagement</w:t>
-      </w:r>
-    </w:p>
-    <w:p/>
+        <w:t>Der Erstellungsprozess</w:t>
+      </w:r>
+    </w:p>
+    <w:p>
+      <w:pPr>
+        <w:pStyle w:val="berschrift3"/>
+      </w:pPr>
+      <w:r>
+        <w:t>Zeitplan</w:t>
+      </w:r>
+    </w:p>
     <w:tbl>
       <w:tblPr>
         <w:tblStyle w:val="Tabellenraster"/>
@@ -4200,9 +4575,11 @@
             <w:tcW w:w="709" w:type="dxa"/>
           </w:tcPr>
           <w:p>
+            <w:proofErr w:type="spellStart"/>
             <w:r>
               <w:t>seka</w:t>
             </w:r>
+            <w:proofErr w:type="spellEnd"/>
           </w:p>
         </w:tc>
         <w:tc>
@@ -4210,9 +4587,11 @@
             <w:tcW w:w="709" w:type="dxa"/>
           </w:tcPr>
           <w:p>
+            <w:proofErr w:type="spellStart"/>
             <w:r>
               <w:t>hepo</w:t>
             </w:r>
+            <w:proofErr w:type="spellEnd"/>
           </w:p>
         </w:tc>
         <w:tc>
@@ -4220,9 +4599,11 @@
             <w:tcW w:w="709" w:type="dxa"/>
           </w:tcPr>
           <w:p>
+            <w:proofErr w:type="spellStart"/>
             <w:r>
               <w:t>seah</w:t>
             </w:r>
+            <w:proofErr w:type="spellEnd"/>
           </w:p>
         </w:tc>
       </w:tr>
@@ -4326,7 +4707,11 @@
           <w:tcPr>
             <w:tcW w:w="709" w:type="dxa"/>
           </w:tcPr>
-          <w:p/>
+          <w:p>
+            <w:r>
+              <w:t>X</w:t>
+            </w:r>
+          </w:p>
         </w:tc>
         <w:tc>
           <w:tcPr>
@@ -4355,9 +4740,11 @@
             <w:tcW w:w="4361" w:type="dxa"/>
           </w:tcPr>
           <w:p>
+            <w:proofErr w:type="spellStart"/>
             <w:r>
               <w:t>Ordnerstrukur</w:t>
             </w:r>
+            <w:proofErr w:type="spellEnd"/>
           </w:p>
         </w:tc>
         <w:tc>
@@ -4584,13 +4971,23 @@
           </w:tcPr>
           <w:p>
             <w:r>
-              <w:t>Einrichtung des Reposit</w:t>
+              <w:t xml:space="preserve">Einrichtung des </w:t>
             </w:r>
+            <w:proofErr w:type="spellStart"/>
             <w:r>
-              <w:t>o</w:t>
+              <w:t>Repositories</w:t>
             </w:r>
+            <w:proofErr w:type="spellEnd"/>
             <w:r>
-              <w:t>ries (Git)</w:t>
+              <w:t xml:space="preserve"> (</w:t>
+            </w:r>
+            <w:proofErr w:type="spellStart"/>
+            <w:r>
+              <w:t>Git</w:t>
+            </w:r>
+            <w:proofErr w:type="spellEnd"/>
+            <w:r>
+              <w:t>)</w:t>
             </w:r>
           </w:p>
         </w:tc>
@@ -4826,8 +5223,13 @@
           </w:tcPr>
           <w:p>
             <w:r>
-              <w:t>XSLT-Episodenguide</w:t>
+              <w:t>XSLT-</w:t>
             </w:r>
+            <w:proofErr w:type="spellStart"/>
+            <w:r>
+              <w:t>Episodenguide</w:t>
+            </w:r>
+            <w:proofErr w:type="spellEnd"/>
           </w:p>
         </w:tc>
         <w:tc>
@@ -4883,14 +5285,13 @@
           </w:tcPr>
           <w:p>
             <w:r>
-              <w:t>Fertiges Layout mit Ph</w:t>
+              <w:t xml:space="preserve">Fertiges Layout mit </w:t>
             </w:r>
+            <w:proofErr w:type="spellStart"/>
             <w:r>
-              <w:t>o</w:t>
+              <w:t>Photoshop</w:t>
             </w:r>
-            <w:r>
-              <w:t>toshop</w:t>
-            </w:r>
+            <w:proofErr w:type="spellEnd"/>
           </w:p>
         </w:tc>
         <w:tc>
@@ -4946,13 +5347,7 @@
           </w:tcPr>
           <w:p>
             <w:r>
-              <w:t>Fertige La</w:t>
-            </w:r>
-            <w:r>
-              <w:t>y</w:t>
-            </w:r>
-            <w:r>
-              <w:t>out</w:t>
+              <w:t>Fertige Layout</w:t>
             </w:r>
             <w:r>
               <w:t>-I</w:t>
@@ -5081,8 +5476,13 @@
               <w:t>Erstellung eines</w:t>
             </w:r>
             <w:r>
-              <w:t xml:space="preserve"> Aufleuchtskripts</w:t>
+              <w:t xml:space="preserve"> </w:t>
             </w:r>
+            <w:proofErr w:type="spellStart"/>
+            <w:r>
+              <w:t>Aufleuchtskripts</w:t>
+            </w:r>
+            <w:proofErr w:type="spellEnd"/>
           </w:p>
         </w:tc>
         <w:tc>
@@ -5256,8 +5656,21 @@
           </w:tcPr>
           <w:p>
             <w:r>
-              <w:t>Validierung und Merge aller Branches</w:t>
+              <w:t xml:space="preserve">Validierung und </w:t>
             </w:r>
+            <w:proofErr w:type="spellStart"/>
+            <w:r>
+              <w:t>Merge</w:t>
+            </w:r>
+            <w:proofErr w:type="spellEnd"/>
+            <w:r>
+              <w:t xml:space="preserve"> aller </w:t>
+            </w:r>
+            <w:proofErr w:type="spellStart"/>
+            <w:r>
+              <w:t>Branches</w:t>
+            </w:r>
+            <w:proofErr w:type="spellEnd"/>
           </w:p>
         </w:tc>
         <w:tc>
@@ -5387,14 +5800,65 @@
       </w:tr>
     </w:tbl>
     <w:p/>
-    <w:p/>
-    <w:p>
-      <w:r>
+    <w:p>
+      <w:pPr>
+        <w:pStyle w:val="berschrift3"/>
+      </w:pPr>
+      <w:r>
+        <w:lastRenderedPageBreak/>
+        <w:t>Erläuterungen zum zeitlichen Vorgehen</w:t>
+      </w:r>
+    </w:p>
+    <w:p>
+      <w:r>
+        <w:t>In der frühen Projektphase ist es nötig, dass die Grundstrukturen technisch definiert werden und Dateinamens- sowie Codekonventionen festgelegt werden. S</w:t>
+      </w:r>
+      <w:r>
+        <w:t>o ist ein paralleles A</w:t>
+      </w:r>
+      <w:r>
+        <w:t xml:space="preserve">rbeiten auf einem </w:t>
+      </w:r>
+      <w:proofErr w:type="spellStart"/>
+      <w:r>
+        <w:t>Repositories</w:t>
+      </w:r>
+      <w:proofErr w:type="spellEnd"/>
+      <w:r>
+        <w:t xml:space="preserve"> ohne ständiges </w:t>
+      </w:r>
+      <w:proofErr w:type="spellStart"/>
+      <w:r>
+        <w:t>Refractoring</w:t>
+      </w:r>
+      <w:proofErr w:type="spellEnd"/>
+      <w:r>
+        <w:t xml:space="preserve"> möglich.</w:t>
+      </w:r>
+    </w:p>
+    <w:p>
+      <w:r>
+        <w:t>Darauf ist das Layout zu entwickeln. Parallel dazu wird an technischen Besonderheiten wie das Quiz, die XSLT und den dynamisch auftauchenden Sprechblasen gearbeitet.</w:t>
+      </w:r>
+    </w:p>
+    <w:p>
+      <w:pPr>
+        <w:rPr>
+          <w:b/>
+        </w:rPr>
+      </w:pPr>
+      <w:r>
+        <w:rPr>
+          <w:b/>
+        </w:rPr>
         <w:t>04.08.2011</w:t>
       </w:r>
     </w:p>
     <w:p>
       <w:r>
+        <w:t xml:space="preserve">Die </w:t>
+      </w:r>
+      <w:r>
         <w:t>Gruppen für die Hausarbeit werden gebildet.</w:t>
       </w:r>
       <w:r>
@@ -5404,14 +5868,46 @@
         <w:t>e</w:t>
       </w:r>
       <w:r>
-        <w:t>wählt: How I Met Your Mother und als alternatives Thema Darkwing Duck</w:t>
+        <w:t xml:space="preserve">wählt: </w:t>
+      </w:r>
+      <w:proofErr w:type="spellStart"/>
+      <w:r>
+        <w:t>How</w:t>
+      </w:r>
+      <w:proofErr w:type="spellEnd"/>
+      <w:r>
+        <w:t xml:space="preserve"> I Met </w:t>
+      </w:r>
+      <w:proofErr w:type="spellStart"/>
+      <w:r>
+        <w:t>Your</w:t>
+      </w:r>
+      <w:proofErr w:type="spellEnd"/>
+      <w:r>
+        <w:t xml:space="preserve"> Mother und als alternatives Thema </w:t>
+      </w:r>
+      <w:proofErr w:type="spellStart"/>
+      <w:r>
+        <w:t>Darkwing</w:t>
+      </w:r>
+      <w:proofErr w:type="spellEnd"/>
+      <w:r>
+        <w:t xml:space="preserve"> Duck</w:t>
       </w:r>
       <w:r>
         <w:t>.</w:t>
       </w:r>
     </w:p>
     <w:p>
-      <w:r>
+      <w:pPr>
+        <w:rPr>
+          <w:b/>
+        </w:rPr>
+      </w:pPr>
+      <w:r>
+        <w:rPr>
+          <w:b/>
+        </w:rPr>
         <w:t>07.08.2011</w:t>
       </w:r>
     </w:p>
@@ -5423,17 +5919,36 @@
         <w:t>h</w:t>
       </w:r>
       <w:r>
-        <w:t>tung eines Git-Repositories.</w:t>
+        <w:t xml:space="preserve">tung eines </w:t>
+      </w:r>
+      <w:proofErr w:type="spellStart"/>
+      <w:r>
+        <w:t>Git-Repositories</w:t>
+      </w:r>
+      <w:proofErr w:type="spellEnd"/>
+      <w:r>
+        <w:t>.</w:t>
       </w:r>
       <w:r>
         <w:t xml:space="preserve"> </w:t>
       </w:r>
     </w:p>
     <w:p>
-      <w:r>
+      <w:pPr>
+        <w:rPr>
+          <w:b/>
+        </w:rPr>
+      </w:pPr>
+      <w:r>
+        <w:rPr>
+          <w:b/>
+        </w:rPr>
         <w:t>08</w:t>
       </w:r>
       <w:r>
+        <w:rPr>
+          <w:b/>
+        </w:rPr>
         <w:t>.08.2011</w:t>
       </w:r>
     </w:p>
@@ -5445,82 +5960,30 @@
         <w:t>Einsendung des Grobkonzepts und Vergabe der Aufgaben.</w:t>
       </w:r>
     </w:p>
-    <w:p/>
-    <w:p>
-      <w:r>
+    <w:p>
+      <w:pPr>
+        <w:rPr>
+          <w:b/>
+        </w:rPr>
+      </w:pPr>
+      <w:r>
+        <w:rPr>
+          <w:b/>
+        </w:rPr>
         <w:t>12.08.2011</w:t>
       </w:r>
     </w:p>
     <w:p>
       <w:r>
-        <w:t>Einrichtung der Projektstruktur im Git-Repository.</w:t>
-      </w:r>
-    </w:p>
-    <w:p>
-      <w:r>
-        <w:t>17.08.2011</w:t>
-      </w:r>
-    </w:p>
-    <w:p>
-      <w:r>
-        <w:t>(seah)</w:t>
-      </w:r>
-    </w:p>
-    <w:p>
-      <w:r>
-        <w:t>HTML- und CSS-Grundstruktur erarbeitet und an alle Teilnehmer ausgegeben.</w:t>
-      </w:r>
-      <w:r>
-        <w:tab/>
-      </w:r>
-    </w:p>
-    <w:p>
-      <w:r>
-        <w:t>(hepo)</w:t>
-      </w:r>
-    </w:p>
-    <w:p>
-      <w:r>
-        <w:t>Erstellung erster Testentwürfe der Seite mit Photoshop</w:t>
-      </w:r>
-    </w:p>
-    <w:p>
-      <w:r>
-        <w:t>21.08.2011</w:t>
-      </w:r>
-    </w:p>
-    <w:p>
-      <w:r>
-        <w:t>(seah)</w:t>
-      </w:r>
-    </w:p>
-    <w:p>
-      <w:r>
-        <w:t>Fertige Definit</w:t>
-      </w:r>
-      <w:r>
-        <w:t>ion der Struktur des CSS-Stylesheets</w:t>
-      </w:r>
-      <w:r>
-        <w:t>.</w:t>
-      </w:r>
-    </w:p>
-    <w:p>
-      <w:r>
-        <w:t>24.08.2011</w:t>
-      </w:r>
-    </w:p>
-    <w:p>
-      <w:r>
-        <w:t>(seah)</w:t>
-      </w:r>
-    </w:p>
-    <w:p>
-      <w:r>
-        <w:t>Erste Version des Episodenguides mit XSL</w:t>
-      </w:r>
-      <w:r>
-        <w:t>.</w:t>
+        <w:t xml:space="preserve">Einrichtung der Projektstruktur im </w:t>
+      </w:r>
+      <w:proofErr w:type="spellStart"/>
+      <w:r>
+        <w:t>Git</w:t>
+      </w:r>
+      <w:proofErr w:type="spellEnd"/>
+      <w:r>
+        <w:t>-Repository.</w:t>
       </w:r>
     </w:p>
     <w:p>
@@ -5537,7 +6000,6 @@
       </w:pPr>
       <w:bookmarkStart w:id="12" w:name="_Toc302850978"/>
       <w:r>
-        <w:lastRenderedPageBreak/>
         <w:t>Risikomanagement</w:t>
       </w:r>
       <w:bookmarkEnd w:id="12"/>
@@ -5551,6 +6013,9 @@
       </w:r>
       <w:r>
         <w:t>renz vonnöten. Je nach Priorität der Anforderungen ist es möglich auf eine Verzögerung der Ergebnisse einer Anforderung zu warten, falls sie keine andere Anforderung dadurch blockt.</w:t>
+      </w:r>
+      <w:r>
+        <w:t xml:space="preserve"> Die Anforderungen mit der Priorität 4 sind nicht zwingend umzusetzen, falls der Zeitplan nicht eingehalten werden kann.</w:t>
       </w:r>
       <w:r>
         <w:br w:type="page"/>
@@ -5593,13 +6058,61 @@
     </w:p>
     <w:p>
       <w:r>
-        <w:t>Die Webseite soll als Thema die US-Fernsehserie „How I met your mother“ haben. Die Fa</w:t>
+        <w:t>Die Webseite soll als Thema die US-Fernsehserie „</w:t>
+      </w:r>
+      <w:proofErr w:type="spellStart"/>
+      <w:r>
+        <w:t>How</w:t>
+      </w:r>
+      <w:proofErr w:type="spellEnd"/>
+      <w:r>
+        <w:t xml:space="preserve"> I </w:t>
+      </w:r>
+      <w:proofErr w:type="spellStart"/>
+      <w:r>
+        <w:t>met</w:t>
+      </w:r>
+      <w:proofErr w:type="spellEnd"/>
+      <w:r>
+        <w:t xml:space="preserve"> </w:t>
+      </w:r>
+      <w:proofErr w:type="spellStart"/>
+      <w:r>
+        <w:t>your</w:t>
+      </w:r>
+      <w:proofErr w:type="spellEnd"/>
+      <w:r>
+        <w:t xml:space="preserve"> </w:t>
+      </w:r>
+      <w:proofErr w:type="spellStart"/>
+      <w:r>
+        <w:t>mother</w:t>
+      </w:r>
+      <w:proofErr w:type="spellEnd"/>
+      <w:r>
+        <w:t>“ haben. Die Fa</w:t>
       </w:r>
       <w:r>
         <w:t>r</w:t>
       </w:r>
       <w:r>
-        <w:t xml:space="preserve">ben sind in warmen Tönen gehalten um die abendliche Barstimmung zu vermitteln. Dabei ist der Winkel in der Farbskala (vielleicht referenz auf kuler) klein und die Farben stufenweise dunkler gewählt worden. </w:t>
+        <w:t xml:space="preserve">ben sind in warmen Tönen gehalten um die abendliche Barstimmung zu vermitteln. Dabei ist der Winkel in der Farbskala (vielleicht </w:t>
+      </w:r>
+      <w:proofErr w:type="spellStart"/>
+      <w:r>
+        <w:t>referenz</w:t>
+      </w:r>
+      <w:proofErr w:type="spellEnd"/>
+      <w:r>
+        <w:t xml:space="preserve"> auf </w:t>
+      </w:r>
+      <w:proofErr w:type="spellStart"/>
+      <w:r>
+        <w:t>kuler</w:t>
+      </w:r>
+      <w:proofErr w:type="spellEnd"/>
+      <w:r>
+        <w:t xml:space="preserve">) klein und die Farben stufenweise dunkler gewählt worden. </w:t>
       </w:r>
     </w:p>
     <w:p>
@@ -5610,7 +6123,10 @@
         <w:t>h</w:t>
       </w:r>
       <w:r>
-        <w:t>keit gewährt bleibt. Und eine Gruppe besteht ebenfalls mindestens aus drei Elementen.</w:t>
+        <w:t>keit gewährt bleibt. E</w:t>
+      </w:r>
+      <w:r>
+        <w:t>ine Gruppe besteht ebenfalls mindestens aus drei Elementen.</w:t>
       </w:r>
     </w:p>
     <w:p>
@@ -5632,7 +6148,19 @@
         <w:t>i</w:t>
       </w:r>
       <w:r>
-        <w:t>ger drüberfährt, gibt der Charakter Zusatzinformationen zu dem bestimmten Thema, welche in einer aufleuchtenden Sprechblase angezeigt werden.</w:t>
+        <w:t>ger drüberfährt, gibt der Charakter Zusatzinformationen zu dem bestimmten Thema, welche in einer</w:t>
+      </w:r>
+      <w:r>
+        <w:t xml:space="preserve"> </w:t>
+      </w:r>
+      <w:r>
+        <w:t xml:space="preserve"> Sprechblase</w:t>
+      </w:r>
+      <w:r>
+        <w:t xml:space="preserve"> im oberen Bereich</w:t>
+      </w:r>
+      <w:r>
+        <w:t xml:space="preserve"> angezeigt werden.</w:t>
       </w:r>
     </w:p>
     <w:p>
@@ -5646,34 +6174,88 @@
         <w:t>rie.</w:t>
       </w:r>
     </w:p>
-    <w:p/>
-    <w:p/>
-    <w:p/>
-    <w:p/>
-    <w:p/>
-    <w:p/>
-    <w:p/>
-    <w:p/>
-    <w:p>
+    <w:p>
+      <w:pPr>
+        <w:pStyle w:val="berschrift2"/>
+      </w:pPr>
+      <w:r>
+        <w:t>Dimensionen und Farbkonzept</w:t>
+      </w:r>
+    </w:p>
+    <w:p>
+      <w:r>
+        <w:t>Das Design wurde nach</w:t>
+      </w:r>
+      <w:r>
+        <w:t xml:space="preserve"> folgenden Kriterien konzipiert:</w:t>
+      </w:r>
+      <w:r>
+        <w:tab/>
+      </w:r>
       <w:r>
         <w:rPr>
           <w:noProof/>
           <w:lang w:eastAsia="ja-JP"/>
         </w:rPr>
-        <w:lastRenderedPageBreak/>
+        <w:t xml:space="preserve"> </w:t>
+      </w:r>
+    </w:p>
+    <w:p>
+      <w:r>
+        <w:t xml:space="preserve">Die Seite hat </w:t>
+      </w:r>
+      <w:r>
+        <w:t>ein Ausmaß</w:t>
+      </w:r>
+      <w:r>
+        <w:t xml:space="preserve"> von 850x600 Pixel</w:t>
+      </w:r>
+      <w:r>
+        <w:t>n</w:t>
+      </w:r>
+      <w:r>
+        <w:t>.</w:t>
+      </w:r>
+      <w:r>
+        <w:t xml:space="preserve"> Sie wird zentriert im Browser dargestellt</w:t>
+      </w:r>
+      <w:r>
+        <w:t xml:space="preserve"> Das F</w:t>
+      </w:r>
+      <w:r>
+        <w:t>arbkonzept ist an das Farbschema der Bar der Serie „</w:t>
+      </w:r>
+      <w:proofErr w:type="spellStart"/>
+      <w:r>
+        <w:t>M</w:t>
+      </w:r>
+      <w:r>
+        <w:t>acLaren´s</w:t>
+      </w:r>
+      <w:proofErr w:type="spellEnd"/>
+      <w:r>
+        <w:t>“</w:t>
+      </w:r>
+      <w:r>
+        <w:t xml:space="preserve"> angelehnt.</w:t>
+      </w:r>
+      <w:r>
+        <w:rPr>
+          <w:noProof/>
+          <w:lang w:eastAsia="ja-JP"/>
+        </w:rPr>
+        <w:t xml:space="preserve"> </w:t>
+      </w:r>
+      <w:r>
+        <w:rPr>
+          <w:noProof/>
+          <w:lang w:eastAsia="ja-JP"/>
+        </w:rPr>
         <w:drawing>
-          <wp:anchor distT="0" distB="0" distL="114300" distR="114300" simplePos="0" relativeHeight="251658240" behindDoc="1" locked="0" layoutInCell="1" allowOverlap="1" wp14:anchorId="7888C617" wp14:editId="3224626F">
-            <wp:simplePos x="0" y="0"/>
-            <wp:positionH relativeFrom="column">
-              <wp:posOffset>39370</wp:posOffset>
-            </wp:positionH>
-            <wp:positionV relativeFrom="paragraph">
-              <wp:posOffset>-88265</wp:posOffset>
-            </wp:positionV>
-            <wp:extent cx="4295140" cy="4549775"/>
-            <wp:effectExtent l="0" t="0" r="0" b="3175"/>
-            <wp:wrapTopAndBottom/>
-            <wp:docPr id="3" name="Grafik 3" descr="C:\Users\seah\Desktop\20110809121547769.png"/>
+          <wp:inline distT="0" distB="0" distL="0" distR="0" wp14:anchorId="6FB28B08" wp14:editId="2F8CA11A">
+            <wp:extent cx="5759450" cy="1045210"/>
+            <wp:effectExtent l="0" t="0" r="0" b="2540"/>
+            <wp:docPr id="5" name="Grafik 5" descr="C:\Users\Draikon\Desktop\Farbkonzept.PNG"/>
             <wp:cNvGraphicFramePr>
               <a:graphicFrameLocks xmlns:a="http://schemas.openxmlformats.org/drawingml/2006/main" noChangeAspect="1"/>
             </wp:cNvGraphicFramePr>
@@ -5681,26 +6263,28 @@
               <a:graphicData uri="http://schemas.openxmlformats.org/drawingml/2006/picture">
                 <pic:pic xmlns:pic="http://schemas.openxmlformats.org/drawingml/2006/picture">
                   <pic:nvPicPr>
-                    <pic:cNvPr id="0" name="Picture 2" descr="C:\Users\seah\Desktop\20110809121547769.png"/>
+                    <pic:cNvPr id="0" name="Picture 1" descr="C:\Users\Draikon\Desktop\Farbkonzept.PNG"/>
                     <pic:cNvPicPr>
                       <a:picLocks noChangeAspect="1" noChangeArrowheads="1"/>
                     </pic:cNvPicPr>
                   </pic:nvPicPr>
-                  <pic:blipFill rotWithShape="1">
-                    <a:blip r:embed="rId12" cstate="print">
+                  <pic:blipFill>
+                    <a:blip r:embed="rId13">
                       <a:extLst>
                         <a:ext uri="{28A0092B-C50C-407E-A947-70E740481C1C}">
                           <a14:useLocalDpi xmlns:a14="http://schemas.microsoft.com/office/drawing/2010/main" val="0"/>
                         </a:ext>
                       </a:extLst>
                     </a:blip>
-                    <a:srcRect b="25086"/>
-                    <a:stretch/>
+                    <a:srcRect/>
+                    <a:stretch>
+                      <a:fillRect/>
+                    </a:stretch>
                   </pic:blipFill>
                   <pic:spPr bwMode="auto">
                     <a:xfrm>
                       <a:off x="0" y="0"/>
-                      <a:ext cx="4295140" cy="4549775"/>
+                      <a:ext cx="5759450" cy="1045210"/>
                     </a:xfrm>
                     <a:prstGeom prst="rect">
                       <a:avLst/>
@@ -5709,559 +6293,700 @@
                     <a:ln>
                       <a:noFill/>
                     </a:ln>
-                    <a:extLst>
-                      <a:ext uri="{53640926-AAD7-44D8-BBD7-CCE9431645EC}">
-                        <a14:shadowObscured xmlns:a14="http://schemas.microsoft.com/office/drawing/2010/main"/>
-                      </a:ext>
-                    </a:extLst>
                   </pic:spPr>
                 </pic:pic>
               </a:graphicData>
             </a:graphic>
-            <wp14:sizeRelH relativeFrom="page">
-              <wp14:pctWidth>0</wp14:pctWidth>
-            </wp14:sizeRelH>
-            <wp14:sizeRelV relativeFrom="page">
-              <wp14:pctHeight>0</wp14:pctHeight>
-            </wp14:sizeRelV>
-          </wp:anchor>
+          </wp:inline>
         </w:drawing>
       </w:r>
     </w:p>
-    <w:p>
-      <w:pPr>
-        <w:pStyle w:val="Beschriftung"/>
-      </w:pPr>
-      <w:bookmarkStart w:id="15" w:name="_Toc302810084"/>
-      <w:r>
-        <w:t xml:space="preserve">Abb. </w:t>
-      </w:r>
-      <w:fldSimple w:instr=" SEQ Abb. \* ARABIC ">
-        <w:r>
-          <w:rPr>
-            <w:noProof/>
-          </w:rPr>
-          <w:t>1</w:t>
-        </w:r>
-      </w:fldSimple>
-      <w:r>
-        <w:t xml:space="preserve"> Sc</w:t>
-      </w:r>
-      <w:r>
-        <w:t>ribble</w:t>
+    <w:p/>
+    <w:p>
+      <w:r>
+        <w:lastRenderedPageBreak/>
+        <w:t>Die Farben wirken ruhig und warm</w:t>
+      </w:r>
+      <w:r>
+        <w:t xml:space="preserve"> und vermitteln Gemütlichkeit</w:t>
+      </w:r>
+      <w:r>
+        <w:t>.</w:t>
+      </w:r>
+      <w:r>
+        <w:t xml:space="preserve"> Allerdings wird der </w:t>
+      </w:r>
+      <w:r>
+        <w:t>Leser</w:t>
+      </w:r>
+      <w:r>
+        <w:t xml:space="preserve"> durch den goldgeldblichen Farbstich nicht</w:t>
+      </w:r>
+      <w:r>
+        <w:t xml:space="preserve"> eingeschläfert und es herrscht </w:t>
+      </w:r>
+      <w:r>
+        <w:t>eine kleine Grun</w:t>
+      </w:r>
+      <w:r>
+        <w:t>d</w:t>
+      </w:r>
+      <w:r>
+        <w:t>spannung im Farbkonzept.</w:t>
+      </w:r>
+      <w:r>
+        <w:t xml:space="preserve"> Als Schrift wird eine klare </w:t>
+      </w:r>
+      <w:r>
+        <w:t>serifenlose</w:t>
+      </w:r>
+      <w:r>
+        <w:t xml:space="preserve"> Schrift ve</w:t>
+      </w:r>
+      <w:r>
+        <w:t>r</w:t>
+      </w:r>
+      <w:r>
+        <w:t xml:space="preserve">wendet, die an die Schrift des </w:t>
+      </w:r>
+      <w:r>
+        <w:t>Titels</w:t>
+      </w:r>
+      <w:r>
+        <w:t xml:space="preserve"> der Serie „</w:t>
+      </w:r>
+      <w:proofErr w:type="spellStart"/>
+      <w:r>
+        <w:t>How</w:t>
+      </w:r>
+      <w:proofErr w:type="spellEnd"/>
+      <w:r>
+        <w:t xml:space="preserve"> I M</w:t>
+      </w:r>
+      <w:r>
+        <w:t xml:space="preserve">et </w:t>
+      </w:r>
+      <w:proofErr w:type="spellStart"/>
+      <w:r>
+        <w:t>Your</w:t>
+      </w:r>
+      <w:proofErr w:type="spellEnd"/>
+      <w:r>
+        <w:t xml:space="preserve"> M</w:t>
+      </w:r>
+      <w:r>
+        <w:t xml:space="preserve">other“ erinnert. </w:t>
+      </w:r>
+      <w:r>
+        <w:t xml:space="preserve"> </w:t>
+      </w:r>
+    </w:p>
+    <w:p>
+      <w:pPr>
+        <w:pStyle w:val="berschrift2"/>
+      </w:pPr>
+      <w:r>
+        <w:t>Aufbau</w:t>
+      </w:r>
+    </w:p>
+    <w:p>
+      <w:r>
+        <w:t>Es soll</w:t>
+      </w:r>
+      <w:r>
+        <w:t xml:space="preserve"> eine Topnavigation für das gesamte Projekt geben, um größtmögliche Übersicht zu gewährleisten.</w:t>
+      </w:r>
+      <w:r>
+        <w:t xml:space="preserve"> Die einzelnen Buttons sollen die Gesichter de</w:t>
+      </w:r>
+      <w:r>
+        <w:t>r Protagonisten der Serie „</w:t>
+      </w:r>
+      <w:proofErr w:type="spellStart"/>
+      <w:r>
+        <w:t>How</w:t>
+      </w:r>
+      <w:proofErr w:type="spellEnd"/>
+      <w:r>
+        <w:t xml:space="preserve"> I Met </w:t>
+      </w:r>
+      <w:proofErr w:type="spellStart"/>
+      <w:r>
+        <w:t>Your</w:t>
+      </w:r>
+      <w:proofErr w:type="spellEnd"/>
+      <w:r>
+        <w:t xml:space="preserve"> M</w:t>
+      </w:r>
+      <w:r>
+        <w:t>other“ beinhalten.</w:t>
+      </w:r>
+      <w:r>
+        <w:t xml:space="preserve"> Im Header werden die Darsteller nochmals in einem Gruppe</w:t>
+      </w:r>
+      <w:r>
+        <w:t>n</w:t>
+      </w:r>
+      <w:r>
+        <w:t xml:space="preserve">bild dargestellt, </w:t>
+      </w:r>
+      <w:r>
+        <w:t>was ihre Bezi</w:t>
+      </w:r>
+      <w:r>
+        <w:t>ehung in der Serie verdeutlicht</w:t>
+      </w:r>
+      <w:r>
+        <w:t>.</w:t>
+      </w:r>
+      <w:r>
+        <w:t xml:space="preserve"> Im Header </w:t>
+      </w:r>
+      <w:r>
+        <w:t>steht</w:t>
+      </w:r>
+      <w:r>
+        <w:t xml:space="preserve"> der Titel der Sei</w:t>
+      </w:r>
+      <w:r>
+        <w:t>te</w:t>
+      </w:r>
+      <w:r>
+        <w:t xml:space="preserve"> und rechts unten im Header wird dynamisch einer der Protagonisten eingeblendet, der B</w:t>
+      </w:r>
+      <w:r>
+        <w:t>e</w:t>
+      </w:r>
+      <w:r>
+        <w:t xml:space="preserve">griffe erklärt und dem </w:t>
+      </w:r>
+      <w:r>
+        <w:t>Leser</w:t>
+      </w:r>
+      <w:r>
+        <w:t xml:space="preserve"> fortführende Informationen gibt.</w:t>
+      </w:r>
+    </w:p>
+    <w:p>
+      <w:r>
+        <w:t>Die seitliche Navigation</w:t>
+      </w:r>
+      <w:r>
+        <w:t xml:space="preserve"> wird dazu verwendet eine feinere Gliederung der Seite zu ermögl</w:t>
+      </w:r>
+      <w:r>
+        <w:t>i</w:t>
+      </w:r>
+      <w:r>
+        <w:t>chen.</w:t>
+      </w:r>
+    </w:p>
+    <w:p>
+      <w:r>
+        <w:t xml:space="preserve">Der </w:t>
+      </w:r>
+      <w:proofErr w:type="spellStart"/>
+      <w:r>
+        <w:t>Contentbereich</w:t>
+      </w:r>
+      <w:proofErr w:type="spellEnd"/>
+      <w:r>
+        <w:t xml:space="preserve"> ist wie folgt definiert:</w:t>
+      </w:r>
+    </w:p>
+    <w:p>
+      <w:r>
+        <w:t xml:space="preserve">Es gibt eine </w:t>
+      </w:r>
+      <w:proofErr w:type="spellStart"/>
+      <w:r>
+        <w:t>Textb</w:t>
+      </w:r>
+      <w:r>
+        <w:t>ox</w:t>
+      </w:r>
+      <w:proofErr w:type="spellEnd"/>
+      <w:r>
+        <w:t xml:space="preserve"> und eine Grafikzeile. Die </w:t>
+      </w:r>
+      <w:proofErr w:type="spellStart"/>
+      <w:r>
+        <w:t>Textbox</w:t>
+      </w:r>
+      <w:proofErr w:type="spellEnd"/>
+      <w:r>
+        <w:t xml:space="preserve"> besitzt eine dynamische Höhe und die Grafikzeile kann ge</w:t>
+      </w:r>
+      <w:r>
+        <w:t>scrollt werden, wenn mehr Bilder in der Grafikzeile ausgegeben we</w:t>
+      </w:r>
+      <w:r>
+        <w:t>r</w:t>
+      </w:r>
+      <w:r>
+        <w:t xml:space="preserve">den, als auf den Bildschirm passen (schlechte </w:t>
+      </w:r>
+      <w:r>
+        <w:t>Formulierung</w:t>
+      </w:r>
+      <w:r>
+        <w:t>).</w:t>
+      </w:r>
+    </w:p>
+    <w:p>
+      <w:r>
+        <w:t xml:space="preserve">Im </w:t>
+      </w:r>
+      <w:proofErr w:type="spellStart"/>
+      <w:r>
+        <w:t>Contentbereich</w:t>
+      </w:r>
+      <w:proofErr w:type="spellEnd"/>
+      <w:r>
+        <w:t xml:space="preserve"> können Links definiert werden, welche mit einem Mouseover-Effekt ve</w:t>
+      </w:r>
+      <w:r>
+        <w:t>r</w:t>
+      </w:r>
+      <w:r>
+        <w:t>sehen sind. Durch den Mouseover-Effekt wird rechts oben das Portrait eines Charakters ei</w:t>
+      </w:r>
+      <w:r>
+        <w:t>n</w:t>
+      </w:r>
+      <w:r>
+        <w:t>geblendet.</w:t>
+      </w:r>
+    </w:p>
+    <w:p>
+      <w:r>
+        <w:t>Der Te</w:t>
+      </w:r>
+      <w:r>
+        <w:t>xt ist in</w:t>
+      </w:r>
+      <w:r>
+        <w:t xml:space="preserve"> der neutralen Farbe</w:t>
+      </w:r>
+      <w:r>
+        <w:t xml:space="preserve"> Weiß gehalten um die L</w:t>
+      </w:r>
+      <w:r>
+        <w:t>esbarkeit deutlich zu erhöhen, auch wen</w:t>
+      </w:r>
+      <w:r>
+        <w:t>n die Farbe nicht ins Farbkonzep</w:t>
+      </w:r>
+      <w:r>
+        <w:t>t passt. I</w:t>
+      </w:r>
+      <w:r>
+        <w:t>nformationen werden dadurch klar</w:t>
+      </w:r>
+      <w:r>
+        <w:t xml:space="preserve"> darg</w:t>
+      </w:r>
+      <w:r>
+        <w:t>e</w:t>
+      </w:r>
+      <w:r>
+        <w:t>stellt.</w:t>
+      </w:r>
+    </w:p>
+    <w:p>
+      <w:pPr>
+        <w:pStyle w:val="berschrift2"/>
+      </w:pPr>
+      <w:bookmarkStart w:id="15" w:name="_Toc302850983"/>
+      <w:r>
+        <w:t>Quiz</w:t>
+      </w:r>
+      <w:r>
+        <w:t xml:space="preserve"> (Sergej Kasper</w:t>
+      </w:r>
+      <w:r>
+        <w:t>)</w:t>
       </w:r>
       <w:bookmarkEnd w:id="15"/>
     </w:p>
     <w:p>
       <w:r>
-        <w:t>Das Design wurde nach folgenden Kriterien konzipiert.</w:t>
-      </w:r>
-    </w:p>
-    <w:p>
-      <w:r>
-        <w:t xml:space="preserve">Die Seite hat </w:t>
-      </w:r>
-      <w:r>
-        <w:t>ein Ausmaß</w:t>
-      </w:r>
-      <w:r>
-        <w:t xml:space="preserve"> von 850x600 Pixel</w:t>
+        <w:t xml:space="preserve">Der komplette </w:t>
+      </w:r>
+      <w:proofErr w:type="spellStart"/>
+      <w:r>
+        <w:t>Contentbereich</w:t>
+      </w:r>
+      <w:proofErr w:type="spellEnd"/>
+      <w:r>
+        <w:t xml:space="preserve"> wird durch die Anzeige des Quiz ersetzt. Es werden über Bi</w:t>
+      </w:r>
+      <w:r>
+        <w:t>l</w:t>
+      </w:r>
+      <w:r>
+        <w:t>der Szenen dargestellt und mit Text versehen. Die Antwortmöglichkeiten sollen untereina</w:t>
       </w:r>
       <w:r>
         <w:t>n</w:t>
       </w:r>
       <w:r>
-        <w:t>.</w:t>
-      </w:r>
-      <w:r>
-        <w:t xml:space="preserve"> Sie wird zentriert im Browser dargestellt</w:t>
-      </w:r>
-      <w:r>
-        <w:t xml:space="preserve"> Das F</w:t>
-      </w:r>
-      <w:r>
-        <w:t>arbkonzept ist an das Farbschema der Bar der Serie „M</w:t>
-      </w:r>
-      <w:r>
-        <w:t>acLaren´s</w:t>
-      </w:r>
-      <w:r>
-        <w:t>“</w:t>
-      </w:r>
-      <w:r>
-        <w:t xml:space="preserve"> angelehnt (Farbpale</w:t>
-      </w:r>
-      <w:r>
-        <w:t>t</w:t>
-      </w:r>
-      <w:r>
-        <w:t>te</w:t>
-      </w:r>
-      <w:r>
-        <w:t>!!!</w:t>
-      </w:r>
-      <w:r>
-        <w:t>). Die Farben wirken ruhig und warm</w:t>
-      </w:r>
-      <w:r>
-        <w:t xml:space="preserve"> und vermitteln Gemütlichkeit</w:t>
-      </w:r>
-      <w:r>
-        <w:t>.</w:t>
-      </w:r>
-      <w:r>
-        <w:t xml:space="preserve"> Allerdings wird der user durch den goldgeldblichen Farbstich nicht eingeschläfert und es herrscht dennoch</w:t>
-      </w:r>
-      <w:r>
-        <w:t xml:space="preserve"> eine kleine Grundspannung im Farbkonzept.</w:t>
-      </w:r>
-      <w:r>
-        <w:t xml:space="preserve"> Als Schrift wird eine klare </w:t>
-      </w:r>
-      <w:r>
-        <w:t>serifenlose</w:t>
-      </w:r>
-      <w:r>
-        <w:t xml:space="preserve"> Schrift ve</w:t>
+        <w:t>der anwählbar sein.</w:t>
+      </w:r>
+    </w:p>
+    <w:p>
+      <w:pPr>
+        <w:pStyle w:val="berschrift2"/>
+      </w:pPr>
+      <w:bookmarkStart w:id="16" w:name="_Toc302850984"/>
+      <w:r>
+        <w:t>Die Show</w:t>
+      </w:r>
+      <w:r>
+        <w:t xml:space="preserve"> (Sebastian Ahlen</w:t>
+      </w:r>
+      <w:r>
+        <w:t>)</w:t>
+      </w:r>
+      <w:bookmarkEnd w:id="16"/>
+    </w:p>
+    <w:p>
+      <w:r>
+        <w:t>Der Bereich „Die Show“ wird komplett mit XSLT generiert, damit lange Beschreibungstexte nicht in den Quellcode der HTML-Seite geschrieben werden müssen und eine einheitliche Darstellung mit weniger Wartungsaufwand aufgrund von Redundanzen möglich ist.</w:t>
+      </w:r>
+    </w:p>
+    <w:p>
+      <w:r>
+        <w:lastRenderedPageBreak/>
+        <w:t xml:space="preserve">Dynamische </w:t>
+      </w:r>
+      <w:proofErr w:type="spellStart"/>
+      <w:r>
+        <w:t>kreiirung</w:t>
+      </w:r>
+      <w:proofErr w:type="spellEnd"/>
+      <w:r>
+        <w:t xml:space="preserve"> der links geplant …statische </w:t>
+      </w:r>
+      <w:proofErr w:type="spellStart"/>
+      <w:r>
+        <w:t>umsetzung</w:t>
+      </w:r>
+      <w:proofErr w:type="spellEnd"/>
+      <w:r>
+        <w:t xml:space="preserve">, da dann kein </w:t>
+      </w:r>
+      <w:proofErr w:type="spellStart"/>
+      <w:r>
+        <w:t>javascript</w:t>
+      </w:r>
+      <w:proofErr w:type="spellEnd"/>
+      <w:r>
+        <w:t xml:space="preserve"> e</w:t>
       </w:r>
       <w:r>
         <w:t>r</w:t>
       </w:r>
       <w:r>
-        <w:t xml:space="preserve">wendet, die an die Schrift des </w:t>
-      </w:r>
-      <w:r>
-        <w:t>Titels</w:t>
-      </w:r>
-      <w:r>
-        <w:t xml:space="preserve"> der Serie „How I M</w:t>
-      </w:r>
-      <w:r>
-        <w:t>et Your M</w:t>
-      </w:r>
-      <w:r>
-        <w:t xml:space="preserve">other“ erinnert. </w:t>
-      </w:r>
+        <w:t xml:space="preserve">forderlich und einfacher. </w:t>
+      </w:r>
+      <w:proofErr w:type="spellStart"/>
+      <w:r>
+        <w:t>B</w:t>
+      </w:r>
+      <w:r>
+        <w:t>arrierenfrei</w:t>
+      </w:r>
+      <w:proofErr w:type="spellEnd"/>
+    </w:p>
+    <w:p>
+      <w:r>
+        <w:t xml:space="preserve">Der </w:t>
+      </w:r>
+      <w:proofErr w:type="spellStart"/>
+      <w:r>
+        <w:t>Episodenguide</w:t>
+      </w:r>
+      <w:proofErr w:type="spellEnd"/>
       <w:r>
         <w:t xml:space="preserve"> </w:t>
       </w:r>
     </w:p>
     <w:p>
-      <w:r>
-        <w:t>Es soll</w:t>
-      </w:r>
-      <w:r>
-        <w:t xml:space="preserve"> eine Topnavigation für das gesamte Projekt geben, um größtmögliche Übersicht zu gewährleisten.</w:t>
-      </w:r>
-      <w:r>
-        <w:t xml:space="preserve"> Die einzelnen Buttons sollen die Gesichter der Protagonisten der Serie „How i met your mother“ beinhalten.</w:t>
-      </w:r>
-      <w:r>
-        <w:t xml:space="preserve"> Im Header werden die Darsteller nochmals in einem Gruppe</w:t>
+      <w:pPr>
+        <w:pStyle w:val="berschrift2"/>
+      </w:pPr>
+      <w:bookmarkStart w:id="17" w:name="_Toc302850985"/>
+      <w:r>
+        <w:t>Medien</w:t>
+      </w:r>
+      <w:bookmarkEnd w:id="17"/>
+    </w:p>
+    <w:p>
+      <w:r>
+        <w:t xml:space="preserve">Besonderheit </w:t>
+      </w:r>
+      <w:proofErr w:type="spellStart"/>
+      <w:r>
+        <w:t>overflow:auto</w:t>
+      </w:r>
+      <w:proofErr w:type="spellEnd"/>
+      <w:r>
+        <w:t xml:space="preserve"> anstatt allgemein </w:t>
+      </w:r>
+      <w:proofErr w:type="spellStart"/>
+      <w:r>
+        <w:t>overflow</w:t>
+      </w:r>
+      <w:proofErr w:type="spellEnd"/>
+      <w:r>
+        <w:t xml:space="preserve"> </w:t>
+      </w:r>
+      <w:proofErr w:type="spellStart"/>
+      <w:r>
+        <w:t>hidden</w:t>
+      </w:r>
+      <w:proofErr w:type="spellEnd"/>
+      <w:r>
+        <w:t xml:space="preserve"> aufgrund des </w:t>
+      </w:r>
+      <w:proofErr w:type="spellStart"/>
+      <w:r>
+        <w:t>scrollbaren</w:t>
+      </w:r>
+      <w:proofErr w:type="spellEnd"/>
+      <w:r>
+        <w:t xml:space="preserve"> </w:t>
+      </w:r>
+      <w:proofErr w:type="spellStart"/>
+      <w:r>
+        <w:t>co</w:t>
       </w:r>
       <w:r>
         <w:t>n</w:t>
       </w:r>
       <w:r>
-        <w:t>bild dargestellt. (was ihre Beziehung in der Serie verdeutlicht).</w:t>
-      </w:r>
-      <w:r>
-        <w:t xml:space="preserve"> Im Header wird der Titel der Seite stehen und rechts unten im Header wird dynamisch einer der Protagonisten eingeble</w:t>
+        <w:t>tents</w:t>
+      </w:r>
+      <w:proofErr w:type="spellEnd"/>
+      <w:r>
+        <w:t xml:space="preserve">. Es ist nicht gewünscht dass die </w:t>
+      </w:r>
+      <w:proofErr w:type="spellStart"/>
+      <w:r>
+        <w:t>seite</w:t>
+      </w:r>
+      <w:proofErr w:type="spellEnd"/>
+      <w:r>
+        <w:t xml:space="preserve"> eine dynamische </w:t>
+      </w:r>
+      <w:proofErr w:type="spellStart"/>
+      <w:r>
+        <w:t>größe</w:t>
+      </w:r>
+      <w:proofErr w:type="spellEnd"/>
+      <w:r>
+        <w:t xml:space="preserve"> hat.</w:t>
+      </w:r>
+    </w:p>
+    <w:p>
+      <w:pPr>
+        <w:pStyle w:val="berschrift1"/>
+      </w:pPr>
+      <w:bookmarkStart w:id="18" w:name="_Toc302850986"/>
+      <w:r>
+        <w:t>Erfolge und Probleme</w:t>
+      </w:r>
+      <w:bookmarkEnd w:id="18"/>
+    </w:p>
+    <w:p>
+      <w:r>
+        <w:t xml:space="preserve">Der nächste Abschnitt beschreibt die </w:t>
+      </w:r>
+      <w:proofErr w:type="gramStart"/>
+      <w:r>
+        <w:t>die Probleme</w:t>
+      </w:r>
+      <w:proofErr w:type="gramEnd"/>
+      <w:r>
+        <w:t xml:space="preserve"> auf die das Team im Projekt gestoßen ist und beschreibt die Erfolge bei der Umsetzung des Projektes.</w:t>
+      </w:r>
+    </w:p>
+    <w:p>
+      <w:pPr>
+        <w:pStyle w:val="berschrift2"/>
+      </w:pPr>
+      <w:bookmarkStart w:id="19" w:name="_Toc302850987"/>
+      <w:r>
+        <w:t>Erfolge</w:t>
+      </w:r>
+      <w:bookmarkEnd w:id="19"/>
+    </w:p>
+    <w:p>
+      <w:r>
+        <w:t xml:space="preserve">Das Konzept der auftauchenden Sprechblasen konnte Anforderungsgemäß ohne </w:t>
+      </w:r>
+      <w:proofErr w:type="spellStart"/>
+      <w:r>
+        <w:t>Javascript</w:t>
+      </w:r>
+      <w:proofErr w:type="spellEnd"/>
+      <w:r>
+        <w:t xml:space="preserve"> umgesetzt werden. </w:t>
+      </w:r>
+    </w:p>
+    <w:p>
+      <w:r>
+        <w:t>Die dynamische Generierung der Links aus einer XML durch XSLT funktioniert auch.</w:t>
+      </w:r>
+    </w:p>
+    <w:p>
+      <w:pPr>
+        <w:pStyle w:val="berschrift2"/>
+      </w:pPr>
+      <w:bookmarkStart w:id="20" w:name="_Toc302850988"/>
+      <w:r>
+        <w:t>Probleme</w:t>
+      </w:r>
+      <w:bookmarkEnd w:id="20"/>
+    </w:p>
+    <w:p>
+      <w:r>
+        <w:t xml:space="preserve">Die </w:t>
+      </w:r>
+      <w:r>
+        <w:t>sichtbarwerdende</w:t>
       </w:r>
       <w:r>
         <w:t>n</w:t>
       </w:r>
       <w:r>
-        <w:t>det, der Begriffe erklärt und dem User fortfü</w:t>
-      </w:r>
-      <w:r>
-        <w:t>h</w:t>
-      </w:r>
-      <w:r>
-        <w:t>rende Informationen gibt.</w:t>
-      </w:r>
-    </w:p>
-    <w:p>
+        <w:t xml:space="preserve"> Sprechblasen hatten bei komplett absoluter Positionierung das Pro</w:t>
+      </w:r>
+      <w:r>
+        <w:t>b</w:t>
+      </w:r>
+      <w:r>
+        <w:t>lem, dass sie sich relativ zu ihrem Elternelement verhalten haben, welches bei der Navigat</w:t>
+      </w:r>
+      <w:r>
+        <w:t>i</w:t>
+      </w:r>
+      <w:r>
+        <w:t>on der der Button war.</w:t>
+      </w:r>
+    </w:p>
+    <w:p>
+      <w:r>
+        <w:t xml:space="preserve">Ein Problem unserer Positionierung ist dass sich die </w:t>
+      </w:r>
+      <w:r>
+        <w:t>Seite</w:t>
+      </w:r>
+      <w:r>
+        <w:t xml:space="preserve"> verschiebt, wenn das Fenster so klein gezogen wi</w:t>
+      </w:r>
+      <w:r>
+        <w:t xml:space="preserve">rd, dass ein </w:t>
+      </w:r>
+      <w:r>
+        <w:t>Scroll Balken</w:t>
+      </w:r>
+      <w:r>
+        <w:t xml:space="preserve"> an dem Fenster</w:t>
+      </w:r>
+      <w:r>
+        <w:t xml:space="preserve"> auftaucht. Dann wird die Seite auf eine neue breite des Fenster ausgerichtet.</w:t>
+      </w:r>
+      <w:r>
+        <w:t xml:space="preserve"> Es gibt also auch einen technischen Grund, warum auf das Scrollen der Seite im </w:t>
+      </w:r>
+      <w:r>
+        <w:t>Allgemeinen</w:t>
+      </w:r>
+      <w:r>
+        <w:t xml:space="preserve"> verzichtet wird.</w:t>
+      </w:r>
+    </w:p>
+    <w:p>
+      <w:r>
+        <w:t>Aufgrund der fast dauerhaften Verwendung von HTML müssen geänderte Dateinamen und Strukturanpassungen auf jeder Seite vorgenommen werden.</w:t>
+      </w:r>
+    </w:p>
+    <w:p>
+      <w:r>
+        <w:t>Wir haben eine alternative Schriftart angegeben, da der Internetexplorer in der Standardei</w:t>
+      </w:r>
+      <w:r>
+        <w:t>n</w:t>
+      </w:r>
+      <w:r>
+        <w:t>stellung, die wir von den Lesern voraussetzen, keine individuell implementierten Schriftarten unterstützt.</w:t>
+      </w:r>
+    </w:p>
+    <w:p>
+      <w:pPr>
+        <w:pStyle w:val="berschrift3"/>
+      </w:pPr>
+      <w:r>
+        <w:t>Abweichungen vom Konzept</w:t>
+      </w:r>
+    </w:p>
+    <w:p>
+      <w:r>
+        <w:t xml:space="preserve">Die Runden Objekte in der Topnavigation wurden durch treffendere Symbole </w:t>
+      </w:r>
+      <w:proofErr w:type="spellStart"/>
+      <w:r>
+        <w:t>erstetzt</w:t>
+      </w:r>
+      <w:proofErr w:type="spellEnd"/>
+      <w:r>
+        <w:t xml:space="preserve">. Es wurde eine Navigation auf der linken Seite des Projektes eingerichtet, welche die Navigation </w:t>
+      </w:r>
       <w:r>
         <w:lastRenderedPageBreak/>
-        <w:t>Die seitliche Navigation</w:t>
-      </w:r>
-      <w:r>
-        <w:t xml:space="preserve"> wird dazu verwendet eine feinere Gliederung der Seite zu ermögl</w:t>
-      </w:r>
-      <w:r>
-        <w:t>i</w:t>
-      </w:r>
-      <w:r>
-        <w:t>chen.</w:t>
-      </w:r>
-      <w:r>
-        <w:t xml:space="preserve"> (s.</w:t>
-      </w:r>
-      <w:r>
-        <w:t xml:space="preserve"> S.?</w:t>
-      </w:r>
-      <w:r>
-        <w:t>?</w:t>
-      </w:r>
-      <w:r>
-        <w:t xml:space="preserve"> Projektstruktur)</w:t>
-      </w:r>
-      <w:r>
-        <w:t>.</w:t>
-      </w:r>
-    </w:p>
-    <w:p>
-      <w:r>
-        <w:t>Der Contentbereich ist wie folgt definiert:</w:t>
-      </w:r>
-    </w:p>
-    <w:p>
-      <w:r>
-        <w:t xml:space="preserve">Es gibt eine </w:t>
-      </w:r>
-      <w:r>
-        <w:t>Textb</w:t>
-      </w:r>
-      <w:r>
-        <w:t>ox</w:t>
-      </w:r>
-      <w:r>
-        <w:t xml:space="preserve"> und eine Grafikzeile. Die Textbox besitzt eine dynamische Höhe und die Grafikzeile kann ge</w:t>
-      </w:r>
-      <w:r>
-        <w:t>scrollt werden, wenn mehr Bilder in der Grafikzeile ausgegeben we</w:t>
+        <w:t>erleichtern soll. Der Titel im Headerbereich wurde nicht bearbeitet, da es viel mehr Techn</w:t>
+      </w:r>
+      <w:r>
+        <w:t>o</w:t>
+      </w:r>
+      <w:r>
+        <w:t>logieaufwand nötig gehabt hätte als erwartet.</w:t>
+      </w:r>
+    </w:p>
+    <w:p>
+      <w:r>
+        <w:t>Die Top-Navigation wurde weiter nach rechts gerückt um mehr Platz für das Logo im oberen linken Bereich und die Seitennavigation zu geben.</w:t>
+      </w:r>
+    </w:p>
+    <w:p>
+      <w:r>
+        <w:t>Die Seitennavigation enthält auf der Startseite die gleichen Elemente der Topnavigation. Die Redundanz der Links wird in Kauf genommen um neue Leser nicht vom Bedienkonzept zu verwirren. Viele User sind es gewohnt eine seitliche Navigation vorzufinden. Wir versuchen mit dieser Methode auch die Leser einzufangen die eine seitliche Navigation bevorzugen, tauschen diese aber auf anderen Seiten aus um tiefere Verzweigungen zu ermöglichen. Dann wird ausgegangen, dass der User entweder, seine Informationen gefunden hat, wieder zurück auf die Startseite geht um sich zu orientieren, oder sich mit der Topnavigation z</w:t>
+      </w:r>
+      <w:r>
+        <w:t>u</w:t>
+      </w:r>
+      <w:r>
+        <w:t>rechtgefunden hat.</w:t>
+      </w:r>
+    </w:p>
+    <w:p>
+      <w:r>
+        <w:t>Die Dimension der Webseite ist ein kleines Stück breiter geworden als im Grobkonzept a</w:t>
+      </w:r>
+      <w:r>
+        <w:t>n</w:t>
+      </w:r>
+      <w:r>
+        <w:t>gegeben, da Rechts die Seite im endgültigen Bereich eher unvollkommen aussah. Es wurde daraufhin ein kleine</w:t>
       </w:r>
       <w:r>
         <w:t>r</w:t>
       </w:r>
       <w:r>
-        <w:t xml:space="preserve">den, als auf den Bildschirm passen (schlechte </w:t>
-      </w:r>
-      <w:r>
-        <w:t>Formulierung</w:t>
-      </w:r>
-      <w:r>
-        <w:t>).</w:t>
-      </w:r>
-    </w:p>
-    <w:p>
-      <w:r>
-        <w:t>Im Contentbereich können Links definiert werden, welche mit einem Mouseover-Effekt ve</w:t>
-      </w:r>
-      <w:r>
-        <w:t>r</w:t>
-      </w:r>
-      <w:r>
-        <w:t>sehen sind. Durch den Mouseover-Effekt wird rechts oben das Portrait eines Charakters ei</w:t>
-      </w:r>
-      <w:r>
-        <w:t>n</w:t>
-      </w:r>
-      <w:r>
-        <w:t>geblendet.</w:t>
-      </w:r>
-    </w:p>
-    <w:p>
-      <w:r>
-        <w:t>Der Te</w:t>
-      </w:r>
-      <w:r>
-        <w:t>xt ist in Weiß gehalten um die L</w:t>
-      </w:r>
-      <w:r>
-        <w:t>esbarkeit deutlich zu erhöhen, auch wen</w:t>
-      </w:r>
-      <w:r>
-        <w:t>n die Farbe nicht ins Farbkonzep</w:t>
-      </w:r>
-      <w:r>
-        <w:t>t passt. Informationen werden also neutral dargestellt.</w:t>
-      </w:r>
-    </w:p>
-    <w:p>
-      <w:r>
-        <w:t>(</w:t>
-      </w:r>
-      <w:r>
-        <w:t>Die Rote Farbe links unten, obwohl sie anfangs nicht verwendet wird, wird in der struktur der seite wiederverwendet z.b. im quiz… etc… Die restlichen Farben an sich werden deutlich andauernd wiederverwendet.</w:t>
-      </w:r>
-      <w:r>
-        <w:t>)</w:t>
-      </w:r>
-    </w:p>
-    <w:p>
-      <w:pPr>
-        <w:pStyle w:val="berschrift2"/>
-      </w:pPr>
-      <w:bookmarkStart w:id="16" w:name="_Toc302850983"/>
-      <w:r>
-        <w:t>Quiz</w:t>
-      </w:r>
-      <w:r>
-        <w:t xml:space="preserve"> (Sergej Kasper</w:t>
-      </w:r>
-      <w:r>
-        <w:t>)</w:t>
-      </w:r>
-      <w:bookmarkEnd w:id="16"/>
-    </w:p>
-    <w:p>
-      <w:r>
-        <w:t>Der komplette Contentbereich wird durch die Anzeige des Quiz ersetzt. Es werden über Bi</w:t>
-      </w:r>
-      <w:r>
-        <w:t>l</w:t>
-      </w:r>
-      <w:r>
-        <w:t>der Szenen dargestellt und mit Text versehen. Die Antwortmöglichkeiten sollen untereina</w:t>
-      </w:r>
-      <w:r>
-        <w:t>n</w:t>
-      </w:r>
-      <w:r>
-        <w:t>der anwählbar sein.</w:t>
-      </w:r>
-    </w:p>
-    <w:p>
-      <w:pPr>
-        <w:pStyle w:val="berschrift2"/>
-      </w:pPr>
-      <w:bookmarkStart w:id="17" w:name="_Toc302850984"/>
-      <w:r>
-        <w:t>Episodenguide</w:t>
-      </w:r>
-      <w:r>
-        <w:t xml:space="preserve"> (Sebastian Ahlen</w:t>
-      </w:r>
-      <w:r>
-        <w:t>)</w:t>
-      </w:r>
-      <w:bookmarkEnd w:id="17"/>
-    </w:p>
-    <w:p>
-      <w:r>
-        <w:t>Dynamische kreiirung der links geplant …statische umsetzung, da dann kein javascript e</w:t>
-      </w:r>
-      <w:r>
-        <w:t>r</w:t>
-      </w:r>
-      <w:r>
-        <w:t xml:space="preserve">forderlich und einfacher. </w:t>
-      </w:r>
-      <w:r>
-        <w:t>B</w:t>
-      </w:r>
-      <w:r>
-        <w:t>arrierenfrei</w:t>
-      </w:r>
-    </w:p>
-    <w:p>
-      <w:r>
-        <w:t xml:space="preserve">Der Episodenguide </w:t>
-      </w:r>
-    </w:p>
-    <w:p>
-      <w:pPr>
-        <w:pStyle w:val="berschrift2"/>
-      </w:pPr>
-      <w:bookmarkStart w:id="18" w:name="_Toc302850985"/>
-      <w:r>
-        <w:t>Medien</w:t>
-      </w:r>
-      <w:bookmarkEnd w:id="18"/>
-    </w:p>
-    <w:p>
-      <w:r>
-        <w:t>Besonderheit overflow:auto anstatt allgemein overflow hidden aufgrund des scrollbaren co</w:t>
-      </w:r>
-      <w:r>
-        <w:t>n</w:t>
-      </w:r>
-      <w:r>
-        <w:t>tents. Es ist nicht gewünscht dass die seite eine dynamische größe hat.</w:t>
-      </w:r>
-    </w:p>
-    <w:p>
-      <w:pPr>
-        <w:pStyle w:val="berschrift1"/>
-      </w:pPr>
-      <w:bookmarkStart w:id="19" w:name="_Toc302850986"/>
-      <w:r>
-        <w:t>Erfolge und Probleme</w:t>
-      </w:r>
-      <w:bookmarkEnd w:id="19"/>
-    </w:p>
-    <w:p>
-      <w:r>
-        <w:t>Der nächste Abschnitt beschreibt die die Probleme auf die das Team im Projekt gestoßen ist und beschreibt die Erfolge bei der Umsetzung des Projektes.</w:t>
-      </w:r>
-    </w:p>
-    <w:p>
-      <w:pPr>
-        <w:pStyle w:val="berschrift2"/>
-      </w:pPr>
-      <w:bookmarkStart w:id="20" w:name="_Toc302850987"/>
-      <w:r>
-        <w:lastRenderedPageBreak/>
-        <w:t>Erfolge</w:t>
-      </w:r>
-      <w:bookmarkEnd w:id="20"/>
-    </w:p>
-    <w:p>
-      <w:r>
-        <w:t xml:space="preserve">Das Konzept der auftauchenden Sprechblasen konnte Anforderungsgemäß ohne Javascript umgesetzt werden. </w:t>
-      </w:r>
-    </w:p>
-    <w:p>
-      <w:r>
-        <w:t>Die dynamische Generierung der Links aus einer XML durch XSLT funktioniert auch.</w:t>
-      </w:r>
-    </w:p>
-    <w:p>
-      <w:pPr>
-        <w:pStyle w:val="berschrift2"/>
-      </w:pPr>
-      <w:bookmarkStart w:id="21" w:name="_Toc302850988"/>
-      <w:r>
-        <w:t>Probleme</w:t>
-      </w:r>
-      <w:bookmarkEnd w:id="21"/>
-    </w:p>
-    <w:p>
-      <w:r>
-        <w:t xml:space="preserve">Die </w:t>
-      </w:r>
-      <w:r>
-        <w:t>sichtbarwerdende</w:t>
-      </w:r>
-      <w:r>
-        <w:t>n</w:t>
-      </w:r>
-      <w:r>
-        <w:t xml:space="preserve"> Sprechblasen hatten bei komplett absoluter Positionierung das Pro</w:t>
-      </w:r>
-      <w:r>
-        <w:t>b</w:t>
-      </w:r>
-      <w:r>
-        <w:t>lem, dass sie sich relativ zu ihrem Elternelement verhalten haben, welches bei der Navigat</w:t>
-      </w:r>
-      <w:r>
-        <w:t>i</w:t>
-      </w:r>
-      <w:r>
-        <w:t>on der der Bu</w:t>
-      </w:r>
-      <w:r>
-        <w:t>t</w:t>
-      </w:r>
-      <w:r>
-        <w:t>ton war.</w:t>
-      </w:r>
-    </w:p>
-    <w:p>
-      <w:r>
-        <w:t xml:space="preserve">Ein Problem unserer Positionierung ist dass sich die </w:t>
-      </w:r>
-      <w:r>
-        <w:t>Seite</w:t>
-      </w:r>
-      <w:r>
-        <w:t xml:space="preserve"> verschiebt, wenn das Fenster so klein gezogen wi</w:t>
-      </w:r>
-      <w:r>
-        <w:t xml:space="preserve">rd, dass ein </w:t>
-      </w:r>
-      <w:r>
-        <w:t>Scroll Balken</w:t>
-      </w:r>
-      <w:r>
-        <w:t xml:space="preserve"> an dem Fenster</w:t>
-      </w:r>
-      <w:r>
-        <w:t xml:space="preserve"> auftaucht. Dann wird die Seite auf eine neue breite des Fenster ausgerichtet.</w:t>
-      </w:r>
-      <w:r>
-        <w:t xml:space="preserve"> Es gibt also auch einen technischen Grund, w</w:t>
-      </w:r>
-      <w:r>
-        <w:t>a</w:t>
-      </w:r>
-      <w:r>
-        <w:t xml:space="preserve">rum auf das Scrollen der Seite im </w:t>
-      </w:r>
-      <w:r>
-        <w:t>Allgemeinen</w:t>
-      </w:r>
-      <w:r>
-        <w:t xml:space="preserve"> verzichtet wird.</w:t>
-      </w:r>
-    </w:p>
-    <w:p>
-      <w:r>
-        <w:t>Aufgrund der fast dauerhaften Verwendung von HTML müssen geänderte Dateinamen und Strukturanpassungen auf jeder Seite vorgenommen werden.</w:t>
-      </w:r>
-    </w:p>
-    <w:p>
-      <w:r>
-        <w:t>Wir haben eine alternative Schriftart angegeben, da der Internetexplorer in der Standardei</w:t>
-      </w:r>
-      <w:r>
-        <w:t>n</w:t>
-      </w:r>
-      <w:r>
-        <w:t>stellung, die wir von den Lesern voraussetzen, keine individuell implementierten Schriftarten unterstützt.</w:t>
-      </w:r>
-    </w:p>
-    <w:p>
-      <w:pPr>
-        <w:pStyle w:val="berschrift3"/>
-      </w:pPr>
-      <w:r>
-        <w:t>Abweichungen vom Konzept</w:t>
-      </w:r>
-    </w:p>
-    <w:p>
-      <w:r>
-        <w:t>Die Runden Objekte in der Topnavigation wurden durch treffendere Symbole erstetzt. Es wurde eine Navigation auf der linken Seite des Projektes eingerichtet, welche die Navigation erleichtern soll. Der Titel im Headerbereich wurde nicht bearbeitet, da es viel mehr Techn</w:t>
-      </w:r>
-      <w:r>
-        <w:t>o</w:t>
-      </w:r>
-      <w:r>
-        <w:t>logieaufwand nötig gehabt hätte als erwartet.</w:t>
-      </w:r>
-    </w:p>
-    <w:p>
-      <w:r>
-        <w:t>Die Top-Navigation wurde weiter nach rechts gerückt um mehr Platz für das Logo im oberen linken Bereich und die Seitennavigation zu geben.</w:t>
-      </w:r>
-    </w:p>
-    <w:p>
-      <w:r>
-        <w:t>Die Seitennavigation enthält auf der Startseite die gleichen Elemente der Topnavigation. Die Redundanz der Links wird in Kauf genommen um neue Leser nicht vom Bedienkonzept zu verwirren. Viele User sind es gewohnt eine seitliche Navigation vorzufinden. Wir versuchen mit dieser Methode auch die Leser einzufangen die eine seitliche Navigation bevorzugen, tauschen diese aber auf anderen Seiten aus um tiefere Verzweigungen zu ermöglichen. Dann wird ausgegangen, dass der User entweder, seine Informationen gefunden hat, wieder zurück auf die Startseite geht um sich zu orientieren, oder sich mit der Topnavigation z</w:t>
-      </w:r>
-      <w:r>
-        <w:t>u</w:t>
-      </w:r>
-      <w:r>
-        <w:t>rechtgefunden hat.</w:t>
-      </w:r>
-    </w:p>
-    <w:p>
-      <w:r>
-        <w:lastRenderedPageBreak/>
-        <w:t>Die Dimension der Webseite ist ein kleines Stück breiter geworden als im Grobkonzept a</w:t>
-      </w:r>
-      <w:r>
-        <w:t>n</w:t>
-      </w:r>
-      <w:r>
-        <w:t>gegeben, da Rechts die Seite im endgültigen Bereich eher unvollkommen aussah. Es wurde daraufhin ein kleine abschließender Rahmen an der rechten Seite hinzugefügt.</w:t>
-      </w:r>
-      <w:bookmarkStart w:id="22" w:name="_GoBack"/>
-      <w:bookmarkEnd w:id="22"/>
+        <w:t xml:space="preserve"> abschließender Rahmen an der rechten Seite hinzugefügt.</w:t>
+      </w:r>
     </w:p>
     <w:p/>
     <w:p>
@@ -6288,7 +7013,15 @@
     </w:p>
     <w:p>
       <w:r>
-        <w:t>Als technische Hilfmittel kommen folgende Programme zum Einsatz:</w:t>
+        <w:t xml:space="preserve">Als technische </w:t>
+      </w:r>
+      <w:proofErr w:type="spellStart"/>
+      <w:r>
+        <w:t>Hilfmittel</w:t>
+      </w:r>
+      <w:proofErr w:type="spellEnd"/>
+      <w:r>
+        <w:t xml:space="preserve"> kommen folgende Programme zum Einsatz:</w:t>
       </w:r>
     </w:p>
     <w:p>
@@ -6323,9 +7056,11 @@
           <w:numId w:val="28"/>
         </w:numPr>
       </w:pPr>
+      <w:proofErr w:type="spellStart"/>
       <w:r>
         <w:t>Git-Extensions</w:t>
       </w:r>
+      <w:proofErr w:type="spellEnd"/>
     </w:p>
     <w:p>
       <w:pPr>
@@ -6345,64 +7080,124 @@
     </w:p>
     <w:p>
       <w:r>
-        <w:t>Die Ordnerstruktur gliedert sich wie folgt: Unter dem Projektverzeichnis befinden sich die Ordner css,documents,fonts,gfx,html,js und xml. Die Struktur der Ordner wird einfach geha</w:t>
+        <w:t xml:space="preserve">Die Ordnerstruktur gliedert sich wie folgt: Unter dem Projektverzeichnis befinden sich die Ordner </w:t>
+      </w:r>
+      <w:proofErr w:type="spellStart"/>
+      <w:r>
+        <w:t>css,documents,fonts,gfx,html,js</w:t>
+      </w:r>
+      <w:proofErr w:type="spellEnd"/>
+      <w:r>
+        <w:t xml:space="preserve"> und </w:t>
+      </w:r>
+      <w:proofErr w:type="spellStart"/>
+      <w:r>
+        <w:t>xml</w:t>
+      </w:r>
+      <w:proofErr w:type="spellEnd"/>
+      <w:r>
+        <w:t>. Die Struktur der Ordner wird einfach geha</w:t>
       </w:r>
       <w:r>
         <w:t>l</w:t>
       </w:r>
       <w:r>
-        <w:t>ten und es werden nur dort komplizierte Technologien verwendet in d</w:t>
+        <w:t>ten und es werden nur dort komplizierte Technologien verwendet in denen wir sie brauchen.</w:t>
+      </w:r>
+    </w:p>
+    <w:p>
+      <w:r>
+        <w:t xml:space="preserve">Es wird nur eine main.css erstellt in der alle Style-Informationen abgelegt sind. Die Webseite hat 5 Große Bereiche: die News, die Bar, der </w:t>
+      </w:r>
+      <w:proofErr w:type="spellStart"/>
+      <w:r>
+        <w:t>Episodenguide</w:t>
+      </w:r>
+      <w:proofErr w:type="spellEnd"/>
+      <w:r>
+        <w:t>, der Medienbereich und das Quiz.</w:t>
+      </w:r>
+    </w:p>
+    <w:p>
+      <w:r>
+        <w:t>Die Newsseite stellt die neusten Informationen zur TV-Serie dar.</w:t>
+      </w:r>
+      <w:r>
+        <w:t xml:space="preserve">  Es wird darauf geachtet, dass der User schnell und Intuitiv auf die Informationen zugreifen kann, deswegen werden auf nichtssagende Titelseiten der einzelnen Bereiche, sowie der Hauptseite verzichtet. </w:t>
+      </w:r>
+    </w:p>
+    <w:p>
+      <w:r>
+        <w:t xml:space="preserve">Das Quiz ist ein kleines Ratespiel in dem Mann gegen </w:t>
+      </w:r>
+      <w:proofErr w:type="spellStart"/>
+      <w:r>
+        <w:t>Barnie</w:t>
+      </w:r>
+      <w:proofErr w:type="spellEnd"/>
+      <w:r>
+        <w:t xml:space="preserve"> </w:t>
+      </w:r>
+      <w:proofErr w:type="spellStart"/>
+      <w:r>
+        <w:t>Stinson</w:t>
+      </w:r>
+      <w:proofErr w:type="spellEnd"/>
+      <w:r>
+        <w:t xml:space="preserve">, ein Protagonist der Serie, antritt, eine Frau zu verführen. </w:t>
+      </w:r>
+    </w:p>
+    <w:p>
+      <w:r>
+        <w:t xml:space="preserve">Der </w:t>
+      </w:r>
+      <w:proofErr w:type="spellStart"/>
+      <w:r>
+        <w:t>Episodenguide</w:t>
+      </w:r>
+      <w:proofErr w:type="spellEnd"/>
+      <w:r>
+        <w:t xml:space="preserve"> stellt ein paar ausgewählte Episoden der Serie zum Durchblättern bereit.</w:t>
+      </w:r>
+    </w:p>
+    <w:p>
+      <w:r>
+        <w:t>Die Bar ist ein interaktives Bild in dem bestimmte Elemente, auf die der User zeigt hervorg</w:t>
       </w:r>
       <w:r>
         <w:t>e</w:t>
       </w:r>
       <w:r>
-        <w:t>nen wir sie brauchen.</w:t>
-      </w:r>
-    </w:p>
-    <w:p>
-      <w:r>
-        <w:t>Es wird nur eine main.css erstellt in der alle Style-Informationen abgelegt sind. Die Webseite hat 5 Große Bereiche: die News, die Bar, der Episodenguide, der Medienbereich und das Quiz.</w:t>
-      </w:r>
-    </w:p>
-    <w:p>
-      <w:r>
-        <w:t>Die Newsseite stellt die neusten Informationen zur TV-Serie dar.</w:t>
-      </w:r>
-      <w:r>
-        <w:t xml:space="preserve">  Es wird darauf geachtet, dass der User schnell und Intuitiv auf die Informationen zugreifen kann, deswegen werden auf nichtssagende Titelseiten der einzelnen Bere</w:t>
-      </w:r>
-      <w:r>
-        <w:t>i</w:t>
-      </w:r>
-      <w:r>
-        <w:t xml:space="preserve">che, sowie der Hauptseite verzichtet. </w:t>
-      </w:r>
-    </w:p>
-    <w:p>
-      <w:r>
-        <w:t xml:space="preserve">Das Quiz ist ein kleines Ratespiel in dem Mann gegen Barnie Stinson, ein Protagonist der Serie, antritt, eine Frau zu verführen. </w:t>
-      </w:r>
-    </w:p>
-    <w:p>
-      <w:r>
-        <w:t>Der Episodenguide stellt ein paar ausgewählte Episoden der Serie zum Durchblättern bereit.</w:t>
-      </w:r>
-    </w:p>
-    <w:p>
-      <w:r>
-        <w:t>Die Bar ist ein interaktives Bild in dem bestimmte Elemente, auf die der User zeigt hervorg</w:t>
-      </w:r>
-      <w:r>
-        <w:t>e</w:t>
-      </w:r>
-      <w:r>
-        <w:t>hoben werden. Es werden dann zusätzliche Informationen bereitgestellt und gegebenenfalls auf Beiträge im Episodenguide verlinkt.</w:t>
-      </w:r>
-    </w:p>
-    <w:p>
-      <w:r>
-        <w:t>Der Medienbereich stellt Hintergrundbilder aus der TV-Serie „How I Met Your Mother“ bereit.</w:t>
+        <w:t xml:space="preserve">hoben werden. Es werden dann zusätzliche Informationen bereitgestellt und gegebenenfalls auf Beiträge im </w:t>
+      </w:r>
+      <w:proofErr w:type="spellStart"/>
+      <w:r>
+        <w:t>Episodenguide</w:t>
+      </w:r>
+      <w:proofErr w:type="spellEnd"/>
+      <w:r>
+        <w:t xml:space="preserve"> verlinkt.</w:t>
+      </w:r>
+    </w:p>
+    <w:p>
+      <w:r>
+        <w:t>Der Medienbereich stellt Hintergrundbilder aus der TV-Serie „</w:t>
+      </w:r>
+      <w:proofErr w:type="spellStart"/>
+      <w:r>
+        <w:t>How</w:t>
+      </w:r>
+      <w:proofErr w:type="spellEnd"/>
+      <w:r>
+        <w:t xml:space="preserve"> I Met </w:t>
+      </w:r>
+      <w:proofErr w:type="spellStart"/>
+      <w:r>
+        <w:t>Your</w:t>
+      </w:r>
+      <w:proofErr w:type="spellEnd"/>
+      <w:r>
+        <w:t xml:space="preserve"> Mother“ bereit.</w:t>
       </w:r>
     </w:p>
     <w:p>
@@ -6414,19 +7209,186 @@
       </w:r>
     </w:p>
     <w:p>
+      <w:r>
+        <w:t>Es wird in den Dateinamen auf den Einsatz von Leerzeichen verzichtet, weil ein normales Leerzeichen auf verschiedenen Betrieb</w:t>
+      </w:r>
+      <w:r>
+        <w:t>s</w:t>
+      </w:r>
+      <w:r>
+        <w:t>systemen verschieden interpretiert wird. Mehrteilige Namen werden mit U</w:t>
+      </w:r>
+      <w:r>
+        <w:t>n</w:t>
+      </w:r>
+      <w:r>
+        <w:t>terstrichen getrennt.</w:t>
+      </w:r>
+    </w:p>
+    <w:p>
       <w:pPr>
         <w:pStyle w:val="berschrift2"/>
       </w:pPr>
       <w:r>
+        <w:lastRenderedPageBreak/>
         <w:t>Validität</w:t>
       </w:r>
     </w:p>
     <w:p>
+      <w:r>
+        <w:rPr>
+          <w:noProof/>
+          <w:lang w:eastAsia="ja-JP"/>
+        </w:rPr>
+        <w:drawing>
+          <wp:inline distT="0" distB="0" distL="0" distR="0">
+            <wp:extent cx="843280" cy="297180"/>
+            <wp:effectExtent l="0" t="0" r="0" b="7620"/>
+            <wp:docPr id="7" name="Grafik 7" descr="C:\Users\Draikon\Desktop\valid-xhtml11.png"/>
+            <wp:cNvGraphicFramePr>
+              <a:graphicFrameLocks xmlns:a="http://schemas.openxmlformats.org/drawingml/2006/main" noChangeAspect="1"/>
+            </wp:cNvGraphicFramePr>
+            <a:graphic xmlns:a="http://schemas.openxmlformats.org/drawingml/2006/main">
+              <a:graphicData uri="http://schemas.openxmlformats.org/drawingml/2006/picture">
+                <pic:pic xmlns:pic="http://schemas.openxmlformats.org/drawingml/2006/picture">
+                  <pic:nvPicPr>
+                    <pic:cNvPr id="0" name="Picture 3" descr="C:\Users\Draikon\Desktop\valid-xhtml11.png"/>
+                    <pic:cNvPicPr>
+                      <a:picLocks noChangeAspect="1" noChangeArrowheads="1"/>
+                    </pic:cNvPicPr>
+                  </pic:nvPicPr>
+                  <pic:blipFill>
+                    <a:blip r:embed="rId14">
+                      <a:extLst>
+                        <a:ext uri="{28A0092B-C50C-407E-A947-70E740481C1C}">
+                          <a14:useLocalDpi xmlns:a14="http://schemas.microsoft.com/office/drawing/2010/main" val="0"/>
+                        </a:ext>
+                      </a:extLst>
+                    </a:blip>
+                    <a:srcRect/>
+                    <a:stretch>
+                      <a:fillRect/>
+                    </a:stretch>
+                  </pic:blipFill>
+                  <pic:spPr bwMode="auto">
+                    <a:xfrm>
+                      <a:off x="0" y="0"/>
+                      <a:ext cx="843280" cy="297180"/>
+                    </a:xfrm>
+                    <a:prstGeom prst="rect">
+                      <a:avLst/>
+                    </a:prstGeom>
+                    <a:noFill/>
+                    <a:ln>
+                      <a:noFill/>
+                    </a:ln>
+                  </pic:spPr>
+                </pic:pic>
+              </a:graphicData>
+            </a:graphic>
+          </wp:inline>
+        </w:drawing>
+      </w:r>
+    </w:p>
+    <w:p>
+      <w:r>
+        <w:rPr>
+          <w:noProof/>
+          <w:lang w:eastAsia="ja-JP"/>
+        </w:rPr>
+        <w:drawing>
+          <wp:inline distT="0" distB="0" distL="0" distR="0">
+            <wp:extent cx="843280" cy="297180"/>
+            <wp:effectExtent l="0" t="0" r="0" b="7620"/>
+            <wp:docPr id="8" name="Grafik 8" descr="C:\Users\Draikon\Desktop\vcss.gif"/>
+            <wp:cNvGraphicFramePr>
+              <a:graphicFrameLocks xmlns:a="http://schemas.openxmlformats.org/drawingml/2006/main" noChangeAspect="1"/>
+            </wp:cNvGraphicFramePr>
+            <a:graphic xmlns:a="http://schemas.openxmlformats.org/drawingml/2006/main">
+              <a:graphicData uri="http://schemas.openxmlformats.org/drawingml/2006/picture">
+                <pic:pic xmlns:pic="http://schemas.openxmlformats.org/drawingml/2006/picture">
+                  <pic:nvPicPr>
+                    <pic:cNvPr id="0" name="Picture 4" descr="C:\Users\Draikon\Desktop\vcss.gif"/>
+                    <pic:cNvPicPr>
+                      <a:picLocks noChangeAspect="1" noChangeArrowheads="1" noCrop="1"/>
+                    </pic:cNvPicPr>
+                  </pic:nvPicPr>
+                  <pic:blipFill>
+                    <a:blip r:embed="rId15">
+                      <a:extLst>
+                        <a:ext uri="{28A0092B-C50C-407E-A947-70E740481C1C}">
+                          <a14:useLocalDpi xmlns:a14="http://schemas.microsoft.com/office/drawing/2010/main" val="0"/>
+                        </a:ext>
+                      </a:extLst>
+                    </a:blip>
+                    <a:srcRect/>
+                    <a:stretch>
+                      <a:fillRect/>
+                    </a:stretch>
+                  </pic:blipFill>
+                  <pic:spPr bwMode="auto">
+                    <a:xfrm>
+                      <a:off x="0" y="0"/>
+                      <a:ext cx="843280" cy="297180"/>
+                    </a:xfrm>
+                    <a:prstGeom prst="rect">
+                      <a:avLst/>
+                    </a:prstGeom>
+                    <a:noFill/>
+                    <a:ln>
+                      <a:noFill/>
+                    </a:ln>
+                  </pic:spPr>
+                </pic:pic>
+              </a:graphicData>
+            </a:graphic>
+          </wp:inline>
+        </w:drawing>
+      </w:r>
+      <w:bookmarkStart w:id="21" w:name="_GoBack"/>
+      <w:bookmarkEnd w:id="21"/>
+    </w:p>
+    <w:p>
       <w:pPr>
         <w:pStyle w:val="berschrift2"/>
       </w:pPr>
       <w:r>
         <w:t>Besondere technische Aspekte</w:t>
+      </w:r>
+    </w:p>
+    <w:p>
+      <w:r>
+        <w:t>Die besonderen technischen Aspekte unseres Projektes sind:</w:t>
+      </w:r>
+    </w:p>
+    <w:p>
+      <w:r>
+        <w:t>-Das Quiz</w:t>
+      </w:r>
+    </w:p>
+    <w:p>
+      <w:r>
+        <w:t>Beschreibung:</w:t>
+      </w:r>
+    </w:p>
+    <w:p>
+      <w:r>
+        <w:t>-Die XSLT und das Blättern</w:t>
+      </w:r>
+    </w:p>
+    <w:p>
+      <w:r>
+        <w:t>Beschreibung:</w:t>
+      </w:r>
+    </w:p>
+    <w:p>
+      <w:r>
+        <w:t>-Die Ansprache mehrerer CSS-Elemente mit einem Mouseover-Effekt.</w:t>
+      </w:r>
+    </w:p>
+    <w:p>
+      <w:r>
+        <w:t>Beschreibung</w:t>
       </w:r>
     </w:p>
     <w:p>
@@ -6442,7 +7404,7 @@
           <w:lang w:eastAsia="ko-KR"/>
         </w:rPr>
       </w:pPr>
-      <w:bookmarkStart w:id="23" w:name="_Toc302850990"/>
+      <w:bookmarkStart w:id="22" w:name="_Toc302850990"/>
       <w:r>
         <w:rPr>
           <w:rFonts w:eastAsia="Arial Unicode MS"/>
@@ -6451,7 +7413,7 @@
         <w:lastRenderedPageBreak/>
         <w:t>Quellenverzeichnis</w:t>
       </w:r>
-      <w:bookmarkEnd w:id="23"/>
+      <w:bookmarkEnd w:id="22"/>
     </w:p>
     <w:p>
       <w:pPr>
@@ -6464,12 +7426,12 @@
       <w:r>
         <w:br w:type="page"/>
       </w:r>
-      <w:bookmarkStart w:id="24" w:name="_Toc302850991"/>
+      <w:bookmarkStart w:id="23" w:name="_Toc302850991"/>
       <w:r>
         <w:lastRenderedPageBreak/>
         <w:t>Versicherung über Eigenleistung</w:t>
       </w:r>
-      <w:bookmarkEnd w:id="24"/>
+      <w:bookmarkEnd w:id="23"/>
     </w:p>
     <w:p>
       <w:pPr>
@@ -6545,36 +7507,80 @@
           <w:lang w:eastAsia="ko-KR"/>
         </w:rPr>
       </w:pPr>
-    </w:p>
-    <w:p>
-      <w:pPr>
+      <w:r>
         <w:rPr>
           <w:lang w:eastAsia="ko-KR"/>
         </w:rPr>
-      </w:pPr>
+        <w:t>Elmshorn</w:t>
+      </w:r>
       <w:r>
         <w:rPr>
           <w:lang w:eastAsia="ko-KR"/>
         </w:rPr>
-        <w:t>Elmshorn</w:t>
+        <w:t xml:space="preserve">, </w:t>
       </w:r>
       <w:r>
         <w:rPr>
           <w:lang w:eastAsia="ko-KR"/>
         </w:rPr>
-        <w:t xml:space="preserve">, </w:t>
+        <w:t>06.09</w:t>
       </w:r>
       <w:r>
         <w:rPr>
           <w:lang w:eastAsia="ko-KR"/>
         </w:rPr>
-        <w:t>06.09</w:t>
-      </w:r>
-      <w:r>
+        <w:t>.2011</w:t>
+      </w:r>
+    </w:p>
+    <w:p>
+      <w:pPr>
         <w:rPr>
           <w:lang w:eastAsia="ko-KR"/>
         </w:rPr>
-        <w:t>.2011</w:t>
+      </w:pPr>
+      <w:r>
+        <w:rPr>
+          <w:noProof/>
+          <w:lang w:eastAsia="ja-JP"/>
+        </w:rPr>
+        <w:drawing>
+          <wp:inline distT="0" distB="0" distL="0" distR="0" wp14:anchorId="2DA10826" wp14:editId="15C2556A">
+            <wp:extent cx="2396898" cy="742950"/>
+            <wp:effectExtent l="19050" t="0" r="3402" b="0"/>
+            <wp:docPr id="2" name="Grafik 1" descr="Unbenannt.PNG"/>
+            <wp:cNvGraphicFramePr>
+              <a:graphicFrameLocks xmlns:a="http://schemas.openxmlformats.org/drawingml/2006/main" noChangeAspect="1"/>
+            </wp:cNvGraphicFramePr>
+            <a:graphic xmlns:a="http://schemas.openxmlformats.org/drawingml/2006/main">
+              <a:graphicData uri="http://schemas.openxmlformats.org/drawingml/2006/picture">
+                <pic:pic xmlns:pic="http://schemas.openxmlformats.org/drawingml/2006/picture">
+                  <pic:nvPicPr>
+                    <pic:cNvPr id="0" name="Unbenannt.PNG"/>
+                    <pic:cNvPicPr/>
+                  </pic:nvPicPr>
+                  <pic:blipFill>
+                    <a:blip r:embed="rId16" cstate="print">
+                      <a:biLevel thresh="50000"/>
+                      <a:lum bright="7000" contrast="17000"/>
+                    </a:blip>
+                    <a:stretch>
+                      <a:fillRect/>
+                    </a:stretch>
+                  </pic:blipFill>
+                  <pic:spPr>
+                    <a:xfrm>
+                      <a:off x="0" y="0"/>
+                      <a:ext cx="2397233" cy="743054"/>
+                    </a:xfrm>
+                    <a:prstGeom prst="rect">
+                      <a:avLst/>
+                    </a:prstGeom>
+                  </pic:spPr>
+                </pic:pic>
+              </a:graphicData>
+            </a:graphic>
+          </wp:inline>
+        </w:drawing>
       </w:r>
     </w:p>
     <w:p>
@@ -6583,30 +7589,85 @@
           <w:lang w:eastAsia="ko-KR"/>
         </w:rPr>
       </w:pPr>
-    </w:p>
-    <w:p>
-      <w:pPr>
+      <w:r>
         <w:rPr>
           <w:lang w:eastAsia="ko-KR"/>
         </w:rPr>
-      </w:pPr>
+        <w:t>(Sebastian Ahlen</w:t>
+      </w:r>
       <w:r>
         <w:rPr>
           <w:lang w:eastAsia="ko-KR"/>
         </w:rPr>
-        <w:t xml:space="preserve"> </w:t>
-      </w:r>
-      <w:r>
+        <w:t>)</w:t>
+      </w:r>
+    </w:p>
+    <w:p>
+      <w:pPr>
         <w:rPr>
           <w:lang w:eastAsia="ko-KR"/>
         </w:rPr>
-        <w:t>(Sebastian Ahlen</w:t>
-      </w:r>
-      <w:r>
+      </w:pPr>
+    </w:p>
+    <w:p>
+      <w:pPr>
         <w:rPr>
           <w:lang w:eastAsia="ko-KR"/>
         </w:rPr>
-        <w:t>)</w:t>
+      </w:pPr>
+      <w:r>
+        <w:rPr>
+          <w:noProof/>
+          <w:lang w:eastAsia="ja-JP"/>
+        </w:rPr>
+        <w:drawing>
+          <wp:inline distT="0" distB="0" distL="0" distR="0">
+            <wp:extent cx="843280" cy="297180"/>
+            <wp:effectExtent l="0" t="0" r="0" b="7620"/>
+            <wp:docPr id="6" name="Grafik 6" descr="C:\Users\Draikon\Desktop\valid-xhtml11.png"/>
+            <wp:cNvGraphicFramePr>
+              <a:graphicFrameLocks xmlns:a="http://schemas.openxmlformats.org/drawingml/2006/main" noChangeAspect="1"/>
+            </wp:cNvGraphicFramePr>
+            <a:graphic xmlns:a="http://schemas.openxmlformats.org/drawingml/2006/main">
+              <a:graphicData uri="http://schemas.openxmlformats.org/drawingml/2006/picture">
+                <pic:pic xmlns:pic="http://schemas.openxmlformats.org/drawingml/2006/picture">
+                  <pic:nvPicPr>
+                    <pic:cNvPr id="0" name="Picture 2" descr="C:\Users\Draikon\Desktop\valid-xhtml11.png"/>
+                    <pic:cNvPicPr>
+                      <a:picLocks noChangeAspect="1" noChangeArrowheads="1"/>
+                    </pic:cNvPicPr>
+                  </pic:nvPicPr>
+                  <pic:blipFill>
+                    <a:blip r:embed="rId14">
+                      <a:extLst>
+                        <a:ext uri="{28A0092B-C50C-407E-A947-70E740481C1C}">
+                          <a14:useLocalDpi xmlns:a14="http://schemas.microsoft.com/office/drawing/2010/main" val="0"/>
+                        </a:ext>
+                      </a:extLst>
+                    </a:blip>
+                    <a:srcRect/>
+                    <a:stretch>
+                      <a:fillRect/>
+                    </a:stretch>
+                  </pic:blipFill>
+                  <pic:spPr bwMode="auto">
+                    <a:xfrm>
+                      <a:off x="0" y="0"/>
+                      <a:ext cx="843280" cy="297180"/>
+                    </a:xfrm>
+                    <a:prstGeom prst="rect">
+                      <a:avLst/>
+                    </a:prstGeom>
+                    <a:noFill/>
+                    <a:ln>
+                      <a:noFill/>
+                    </a:ln>
+                  </pic:spPr>
+                </pic:pic>
+              </a:graphicData>
+            </a:graphic>
+          </wp:inline>
+        </w:drawing>
       </w:r>
     </w:p>
     <w:p>
@@ -6615,19 +7676,19 @@
           <w:lang w:eastAsia="ko-KR"/>
         </w:rPr>
       </w:pPr>
-    </w:p>
-    <w:p>
-      <w:pPr>
+      <w:r>
         <w:rPr>
           <w:lang w:eastAsia="ko-KR"/>
         </w:rPr>
-      </w:pPr>
-      <w:r>
+        <w:t>(Henrik Porath)</w:t>
+      </w:r>
+    </w:p>
+    <w:p>
+      <w:pPr>
         <w:rPr>
           <w:lang w:eastAsia="ko-KR"/>
         </w:rPr>
-        <w:t>(Henrik Porath)</w:t>
-      </w:r>
+      </w:pPr>
     </w:p>
     <w:p>
       <w:pPr>
@@ -6770,7 +7831,7 @@
           <w:lang w:eastAsia="ko-KR"/>
         </w:rPr>
       </w:pPr>
-      <w:bookmarkStart w:id="25" w:name="_Toc302850992"/>
+      <w:bookmarkStart w:id="24" w:name="_Toc302850992"/>
       <w:r>
         <w:rPr>
           <w:lang w:eastAsia="ko-KR"/>
@@ -6778,7 +7839,7 @@
         <w:lastRenderedPageBreak/>
         <w:t>Sperrvermerk</w:t>
       </w:r>
-      <w:bookmarkEnd w:id="25"/>
+      <w:bookmarkEnd w:id="24"/>
     </w:p>
     <w:p>
       <w:pPr>
@@ -6814,7 +7875,7 @@
           <w:lang w:eastAsia="de-DE"/>
         </w:rPr>
       </w:pPr>
-      <w:bookmarkStart w:id="26" w:name="_Toc302850993"/>
+      <w:bookmarkStart w:id="25" w:name="_Toc302850993"/>
       <w:r>
         <w:rPr>
           <w:lang w:eastAsia="de-DE"/>
@@ -6822,7 +7883,121 @@
         <w:lastRenderedPageBreak/>
         <w:t>Notizen:</w:t>
       </w:r>
+      <w:bookmarkEnd w:id="25"/>
+    </w:p>
+    <w:p>
+      <w:pPr>
+        <w:pStyle w:val="berschrift1ohneNummer"/>
+        <w:rPr>
+          <w:lang w:eastAsia="de-DE"/>
+        </w:rPr>
+      </w:pPr>
+      <w:bookmarkStart w:id="26" w:name="_Toc302850994"/>
+      <w:r>
+        <w:rPr>
+          <w:lang w:eastAsia="de-DE"/>
+        </w:rPr>
+        <w:t>Aufgabe:</w:t>
+      </w:r>
       <w:bookmarkEnd w:id="26"/>
+      <w:r>
+        <w:rPr>
+          <w:lang w:eastAsia="de-DE"/>
+        </w:rPr>
+        <w:t xml:space="preserve"> </w:t>
+      </w:r>
+    </w:p>
+    <w:p>
+      <w:pPr>
+        <w:pStyle w:val="KeinLeerraum"/>
+        <w:rPr>
+          <w:lang w:eastAsia="de-DE"/>
+        </w:rPr>
+      </w:pPr>
+      <w:r>
+        <w:rPr>
+          <w:lang w:eastAsia="de-DE"/>
+        </w:rPr>
+        <w:t>Erstellung einer Webseite in einem kleinen Team für ihr Thema entwickeln und den Prozess zu d</w:t>
+      </w:r>
+      <w:r>
+        <w:rPr>
+          <w:lang w:eastAsia="de-DE"/>
+        </w:rPr>
+        <w:t>o</w:t>
+      </w:r>
+      <w:r>
+        <w:rPr>
+          <w:lang w:eastAsia="de-DE"/>
+        </w:rPr>
+        <w:t>kumentieren.</w:t>
+      </w:r>
+    </w:p>
+    <w:p>
+      <w:pPr>
+        <w:pStyle w:val="KeinLeerraum"/>
+        <w:rPr>
+          <w:lang w:eastAsia="de-DE"/>
+        </w:rPr>
+      </w:pPr>
+      <w:r>
+        <w:rPr>
+          <w:lang w:eastAsia="de-DE"/>
+        </w:rPr>
+        <w:t>Es bestand die Auswahl zwischen einem Karibikstaat und einer Fernsehserie</w:t>
+      </w:r>
+      <w:r>
+        <w:rPr>
+          <w:lang w:eastAsia="de-DE"/>
+        </w:rPr>
+        <w:t>.</w:t>
+      </w:r>
+      <w:r>
+        <w:rPr>
+          <w:lang w:eastAsia="de-DE"/>
+        </w:rPr>
+        <w:t xml:space="preserve"> Eine Gruppe konnte ein Thema und ein Alternativthema auswählen.</w:t>
+      </w:r>
+      <w:r>
+        <w:rPr>
+          <w:lang w:eastAsia="de-DE"/>
+        </w:rPr>
+        <w:t xml:space="preserve"> Jedes Thema konnte nur viel Mal vergeben werden.</w:t>
+      </w:r>
+      <w:r>
+        <w:rPr>
+          <w:lang w:eastAsia="de-DE"/>
+        </w:rPr>
+        <w:t xml:space="preserve"> Falls ein Thema häufiger gewünscht wurde, hat der Dozent entschieden und einzelne Teams mussten ihr </w:t>
+      </w:r>
+      <w:proofErr w:type="spellStart"/>
+      <w:r>
+        <w:rPr>
+          <w:lang w:eastAsia="de-DE"/>
+        </w:rPr>
+        <w:t>alternativthema</w:t>
+      </w:r>
+      <w:proofErr w:type="spellEnd"/>
+      <w:r>
+        <w:rPr>
+          <w:lang w:eastAsia="de-DE"/>
+        </w:rPr>
+        <w:t xml:space="preserve"> bearbeiten</w:t>
+      </w:r>
+      <w:r>
+        <w:rPr>
+          <w:lang w:eastAsia="de-DE"/>
+        </w:rPr>
+        <w:t>.</w:t>
+      </w:r>
+    </w:p>
+    <w:p>
+      <w:pPr>
+        <w:pStyle w:val="KeinLeerraum"/>
+        <w:rPr>
+          <w:lang w:eastAsia="de-DE"/>
+        </w:rPr>
+      </w:pPr>
     </w:p>
     <w:p>
       <w:pPr>
@@ -6831,20 +8006,316 @@
           <w:lang w:eastAsia="de-DE"/>
         </w:rPr>
       </w:pPr>
-      <w:bookmarkStart w:id="27" w:name="_Toc302850994"/>
+      <w:bookmarkStart w:id="27" w:name="_Toc302850995"/>
       <w:r>
         <w:rPr>
           <w:lang w:eastAsia="de-DE"/>
         </w:rPr>
-        <w:t>Aufgabe:</w:t>
+        <w:t>Zeitplan:</w:t>
       </w:r>
       <w:bookmarkEnd w:id="27"/>
-      <w:r>
+    </w:p>
+    <w:p>
+      <w:pPr>
+        <w:pStyle w:val="KeinLeerraum"/>
         <w:rPr>
           <w:lang w:eastAsia="de-DE"/>
         </w:rPr>
+      </w:pPr>
+      <w:r>
+        <w:rPr>
+          <w:lang w:eastAsia="de-DE"/>
+        </w:rPr>
+        <w:t>???</w:t>
+      </w:r>
+    </w:p>
+    <w:p>
+      <w:pPr>
+        <w:pStyle w:val="KeinLeerraum"/>
+        <w:rPr>
+          <w:lang w:eastAsia="de-DE"/>
+        </w:rPr>
+      </w:pPr>
+    </w:p>
+    <w:p>
+      <w:pPr>
+        <w:pStyle w:val="berschrift1ohneNummer"/>
+        <w:rPr>
+          <w:lang w:eastAsia="de-DE"/>
+        </w:rPr>
+      </w:pPr>
+      <w:bookmarkStart w:id="28" w:name="_Toc302850996"/>
+      <w:r>
+        <w:rPr>
+          <w:lang w:eastAsia="de-DE"/>
+        </w:rPr>
+        <w:t>Design</w:t>
+      </w:r>
+      <w:bookmarkEnd w:id="28"/>
+    </w:p>
+    <w:p>
+      <w:pPr>
+        <w:pStyle w:val="KeinLeerraum"/>
+        <w:rPr>
+          <w:lang w:eastAsia="de-DE"/>
+        </w:rPr>
+      </w:pPr>
+      <w:r>
+        <w:rPr>
+          <w:lang w:eastAsia="de-DE"/>
+        </w:rPr>
+        <w:t>Das Impressum ist von überall erreichbar. Die Indexseite verzweigt in alle Hauptseiten.</w:t>
+      </w:r>
+    </w:p>
+    <w:p>
+      <w:pPr>
+        <w:pStyle w:val="KeinLeerraum"/>
+        <w:rPr>
+          <w:lang w:eastAsia="de-DE"/>
+        </w:rPr>
+      </w:pPr>
+    </w:p>
+    <w:p>
+      <w:pPr>
+        <w:pStyle w:val="KeinLeerraum"/>
+        <w:rPr>
+          <w:lang w:eastAsia="de-DE"/>
+        </w:rPr>
+      </w:pPr>
+    </w:p>
+    <w:p>
+      <w:pPr>
+        <w:pStyle w:val="KeinLeerraum"/>
+        <w:rPr>
+          <w:lang w:eastAsia="de-DE"/>
+        </w:rPr>
+      </w:pPr>
+    </w:p>
+    <w:p>
+      <w:pPr>
+        <w:pStyle w:val="KeinLeerraum"/>
+        <w:rPr>
+          <w:lang w:eastAsia="de-DE"/>
+        </w:rPr>
+      </w:pPr>
+      <w:r>
+        <w:rPr>
+          <w:lang w:eastAsia="de-DE"/>
+        </w:rPr>
+        <w:t>CODE:</w:t>
+      </w:r>
+    </w:p>
+    <w:p>
+      <w:pPr>
+        <w:pStyle w:val="KeinLeerraum"/>
+        <w:rPr>
+          <w:lang w:eastAsia="de-DE"/>
+        </w:rPr>
+      </w:pPr>
+      <w:r>
+        <w:rPr>
+          <w:lang w:eastAsia="de-DE"/>
+        </w:rPr>
+        <w:t>Struktur</w:t>
+      </w:r>
+    </w:p>
+    <w:p>
+      <w:pPr>
+        <w:pStyle w:val="KeinLeerraum"/>
+        <w:rPr>
+          <w:lang w:eastAsia="de-DE"/>
+        </w:rPr>
+      </w:pPr>
+      <w:proofErr w:type="spellStart"/>
+      <w:r>
+        <w:rPr>
+          <w:lang w:eastAsia="de-DE"/>
+        </w:rPr>
+        <w:t>Leftnav</w:t>
+      </w:r>
+      <w:proofErr w:type="spellEnd"/>
+      <w:r>
+        <w:rPr>
+          <w:lang w:eastAsia="de-DE"/>
+        </w:rPr>
+        <w:t>,</w:t>
+      </w:r>
+    </w:p>
+    <w:p>
+      <w:pPr>
+        <w:pStyle w:val="KeinLeerraum"/>
+        <w:rPr>
+          <w:lang w:eastAsia="de-DE"/>
+        </w:rPr>
+      </w:pPr>
+      <w:r>
+        <w:rPr>
+          <w:lang w:eastAsia="de-DE"/>
+        </w:rPr>
+        <w:t>Buttons,</w:t>
+      </w:r>
+    </w:p>
+    <w:p>
+      <w:pPr>
+        <w:pStyle w:val="KeinLeerraum"/>
+        <w:rPr>
+          <w:lang w:eastAsia="de-DE"/>
+        </w:rPr>
+      </w:pPr>
+      <w:r>
+        <w:rPr>
+          <w:lang w:eastAsia="de-DE"/>
+        </w:rPr>
+        <w:t>Text in die Buttons ?</w:t>
+      </w:r>
+    </w:p>
+    <w:p>
+      <w:pPr>
+        <w:pStyle w:val="KeinLeerraum"/>
+        <w:rPr>
+          <w:lang w:eastAsia="de-DE"/>
+        </w:rPr>
+      </w:pPr>
+    </w:p>
+    <w:p>
+      <w:pPr>
+        <w:pStyle w:val="KeinLeerraum"/>
+        <w:rPr>
+          <w:lang w:eastAsia="de-DE"/>
+        </w:rPr>
+      </w:pPr>
+      <w:r>
+        <w:rPr>
+          <w:lang w:eastAsia="de-DE"/>
+        </w:rPr>
+        <w:t>Impressum ist außerhalb der Liste.</w:t>
+      </w:r>
+    </w:p>
+    <w:p>
+      <w:pPr>
+        <w:pStyle w:val="KeinLeerraum"/>
+        <w:rPr>
+          <w:lang w:eastAsia="de-DE"/>
+        </w:rPr>
+      </w:pPr>
+      <w:r>
+        <w:rPr>
+          <w:lang w:eastAsia="de-DE"/>
+        </w:rPr>
+        <w:t xml:space="preserve">Wir haben eine </w:t>
+      </w:r>
+      <w:proofErr w:type="spellStart"/>
+      <w:r>
+        <w:rPr>
+          <w:lang w:eastAsia="de-DE"/>
+        </w:rPr>
+        <w:t>topnavigaton</w:t>
+      </w:r>
+      <w:proofErr w:type="spellEnd"/>
+      <w:r>
+        <w:rPr>
+          <w:lang w:eastAsia="de-DE"/>
+        </w:rPr>
+        <w:t xml:space="preserve"> mit 5 </w:t>
+      </w:r>
+      <w:proofErr w:type="spellStart"/>
+      <w:r>
+        <w:rPr>
+          <w:lang w:eastAsia="de-DE"/>
+        </w:rPr>
+        <w:t>buttons</w:t>
+      </w:r>
+      <w:proofErr w:type="spellEnd"/>
+      <w:r>
+        <w:rPr>
+          <w:lang w:eastAsia="de-DE"/>
+        </w:rPr>
+        <w:t xml:space="preserve"> und der 6 </w:t>
+      </w:r>
+      <w:proofErr w:type="spellStart"/>
+      <w:r>
+        <w:rPr>
+          <w:lang w:eastAsia="de-DE"/>
+        </w:rPr>
+        <w:t>button</w:t>
+      </w:r>
+      <w:proofErr w:type="spellEnd"/>
+      <w:r>
+        <w:rPr>
+          <w:lang w:eastAsia="de-DE"/>
+        </w:rPr>
+        <w:t xml:space="preserve"> ist kein </w:t>
+      </w:r>
+      <w:proofErr w:type="spellStart"/>
+      <w:r>
+        <w:rPr>
+          <w:lang w:eastAsia="de-DE"/>
+        </w:rPr>
+        <w:t>button</w:t>
+      </w:r>
+      <w:proofErr w:type="spellEnd"/>
+      <w:r>
+        <w:rPr>
+          <w:lang w:eastAsia="de-DE"/>
+        </w:rPr>
+        <w:t xml:space="preserve"> sondern </w:t>
+      </w:r>
+      <w:proofErr w:type="spellStart"/>
+      <w:r>
+        <w:rPr>
+          <w:lang w:eastAsia="de-DE"/>
+        </w:rPr>
+        <w:t>element</w:t>
+      </w:r>
+      <w:proofErr w:type="spellEnd"/>
+      <w:r>
+        <w:rPr>
+          <w:lang w:eastAsia="de-DE"/>
+        </w:rPr>
+        <w:t xml:space="preserve"> in der </w:t>
+      </w:r>
+      <w:proofErr w:type="spellStart"/>
+      <w:r>
+        <w:rPr>
+          <w:lang w:eastAsia="de-DE"/>
+        </w:rPr>
+        <w:t>liste</w:t>
+      </w:r>
+      <w:proofErr w:type="spellEnd"/>
+      <w:r>
+        <w:rPr>
+          <w:lang w:eastAsia="de-DE"/>
+        </w:rPr>
+        <w:t xml:space="preserve"> welches mit </w:t>
+      </w:r>
+      <w:proofErr w:type="spellStart"/>
+      <w:r>
+        <w:rPr>
+          <w:lang w:eastAsia="de-DE"/>
+        </w:rPr>
+        <w:t>portraits</w:t>
+      </w:r>
+      <w:proofErr w:type="spellEnd"/>
+      <w:r>
+        <w:rPr>
+          <w:lang w:eastAsia="de-DE"/>
+        </w:rPr>
         <w:t xml:space="preserve"> </w:t>
       </w:r>
+      <w:proofErr w:type="spellStart"/>
+      <w:r>
+        <w:rPr>
+          <w:lang w:eastAsia="de-DE"/>
+        </w:rPr>
+        <w:t>befüllt</w:t>
+      </w:r>
+      <w:proofErr w:type="spellEnd"/>
+      <w:r>
+        <w:rPr>
+          <w:lang w:eastAsia="de-DE"/>
+        </w:rPr>
+        <w:t xml:space="preserve"> wird.</w:t>
+      </w:r>
     </w:p>
     <w:p>
       <w:pPr>
@@ -6853,392 +8324,233 @@
           <w:lang w:eastAsia="de-DE"/>
         </w:rPr>
       </w:pPr>
-      <w:r>
+    </w:p>
+    <w:p>
+      <w:pPr>
+        <w:pStyle w:val="KeinLeerraum"/>
         <w:rPr>
           <w:lang w:eastAsia="de-DE"/>
         </w:rPr>
-        <w:t>Erstellung einer Webseite in einem kleinen Team für ihr Thema entwickeln und den Prozess zu d</w:t>
-      </w:r>
+      </w:pPr>
       <w:r>
         <w:rPr>
           <w:lang w:eastAsia="de-DE"/>
         </w:rPr>
-        <w:t>o</w:t>
-      </w:r>
-      <w:r>
-        <w:rPr>
-          <w:lang w:eastAsia="de-DE"/>
-        </w:rPr>
-        <w:t>kumentieren.</w:t>
+        <w:t xml:space="preserve">Ein link ist immer gleich aufgebaut. Wir geben die Sprechblase und ein Portrait an welches oben rechts erscheint. </w:t>
       </w:r>
     </w:p>
     <w:p>
       <w:pPr>
         <w:pStyle w:val="KeinLeerraum"/>
-        <w:rPr>
-          <w:lang w:eastAsia="de-DE"/>
-        </w:rPr>
-      </w:pPr>
-      <w:r>
-        <w:rPr>
-          <w:lang w:eastAsia="de-DE"/>
-        </w:rPr>
-        <w:t>Es bestand die Auswahl zwischen einem Karibikstaat und einer Fernsehserie</w:t>
-      </w:r>
-      <w:r>
-        <w:rPr>
-          <w:lang w:eastAsia="de-DE"/>
-        </w:rPr>
-        <w:t>.</w:t>
-      </w:r>
-      <w:r>
-        <w:rPr>
-          <w:lang w:eastAsia="de-DE"/>
-        </w:rPr>
-        <w:t xml:space="preserve"> Eine Gruppe konnte ein Thema und ein Alternativthema auswählen.</w:t>
-      </w:r>
-      <w:r>
-        <w:rPr>
-          <w:lang w:eastAsia="de-DE"/>
-        </w:rPr>
-        <w:t xml:space="preserve"> Jedes Thema konnte nur viel Mal vergeben werden.</w:t>
-      </w:r>
-      <w:r>
-        <w:rPr>
-          <w:lang w:eastAsia="de-DE"/>
-        </w:rPr>
-        <w:t xml:space="preserve"> Falls ein Thema häufiger gewünscht wurde, hat der Dozent entschi</w:t>
-      </w:r>
-      <w:r>
-        <w:rPr>
-          <w:lang w:eastAsia="de-DE"/>
-        </w:rPr>
-        <w:t>e</w:t>
-      </w:r>
-      <w:r>
-        <w:rPr>
-          <w:lang w:eastAsia="de-DE"/>
-        </w:rPr>
-        <w:t>den und einzelne Teams mussten ihr alternativthema bearbeiten</w:t>
-      </w:r>
-      <w:r>
-        <w:rPr>
-          <w:lang w:eastAsia="de-DE"/>
-        </w:rPr>
-        <w:t>.</w:t>
+      </w:pPr>
+      <w:r>
+        <w:t xml:space="preserve">Die </w:t>
+      </w:r>
+      <w:proofErr w:type="spellStart"/>
+      <w:r>
+        <w:t>images</w:t>
+      </w:r>
+      <w:proofErr w:type="spellEnd"/>
+      <w:r>
+        <w:t xml:space="preserve"> befinden sich von </w:t>
+      </w:r>
+      <w:proofErr w:type="spellStart"/>
+      <w:r>
+        <w:t>anfang</w:t>
+      </w:r>
+      <w:proofErr w:type="spellEnd"/>
+      <w:r>
+        <w:t xml:space="preserve"> </w:t>
+      </w:r>
+      <w:proofErr w:type="spellStart"/>
+      <w:r>
+        <w:t>ausserhalb</w:t>
+      </w:r>
+      <w:proofErr w:type="spellEnd"/>
+      <w:r>
+        <w:t xml:space="preserve"> des </w:t>
+      </w:r>
+      <w:proofErr w:type="spellStart"/>
+      <w:r>
+        <w:t>listenelements</w:t>
+      </w:r>
+      <w:proofErr w:type="spellEnd"/>
+      <w:r>
+        <w:t xml:space="preserve"> sind aber invisible und werden beim </w:t>
+      </w:r>
+      <w:proofErr w:type="spellStart"/>
+      <w:r>
+        <w:t>mouseover</w:t>
+      </w:r>
+      <w:proofErr w:type="spellEnd"/>
+      <w:r>
+        <w:t xml:space="preserve"> </w:t>
+      </w:r>
+      <w:proofErr w:type="spellStart"/>
+      <w:r>
+        <w:t>visible</w:t>
+      </w:r>
+      <w:proofErr w:type="spellEnd"/>
+      <w:r>
+        <w:t xml:space="preserve"> gesetzt. Elemente müssen nicht neu geladen werden und es </w:t>
+      </w:r>
+      <w:proofErr w:type="spellStart"/>
+      <w:r>
+        <w:t>íst</w:t>
+      </w:r>
+      <w:proofErr w:type="spellEnd"/>
+      <w:r>
+        <w:t xml:space="preserve"> Barrierefrei. Mouseover gilt </w:t>
+      </w:r>
+      <w:proofErr w:type="spellStart"/>
+      <w:r>
+        <w:t>ür</w:t>
+      </w:r>
+      <w:proofErr w:type="spellEnd"/>
+      <w:r>
+        <w:t xml:space="preserve"> dem Link zur </w:t>
+      </w:r>
+      <w:proofErr w:type="spellStart"/>
+      <w:r>
+        <w:t>erlärung</w:t>
+      </w:r>
+      <w:proofErr w:type="spellEnd"/>
+      <w:r>
+        <w:t xml:space="preserve">. Für die Buttons. Dann regulär in einer freien </w:t>
+      </w:r>
+      <w:proofErr w:type="spellStart"/>
+      <w:r>
+        <w:t>Divbox</w:t>
+      </w:r>
+      <w:proofErr w:type="spellEnd"/>
+      <w:r>
+        <w:t xml:space="preserve"> für die Bar.</w:t>
       </w:r>
     </w:p>
     <w:p>
       <w:pPr>
         <w:pStyle w:val="KeinLeerraum"/>
-        <w:rPr>
-          <w:lang w:eastAsia="de-DE"/>
-        </w:rPr>
-      </w:pPr>
-    </w:p>
-    <w:p>
-      <w:pPr>
-        <w:pStyle w:val="berschrift1ohneNummer"/>
-        <w:rPr>
-          <w:lang w:eastAsia="de-DE"/>
-        </w:rPr>
-      </w:pPr>
-      <w:bookmarkStart w:id="28" w:name="_Toc302850995"/>
-      <w:r>
-        <w:rPr>
-          <w:lang w:eastAsia="de-DE"/>
-        </w:rPr>
-        <w:t>Zeitplan:</w:t>
-      </w:r>
-      <w:bookmarkEnd w:id="28"/>
+      </w:pPr>
     </w:p>
     <w:p>
       <w:pPr>
         <w:pStyle w:val="KeinLeerraum"/>
-        <w:rPr>
-          <w:lang w:eastAsia="de-DE"/>
-        </w:rPr>
-      </w:pPr>
-      <w:r>
-        <w:rPr>
-          <w:lang w:eastAsia="de-DE"/>
-        </w:rPr>
-        <w:t>???</w:t>
+      </w:pPr>
+      <w:r>
+        <w:t xml:space="preserve">Wir verwenden nicht genau </w:t>
+      </w:r>
+      <w:proofErr w:type="spellStart"/>
+      <w:proofErr w:type="gramStart"/>
+      <w:r>
+        <w:t>die selbe</w:t>
+      </w:r>
+      <w:proofErr w:type="spellEnd"/>
+      <w:proofErr w:type="gramEnd"/>
+      <w:r>
+        <w:t xml:space="preserve"> </w:t>
+      </w:r>
+      <w:proofErr w:type="spellStart"/>
+      <w:r>
+        <w:t>schrift</w:t>
+      </w:r>
+      <w:proofErr w:type="spellEnd"/>
+      <w:r>
+        <w:t xml:space="preserve"> wie </w:t>
+      </w:r>
+      <w:proofErr w:type="spellStart"/>
+      <w:r>
+        <w:t>himym</w:t>
+      </w:r>
+      <w:proofErr w:type="spellEnd"/>
+      <w:r>
+        <w:t xml:space="preserve"> aber eine ähnliche weil das </w:t>
+      </w:r>
+      <w:proofErr w:type="spellStart"/>
+      <w:r>
+        <w:t>original</w:t>
+      </w:r>
+      <w:proofErr w:type="spellEnd"/>
+      <w:r>
+        <w:t xml:space="preserve"> koste</w:t>
+      </w:r>
+      <w:r>
+        <w:t>n</w:t>
+      </w:r>
+      <w:r>
+        <w:t xml:space="preserve">pflichtig ist. Wir benutzen sie für </w:t>
+      </w:r>
+      <w:proofErr w:type="spellStart"/>
+      <w:r>
+        <w:t>text</w:t>
+      </w:r>
+      <w:proofErr w:type="spellEnd"/>
+      <w:r>
+        <w:t xml:space="preserve"> </w:t>
+      </w:r>
+      <w:proofErr w:type="spellStart"/>
+      <w:r>
+        <w:t>etc</w:t>
+      </w:r>
+      <w:proofErr w:type="spellEnd"/>
+      <w:r>
+        <w:t xml:space="preserve"> um den markanten </w:t>
+      </w:r>
+      <w:proofErr w:type="spellStart"/>
+      <w:r>
+        <w:t>stil</w:t>
+      </w:r>
+      <w:proofErr w:type="spellEnd"/>
+      <w:r>
+        <w:t xml:space="preserve"> darzustellen.</w:t>
+      </w:r>
+      <w:r>
+        <w:t xml:space="preserve"> </w:t>
       </w:r>
     </w:p>
     <w:p>
       <w:pPr>
         <w:pStyle w:val="KeinLeerraum"/>
-        <w:rPr>
-          <w:lang w:eastAsia="de-DE"/>
-        </w:rPr>
-      </w:pPr>
-    </w:p>
-    <w:p>
-      <w:pPr>
-        <w:pStyle w:val="berschrift1ohneNummer"/>
-        <w:rPr>
-          <w:lang w:eastAsia="de-DE"/>
-        </w:rPr>
-      </w:pPr>
-      <w:bookmarkStart w:id="29" w:name="_Toc302850996"/>
-      <w:r>
-        <w:rPr>
-          <w:lang w:eastAsia="de-DE"/>
-        </w:rPr>
-        <w:t>Design</w:t>
-      </w:r>
-      <w:bookmarkEnd w:id="29"/>
+      </w:pPr>
+      <w:r>
+        <w:t xml:space="preserve">Der </w:t>
+      </w:r>
+      <w:proofErr w:type="spellStart"/>
+      <w:r>
+        <w:t>text</w:t>
+      </w:r>
+      <w:proofErr w:type="spellEnd"/>
+      <w:r>
+        <w:t xml:space="preserve"> ist immer </w:t>
+      </w:r>
+      <w:proofErr w:type="spellStart"/>
+      <w:r>
+        <w:t>blocksatz</w:t>
+      </w:r>
+      <w:proofErr w:type="spellEnd"/>
+      <w:r>
+        <w:t xml:space="preserve"> gehalten. Falls die </w:t>
+      </w:r>
+      <w:proofErr w:type="spellStart"/>
+      <w:r>
+        <w:t>schriftart</w:t>
+      </w:r>
+      <w:proofErr w:type="spellEnd"/>
+      <w:r>
+        <w:t xml:space="preserve"> nicht funktioniert, wird auf die Times ohne </w:t>
+      </w:r>
+      <w:proofErr w:type="spellStart"/>
+      <w:r>
+        <w:t>serifen</w:t>
+      </w:r>
+      <w:proofErr w:type="spellEnd"/>
+      <w:r>
+        <w:t xml:space="preserve"> referenziert.</w:t>
+      </w:r>
     </w:p>
     <w:p>
       <w:pPr>
         <w:pStyle w:val="KeinLeerraum"/>
-        <w:rPr>
-          <w:lang w:eastAsia="de-DE"/>
-        </w:rPr>
-      </w:pPr>
-      <w:r>
-        <w:rPr>
-          <w:lang w:eastAsia="de-DE"/>
-        </w:rPr>
-        <w:t>Das Impressum ist von überall erreichbar. Die Indexseite verzweigt in alle Hauptseiten.</w:t>
-      </w:r>
-    </w:p>
-    <w:p>
-      <w:pPr>
-        <w:pStyle w:val="KeinLeerraum"/>
-        <w:rPr>
-          <w:lang w:eastAsia="de-DE"/>
-        </w:rPr>
-      </w:pPr>
-    </w:p>
-    <w:p>
-      <w:pPr>
-        <w:pStyle w:val="KeinLeerraum"/>
-        <w:rPr>
-          <w:lang w:eastAsia="de-DE"/>
-        </w:rPr>
-      </w:pPr>
-    </w:p>
-    <w:p>
-      <w:pPr>
-        <w:pStyle w:val="KeinLeerraum"/>
-        <w:rPr>
-          <w:lang w:eastAsia="de-DE"/>
-        </w:rPr>
-      </w:pPr>
-    </w:p>
-    <w:p>
-      <w:pPr>
-        <w:pStyle w:val="KeinLeerraum"/>
-        <w:rPr>
-          <w:lang w:eastAsia="de-DE"/>
-        </w:rPr>
-      </w:pPr>
-      <w:r>
-        <w:rPr>
-          <w:lang w:eastAsia="de-DE"/>
-        </w:rPr>
-        <w:t>CODE:</w:t>
-      </w:r>
-    </w:p>
-    <w:p>
-      <w:pPr>
-        <w:pStyle w:val="KeinLeerraum"/>
-        <w:rPr>
-          <w:lang w:eastAsia="de-DE"/>
-        </w:rPr>
-      </w:pPr>
-      <w:r>
-        <w:rPr>
-          <w:lang w:eastAsia="de-DE"/>
-        </w:rPr>
-        <w:t>Struktur</w:t>
-      </w:r>
-    </w:p>
-    <w:p>
-      <w:pPr>
-        <w:pStyle w:val="KeinLeerraum"/>
-        <w:rPr>
-          <w:lang w:eastAsia="de-DE"/>
-        </w:rPr>
-      </w:pPr>
-      <w:r>
-        <w:rPr>
-          <w:lang w:eastAsia="de-DE"/>
-        </w:rPr>
-        <w:t>Leftnav,</w:t>
-      </w:r>
-    </w:p>
-    <w:p>
-      <w:pPr>
-        <w:pStyle w:val="KeinLeerraum"/>
-        <w:rPr>
-          <w:lang w:eastAsia="de-DE"/>
-        </w:rPr>
-      </w:pPr>
-      <w:r>
-        <w:rPr>
-          <w:lang w:eastAsia="de-DE"/>
-        </w:rPr>
-        <w:t>Buttons,</w:t>
-      </w:r>
-    </w:p>
-    <w:p>
-      <w:pPr>
-        <w:pStyle w:val="KeinLeerraum"/>
-        <w:rPr>
-          <w:lang w:eastAsia="de-DE"/>
-        </w:rPr>
-      </w:pPr>
-      <w:r>
-        <w:rPr>
-          <w:lang w:eastAsia="de-DE"/>
-        </w:rPr>
-        <w:t>Text in die Buttons ?</w:t>
-      </w:r>
-    </w:p>
-    <w:p>
-      <w:pPr>
-        <w:pStyle w:val="KeinLeerraum"/>
-        <w:rPr>
-          <w:lang w:eastAsia="de-DE"/>
-        </w:rPr>
-      </w:pPr>
-    </w:p>
-    <w:p>
-      <w:pPr>
-        <w:pStyle w:val="KeinLeerraum"/>
-        <w:rPr>
-          <w:lang w:eastAsia="de-DE"/>
-        </w:rPr>
-      </w:pPr>
-      <w:r>
-        <w:rPr>
-          <w:lang w:eastAsia="de-DE"/>
-        </w:rPr>
-        <w:t>Impressum ist außerhalb der Liste.</w:t>
-      </w:r>
-    </w:p>
-    <w:p>
-      <w:pPr>
-        <w:pStyle w:val="KeinLeerraum"/>
-        <w:rPr>
-          <w:lang w:eastAsia="de-DE"/>
-        </w:rPr>
-      </w:pPr>
-      <w:r>
-        <w:rPr>
-          <w:lang w:eastAsia="de-DE"/>
-        </w:rPr>
-        <w:t>Wir haben eine topnavigaton mit 5 buttons und der 6 button ist kein button sondern element in der liste welches mit portraits befüllt wird.</w:t>
-      </w:r>
-    </w:p>
-    <w:p>
-      <w:pPr>
-        <w:pStyle w:val="KeinLeerraum"/>
-        <w:rPr>
-          <w:lang w:eastAsia="de-DE"/>
-        </w:rPr>
-      </w:pPr>
-    </w:p>
-    <w:p>
-      <w:pPr>
-        <w:pStyle w:val="KeinLeerraum"/>
-        <w:rPr>
-          <w:lang w:eastAsia="de-DE"/>
-        </w:rPr>
-      </w:pPr>
-      <w:r>
-        <w:rPr>
-          <w:lang w:eastAsia="de-DE"/>
-        </w:rPr>
-        <w:t xml:space="preserve">Ein link ist immer gleich aufgebaut. Wir geben die Sprechblase und ein Portrait an welches oben rechts erscheint. </w:t>
-      </w:r>
-    </w:p>
-    <w:p>
-      <w:pPr>
-        <w:pStyle w:val="KeinLeerraum"/>
-      </w:pPr>
-      <w:r>
-        <w:t>Die images befinden sich von anfang ausserhalb des listenelements sind aber invisible und werden beim mouseover visible gesetzt. Elemente müssen nicht neu geladen werden und es íst Barrierefrei. Mouseover gilt ür dem Link zur erlärung. Für die Buttons. Dann regulär in einer freien Divbox für die Bar.</w:t>
-      </w:r>
-    </w:p>
-    <w:p>
-      <w:pPr>
-        <w:pStyle w:val="KeinLeerraum"/>
-      </w:pPr>
-    </w:p>
-    <w:p>
-      <w:pPr>
-        <w:pStyle w:val="KeinLeerraum"/>
-      </w:pPr>
-      <w:r>
-        <w:t>Wir verwenden nicht genau die selbe schrift wie himym aber eine ähnliche weil das original koste</w:t>
-      </w:r>
-      <w:r>
-        <w:t>n</w:t>
-      </w:r>
-      <w:r>
-        <w:t>pflichtig ist. Wir benutzen sie für text etc um den markanten stil darzustellen.</w:t>
-      </w:r>
-      <w:r>
-        <w:t xml:space="preserve"> </w:t>
-      </w:r>
-    </w:p>
-    <w:p>
-      <w:pPr>
-        <w:pStyle w:val="KeinLeerraum"/>
-      </w:pPr>
-      <w:r>
-        <w:t>Der text</w:t>
-      </w:r>
-      <w:r>
-        <w:t xml:space="preserve"> ist immer blocksatz gehalten. Falls die schriftart nicht funktioniert, wird auf die Times ohne serifen referenziert.</w:t>
-      </w:r>
-    </w:p>
-    <w:p>
-      <w:pPr>
-        <w:pStyle w:val="KeinLeerraum"/>
-      </w:pPr>
-    </w:p>
-    <w:p>
-      <w:pPr>
-        <w:pStyle w:val="KeinLeerraum"/>
-      </w:pPr>
-      <w:r>
-        <w:t>TODOOOOOOOOOOO:</w:t>
-      </w:r>
-    </w:p>
-    <w:p>
-      <w:pPr>
-        <w:pStyle w:val="KeinLeerraum"/>
-      </w:pPr>
-      <w:r>
-        <w:t>Opera prüfung aller elemente. Reale und relative Größe.</w:t>
-      </w:r>
-    </w:p>
-    <w:p>
-      <w:pPr>
-        <w:pStyle w:val="KeinLeerraum"/>
-      </w:pPr>
-    </w:p>
-    <w:p>
-      <w:pPr>
-        <w:pStyle w:val="KeinLeerraum"/>
-        <w:rPr>
-          <w:lang w:eastAsia="de-DE"/>
-        </w:rPr>
-      </w:pPr>
-    </w:p>
-    <w:p>
-      <w:pPr>
-        <w:pStyle w:val="KeinLeerraum"/>
-      </w:pPr>
-      <w:r>
-        <w:lastRenderedPageBreak/>
-        <w:t>DOKUMENTATION</w:t>
-      </w:r>
+      </w:pPr>
     </w:p>
     <w:sectPr>
       <w:pgSz w:w="11906" w:h="16838"/>
@@ -7299,7 +8611,7 @@
       <w:rPr>
         <w:noProof/>
       </w:rPr>
-      <w:t>12</w:t>
+      <w:t>11</w:t>
     </w:r>
     <w:r>
       <w:rPr>
@@ -7346,6 +8658,7 @@
         <w:lang w:val="en-US"/>
       </w:rPr>
     </w:pPr>
+    <w:proofErr w:type="spellStart"/>
     <w:r>
       <w:rPr>
         <w:b/>
@@ -7353,6 +8666,7 @@
       </w:rPr>
       <w:t>Webprojekt</w:t>
     </w:r>
+    <w:proofErr w:type="spellEnd"/>
   </w:p>
   <w:p>
     <w:pPr>
@@ -13223,7 +14537,7 @@
 </file>
 
 <file path=customXml/itemProps1.xml><?xml version="1.0" encoding="utf-8"?>
-<ds:datastoreItem xmlns:ds="http://schemas.openxmlformats.org/officeDocument/2006/customXml" ds:itemID="{3AF84A63-EC6F-41DD-8FDE-05121517B8F8}">
+<ds:datastoreItem xmlns:ds="http://schemas.openxmlformats.org/officeDocument/2006/customXml" ds:itemID="{B0C4E6C2-4D35-4D1E-B0C3-5FE124462FAC}">
   <ds:schemaRefs>
     <ds:schemaRef ds:uri="http://schemas.openxmlformats.org/officeDocument/2006/bibliography"/>
   </ds:schemaRefs>

</xml_diff>

<commit_message>
Dokumentation Version 0.7 Es fehlen noch Screenshots von der Webseite, und Textbausteine.
Signed-off-by: seah <sebastian.ahlen@nordakademie.de>
</commit_message>
<xml_diff>
--- a/I10a/documents/docu.docx
+++ b/I10a/documents/docu.docx
@@ -4507,13 +4507,12 @@
     <w:p/>
     <w:p/>
     <w:p/>
-    <w:p/>
-    <w:p/>
     <w:p>
       <w:pPr>
         <w:pStyle w:val="berschrift2"/>
       </w:pPr>
       <w:r>
+        <w:lastRenderedPageBreak/>
         <w:t>Der Erstellungsprozess</w:t>
       </w:r>
     </w:p>
@@ -5842,176 +5841,30 @@
       </w:r>
     </w:p>
     <w:p>
-      <w:pPr>
-        <w:rPr>
-          <w:b/>
-        </w:rPr>
-      </w:pPr>
-      <w:r>
-        <w:rPr>
-          <w:b/>
-        </w:rPr>
-        <w:t>04.08.2011</w:t>
-      </w:r>
-    </w:p>
-    <w:p>
-      <w:r>
-        <w:t xml:space="preserve">Die </w:t>
-      </w:r>
-      <w:r>
-        <w:t>Gruppen für die Hausarbeit werden gebildet.</w:t>
-      </w:r>
-      <w:r>
-        <w:t xml:space="preserve"> Es werden von der Gruppe zwei Themen g</w:t>
+      <w:r>
+        <w:t>Erst in der späteren Projektphase ist es nötig Konkrete Inhalte zu definieren.</w:t>
+      </w:r>
+      <w:bookmarkStart w:id="12" w:name="_GoBack"/>
+      <w:bookmarkEnd w:id="12"/>
+    </w:p>
+    <w:p>
+      <w:pPr>
+        <w:pStyle w:val="berschrift2"/>
+      </w:pPr>
+      <w:bookmarkStart w:id="13" w:name="_Toc302850978"/>
+      <w:r>
+        <w:t>Risikomanagement</w:t>
+      </w:r>
+      <w:bookmarkEnd w:id="13"/>
+    </w:p>
+    <w:p>
+      <w:r>
+        <w:t>Bei Nichteinhaltung der Vorgegebenen Termine ist eine sofortige Absprache in einer Konf</w:t>
       </w:r>
       <w:r>
         <w:t>e</w:t>
       </w:r>
       <w:r>
-        <w:t xml:space="preserve">wählt: </w:t>
-      </w:r>
-      <w:proofErr w:type="spellStart"/>
-      <w:r>
-        <w:t>How</w:t>
-      </w:r>
-      <w:proofErr w:type="spellEnd"/>
-      <w:r>
-        <w:t xml:space="preserve"> I Met </w:t>
-      </w:r>
-      <w:proofErr w:type="spellStart"/>
-      <w:r>
-        <w:t>Your</w:t>
-      </w:r>
-      <w:proofErr w:type="spellEnd"/>
-      <w:r>
-        <w:t xml:space="preserve"> Mother und als alternatives Thema </w:t>
-      </w:r>
-      <w:proofErr w:type="spellStart"/>
-      <w:r>
-        <w:t>Darkwing</w:t>
-      </w:r>
-      <w:proofErr w:type="spellEnd"/>
-      <w:r>
-        <w:t xml:space="preserve"> Duck</w:t>
-      </w:r>
-      <w:r>
-        <w:t>.</w:t>
-      </w:r>
-    </w:p>
-    <w:p>
-      <w:pPr>
-        <w:rPr>
-          <w:b/>
-        </w:rPr>
-      </w:pPr>
-      <w:r>
-        <w:rPr>
-          <w:b/>
-        </w:rPr>
-        <w:t>07.08.2011</w:t>
-      </w:r>
-    </w:p>
-    <w:p>
-      <w:r>
-        <w:t>Einrichtung der Entwicklungsumgebung und Absprache über Benutzung von Tools. Einric</w:t>
-      </w:r>
-      <w:r>
-        <w:t>h</w:t>
-      </w:r>
-      <w:r>
-        <w:t xml:space="preserve">tung eines </w:t>
-      </w:r>
-      <w:proofErr w:type="spellStart"/>
-      <w:r>
-        <w:t>Git-Repositories</w:t>
-      </w:r>
-      <w:proofErr w:type="spellEnd"/>
-      <w:r>
-        <w:t>.</w:t>
-      </w:r>
-      <w:r>
-        <w:t xml:space="preserve"> </w:t>
-      </w:r>
-    </w:p>
-    <w:p>
-      <w:pPr>
-        <w:rPr>
-          <w:b/>
-        </w:rPr>
-      </w:pPr>
-      <w:r>
-        <w:rPr>
-          <w:b/>
-        </w:rPr>
-        <w:t>08</w:t>
-      </w:r>
-      <w:r>
-        <w:rPr>
-          <w:b/>
-        </w:rPr>
-        <w:t>.08.2011</w:t>
-      </w:r>
-    </w:p>
-    <w:p>
-      <w:r>
-        <w:t xml:space="preserve">Erarbeitung und </w:t>
-      </w:r>
-      <w:r>
-        <w:t>Einsendung des Grobkonzepts und Vergabe der Aufgaben.</w:t>
-      </w:r>
-    </w:p>
-    <w:p>
-      <w:pPr>
-        <w:rPr>
-          <w:b/>
-        </w:rPr>
-      </w:pPr>
-      <w:r>
-        <w:rPr>
-          <w:b/>
-        </w:rPr>
-        <w:t>12.08.2011</w:t>
-      </w:r>
-    </w:p>
-    <w:p>
-      <w:r>
-        <w:t xml:space="preserve">Einrichtung der Projektstruktur im </w:t>
-      </w:r>
-      <w:proofErr w:type="spellStart"/>
-      <w:r>
-        <w:t>Git</w:t>
-      </w:r>
-      <w:proofErr w:type="spellEnd"/>
-      <w:r>
-        <w:t>-Repository.</w:t>
-      </w:r>
-    </w:p>
-    <w:p>
-      <w:r>
-        <w:t>Der Abgabetermin des Projektes ist der 06.09.2011</w:t>
-      </w:r>
-      <w:r>
-        <w:t xml:space="preserve"> </w:t>
-      </w:r>
-    </w:p>
-    <w:p>
-      <w:pPr>
-        <w:pStyle w:val="berschrift2"/>
-      </w:pPr>
-      <w:bookmarkStart w:id="12" w:name="_Toc302850978"/>
-      <w:r>
-        <w:t>Risikomanagement</w:t>
-      </w:r>
-      <w:bookmarkEnd w:id="12"/>
-    </w:p>
-    <w:p>
-      <w:r>
-        <w:t>Bei Nichteinhaltung der Vorgegebenen Termine ist eine sofortige Absprache in einer Konf</w:t>
-      </w:r>
-      <w:r>
-        <w:t>e</w:t>
-      </w:r>
-      <w:r>
         <w:t>renz vonnöten. Je nach Priorität der Anforderungen ist es möglich auf eine Verzögerung der Ergebnisse einer Anforderung zu warten, falls sie keine andere Anforderung dadurch blockt.</w:t>
       </w:r>
       <w:r>
@@ -6025,12 +5878,12 @@
       <w:pPr>
         <w:pStyle w:val="berschrift1"/>
       </w:pPr>
-      <w:bookmarkStart w:id="13" w:name="_Toc302850981"/>
+      <w:bookmarkStart w:id="14" w:name="_Toc302850981"/>
       <w:r>
         <w:lastRenderedPageBreak/>
         <w:t>Design</w:t>
       </w:r>
-      <w:bookmarkEnd w:id="13"/>
+      <w:bookmarkEnd w:id="14"/>
     </w:p>
     <w:p>
       <w:r>
@@ -6047,14 +5900,14 @@
       <w:pPr>
         <w:pStyle w:val="berschrift2"/>
       </w:pPr>
-      <w:bookmarkStart w:id="14" w:name="_Toc302850982"/>
+      <w:bookmarkStart w:id="15" w:name="_Toc302850982"/>
       <w:r>
         <w:t>Allgemein</w:t>
       </w:r>
       <w:r>
         <w:t xml:space="preserve"> (Design Henrik, Text und Bearbeitung Sebastian Ahlen)</w:t>
       </w:r>
-      <w:bookmarkEnd w:id="14"/>
+      <w:bookmarkEnd w:id="15"/>
     </w:p>
     <w:p>
       <w:r>
@@ -6483,372 +6336,287 @@
     </w:p>
     <w:p>
       <w:r>
-        <w:t xml:space="preserve">Der </w:t>
+        <w:t>Es ist nicht erwünscht, dass der Leser auf der Seite scrollen muss, um alle Informationen auf den ersten Blick wahrzunehmen.</w:t>
+      </w:r>
+    </w:p>
+    <w:p>
+      <w:r>
+        <w:t xml:space="preserve">Im </w:t>
       </w:r>
       <w:proofErr w:type="spellStart"/>
       <w:r>
+        <w:t>Contenbereich</w:t>
+      </w:r>
+      <w:proofErr w:type="spellEnd"/>
+      <w:r>
+        <w:t xml:space="preserve"> gibt es</w:t>
+      </w:r>
+      <w:r>
+        <w:t xml:space="preserve"> eine </w:t>
+      </w:r>
+      <w:proofErr w:type="spellStart"/>
+      <w:r>
+        <w:t>Textb</w:t>
+      </w:r>
+      <w:r>
+        <w:t>ox</w:t>
+      </w:r>
+      <w:proofErr w:type="spellEnd"/>
+      <w:r>
+        <w:t xml:space="preserve"> und eine Grafikzeile. Die </w:t>
+      </w:r>
+      <w:proofErr w:type="spellStart"/>
+      <w:r>
+        <w:t>Textbox</w:t>
+      </w:r>
+      <w:proofErr w:type="spellEnd"/>
+      <w:r>
+        <w:t xml:space="preserve"> besitzt eine dyn</w:t>
+      </w:r>
+      <w:r>
+        <w:t>a</w:t>
+      </w:r>
+      <w:r>
+        <w:t>mische Höhe und die Grafikzeile kann ge</w:t>
+      </w:r>
+      <w:r>
+        <w:t>scrollt werden, wenn mehr Bilder in der Grafikzeile ausg</w:t>
+      </w:r>
+      <w:r>
+        <w:t>e</w:t>
+      </w:r>
+      <w:r>
+        <w:t xml:space="preserve">geben werden, als auf den Bildschirm passen (schlechte </w:t>
+      </w:r>
+      <w:r>
+        <w:t>Formulierung</w:t>
+      </w:r>
+      <w:r>
+        <w:t>).</w:t>
+      </w:r>
+    </w:p>
+    <w:p>
+      <w:r>
+        <w:t xml:space="preserve">Im </w:t>
+      </w:r>
+      <w:proofErr w:type="spellStart"/>
+      <w:r>
         <w:t>Contentbereich</w:t>
       </w:r>
       <w:proofErr w:type="spellEnd"/>
       <w:r>
-        <w:t xml:space="preserve"> ist wie folgt definiert:</w:t>
-      </w:r>
-    </w:p>
-    <w:p>
-      <w:r>
-        <w:t xml:space="preserve">Es gibt eine </w:t>
+        <w:t xml:space="preserve"> können Links definiert werden, welche mit einem Mouseover-Effekt ve</w:t>
+      </w:r>
+      <w:r>
+        <w:t>r</w:t>
+      </w:r>
+      <w:r>
+        <w:t>sehen sind. Durch den Mouseover-Effekt wird rechts oben das Portrait eines Charakters ei</w:t>
+      </w:r>
+      <w:r>
+        <w:t>n</w:t>
+      </w:r>
+      <w:r>
+        <w:t>geblendet.</w:t>
+      </w:r>
+    </w:p>
+    <w:p>
+      <w:r>
+        <w:t>Der Te</w:t>
+      </w:r>
+      <w:r>
+        <w:t>xt ist in</w:t>
+      </w:r>
+      <w:r>
+        <w:t xml:space="preserve"> der neutralen Farbe</w:t>
+      </w:r>
+      <w:r>
+        <w:t xml:space="preserve"> Weiß gehalten um die L</w:t>
+      </w:r>
+      <w:r>
+        <w:t>esbarkeit deutlich zu erhöhen, auch wen</w:t>
+      </w:r>
+      <w:r>
+        <w:t>n die Farbe nicht ins Farbkonzep</w:t>
+      </w:r>
+      <w:r>
+        <w:t>t passt. I</w:t>
+      </w:r>
+      <w:r>
+        <w:t>nformationen werden dadurch klar</w:t>
+      </w:r>
+      <w:r>
+        <w:t xml:space="preserve"> darg</w:t>
+      </w:r>
+      <w:r>
+        <w:t>e</w:t>
+      </w:r>
+      <w:r>
+        <w:t>stellt.</w:t>
+      </w:r>
+    </w:p>
+    <w:p>
+      <w:pPr>
+        <w:pStyle w:val="berschrift2"/>
+      </w:pPr>
+      <w:r>
+        <w:t>Impressum</w:t>
+      </w:r>
+    </w:p>
+    <w:p>
+      <w:r>
+        <w:t>Das Impressum ist von jeder Seite aus erreichbar. Der Link mit dem der Leser auf das Impressum kommt, befindet sich auf allen Seiten unten Links unter der seitlichen Navigation.</w:t>
+      </w:r>
+    </w:p>
+    <w:p>
+      <w:pPr>
+        <w:pStyle w:val="berschrift2"/>
+      </w:pPr>
+      <w:bookmarkStart w:id="16" w:name="_Toc302850983"/>
+      <w:r>
+        <w:t>Quiz</w:t>
+      </w:r>
+      <w:r>
+        <w:t xml:space="preserve"> (Sergej Kasper</w:t>
+      </w:r>
+      <w:r>
+        <w:t>)</w:t>
+      </w:r>
+      <w:bookmarkEnd w:id="16"/>
+    </w:p>
+    <w:p>
+      <w:r>
+        <w:t xml:space="preserve">Der komplette </w:t>
       </w:r>
       <w:proofErr w:type="spellStart"/>
       <w:r>
-        <w:t>Textb</w:t>
-      </w:r>
-      <w:r>
-        <w:t>ox</w:t>
+        <w:t>Contentbereich</w:t>
       </w:r>
       <w:proofErr w:type="spellEnd"/>
       <w:r>
-        <w:t xml:space="preserve"> und eine Grafikzeile. Die </w:t>
+        <w:t xml:space="preserve"> wird durch die Anzeige des Quiz ersetzt. Es werden über Bi</w:t>
+      </w:r>
+      <w:r>
+        <w:t>l</w:t>
+      </w:r>
+      <w:r>
+        <w:t>der Szenen dargestellt und mit Text versehen. Die Antwortmöglichkeiten sollen untereina</w:t>
+      </w:r>
+      <w:r>
+        <w:t>n</w:t>
+      </w:r>
+      <w:r>
+        <w:t>der anwählbar sein.</w:t>
+      </w:r>
+    </w:p>
+    <w:p>
+      <w:pPr>
+        <w:pStyle w:val="berschrift2"/>
+      </w:pPr>
+      <w:bookmarkStart w:id="17" w:name="_Toc302850984"/>
+      <w:r>
+        <w:lastRenderedPageBreak/>
+        <w:t>Die Show</w:t>
+      </w:r>
+      <w:r>
+        <w:t xml:space="preserve"> (Sebastian Ahlen</w:t>
+      </w:r>
+      <w:r>
+        <w:t>)</w:t>
+      </w:r>
+      <w:bookmarkEnd w:id="17"/>
+    </w:p>
+    <w:p>
+      <w:r>
+        <w:t>Der Bereich „Die Show“ wird komplett mit XSLT generiert, damit lange Beschreibungstexte nicht in den Quellcode der HTML-Seite geschrieben werden müssen und eine einheitliche Darstellung mit weniger Wartungsaufwand aufgrund von Redundanzen möglich ist.</w:t>
+      </w:r>
+    </w:p>
+    <w:p>
+      <w:pPr>
+        <w:pStyle w:val="berschrift2"/>
+      </w:pPr>
+      <w:bookmarkStart w:id="18" w:name="_Toc302850985"/>
+      <w:r>
+        <w:t>Medien</w:t>
+      </w:r>
+      <w:bookmarkEnd w:id="18"/>
+    </w:p>
+    <w:p>
+      <w:r>
+        <w:t xml:space="preserve">Auf der Medienseite ist es möglich innerhalb des </w:t>
       </w:r>
       <w:proofErr w:type="spellStart"/>
       <w:r>
-        <w:t>Textbox</w:t>
+        <w:t>Contentbereichs</w:t>
       </w:r>
       <w:proofErr w:type="spellEnd"/>
       <w:r>
-        <w:t xml:space="preserve"> besitzt eine dynamische Höhe und die Grafikzeile kann ge</w:t>
-      </w:r>
-      <w:r>
-        <w:t>scrollt werden, wenn mehr Bilder in der Grafikzeile ausgegeben we</w:t>
-      </w:r>
-      <w:r>
-        <w:t>r</w:t>
-      </w:r>
-      <w:r>
-        <w:t xml:space="preserve">den, als auf den Bildschirm passen (schlechte </w:t>
-      </w:r>
-      <w:r>
-        <w:t>Formulierung</w:t>
-      </w:r>
-      <w:r>
-        <w:t>).</w:t>
-      </w:r>
-    </w:p>
-    <w:p>
-      <w:r>
-        <w:t xml:space="preserve">Im </w:t>
+        <w:t xml:space="preserve"> zu scrollen.</w:t>
+      </w:r>
+    </w:p>
+    <w:p>
+      <w:pPr>
+        <w:pStyle w:val="berschrift1"/>
+      </w:pPr>
+      <w:bookmarkStart w:id="19" w:name="_Toc302850986"/>
+      <w:r>
+        <w:t>Erfolge und Probleme</w:t>
+      </w:r>
+      <w:bookmarkEnd w:id="19"/>
+    </w:p>
+    <w:p>
+      <w:r>
+        <w:t xml:space="preserve">Der nächste Abschnitt beschreibt die </w:t>
+      </w:r>
+      <w:proofErr w:type="gramStart"/>
+      <w:r>
+        <w:t>die Probleme</w:t>
+      </w:r>
+      <w:proofErr w:type="gramEnd"/>
+      <w:r>
+        <w:t xml:space="preserve"> auf die das Team im Projekt gestoßen ist und beschreibt die Erfolge bei der Umsetzung des Projektes.</w:t>
+      </w:r>
+    </w:p>
+    <w:p>
+      <w:pPr>
+        <w:pStyle w:val="berschrift2"/>
+      </w:pPr>
+      <w:bookmarkStart w:id="20" w:name="_Toc302850987"/>
+      <w:r>
+        <w:t>Erfolge</w:t>
+      </w:r>
+      <w:bookmarkEnd w:id="20"/>
+    </w:p>
+    <w:p>
+      <w:r>
+        <w:t xml:space="preserve">Das Konzept der auftauchenden Sprechblasen konnte Anforderungsgemäß ohne </w:t>
       </w:r>
       <w:proofErr w:type="spellStart"/>
       <w:r>
-        <w:t>Contentbereich</w:t>
+        <w:t>Javascript</w:t>
       </w:r>
       <w:proofErr w:type="spellEnd"/>
       <w:r>
-        <w:t xml:space="preserve"> können Links definiert werden, welche mit einem Mouseover-Effekt ve</w:t>
-      </w:r>
-      <w:r>
-        <w:t>r</w:t>
-      </w:r>
-      <w:r>
-        <w:t>sehen sind. Durch den Mouseover-Effekt wird rechts oben das Portrait eines Charakters ei</w:t>
-      </w:r>
-      <w:r>
-        <w:t>n</w:t>
-      </w:r>
-      <w:r>
-        <w:t>geblendet.</w:t>
-      </w:r>
-    </w:p>
-    <w:p>
-      <w:r>
-        <w:t>Der Te</w:t>
-      </w:r>
-      <w:r>
-        <w:t>xt ist in</w:t>
-      </w:r>
-      <w:r>
-        <w:t xml:space="preserve"> der neutralen Farbe</w:t>
-      </w:r>
-      <w:r>
-        <w:t xml:space="preserve"> Weiß gehalten um die L</w:t>
-      </w:r>
-      <w:r>
-        <w:t>esbarkeit deutlich zu erhöhen, auch wen</w:t>
-      </w:r>
-      <w:r>
-        <w:t>n die Farbe nicht ins Farbkonzep</w:t>
-      </w:r>
-      <w:r>
-        <w:t>t passt. I</w:t>
-      </w:r>
-      <w:r>
-        <w:t>nformationen werden dadurch klar</w:t>
-      </w:r>
-      <w:r>
-        <w:t xml:space="preserve"> darg</w:t>
-      </w:r>
-      <w:r>
-        <w:t>e</w:t>
-      </w:r>
-      <w:r>
-        <w:t>stellt.</w:t>
+        <w:t xml:space="preserve"> umgesetzt werden. </w:t>
+      </w:r>
+    </w:p>
+    <w:p>
+      <w:r>
+        <w:t xml:space="preserve">Die dynamische Generierung der Links aus einer XML durch XSLT funktioniert </w:t>
+      </w:r>
+      <w:r>
+        <w:t xml:space="preserve"> wurde ohne Fehler implementiert.</w:t>
       </w:r>
     </w:p>
     <w:p>
       <w:pPr>
         <w:pStyle w:val="berschrift2"/>
       </w:pPr>
-      <w:bookmarkStart w:id="15" w:name="_Toc302850983"/>
-      <w:r>
-        <w:t>Quiz</w:t>
-      </w:r>
-      <w:r>
-        <w:t xml:space="preserve"> (Sergej Kasper</w:t>
-      </w:r>
-      <w:r>
-        <w:t>)</w:t>
-      </w:r>
-      <w:bookmarkEnd w:id="15"/>
-    </w:p>
-    <w:p>
-      <w:r>
-        <w:t xml:space="preserve">Der komplette </w:t>
-      </w:r>
-      <w:proofErr w:type="spellStart"/>
-      <w:r>
-        <w:t>Contentbereich</w:t>
-      </w:r>
-      <w:proofErr w:type="spellEnd"/>
-      <w:r>
-        <w:t xml:space="preserve"> wird durch die Anzeige des Quiz ersetzt. Es werden über Bi</w:t>
-      </w:r>
-      <w:r>
-        <w:t>l</w:t>
-      </w:r>
-      <w:r>
-        <w:t>der Szenen dargestellt und mit Text versehen. Die Antwortmöglichkeiten sollen untereina</w:t>
-      </w:r>
-      <w:r>
-        <w:t>n</w:t>
-      </w:r>
-      <w:r>
-        <w:t>der anwählbar sein.</w:t>
-      </w:r>
-    </w:p>
-    <w:p>
-      <w:pPr>
-        <w:pStyle w:val="berschrift2"/>
-      </w:pPr>
-      <w:bookmarkStart w:id="16" w:name="_Toc302850984"/>
-      <w:r>
-        <w:t>Die Show</w:t>
-      </w:r>
-      <w:r>
-        <w:t xml:space="preserve"> (Sebastian Ahlen</w:t>
-      </w:r>
-      <w:r>
-        <w:t>)</w:t>
-      </w:r>
-      <w:bookmarkEnd w:id="16"/>
-    </w:p>
-    <w:p>
-      <w:r>
-        <w:t>Der Bereich „Die Show“ wird komplett mit XSLT generiert, damit lange Beschreibungstexte nicht in den Quellcode der HTML-Seite geschrieben werden müssen und eine einheitliche Darstellung mit weniger Wartungsaufwand aufgrund von Redundanzen möglich ist.</w:t>
-      </w:r>
-    </w:p>
-    <w:p>
-      <w:r>
-        <w:lastRenderedPageBreak/>
-        <w:t xml:space="preserve">Dynamische </w:t>
-      </w:r>
-      <w:proofErr w:type="spellStart"/>
-      <w:r>
-        <w:t>kreiirung</w:t>
-      </w:r>
-      <w:proofErr w:type="spellEnd"/>
-      <w:r>
-        <w:t xml:space="preserve"> der links geplant …statische </w:t>
-      </w:r>
-      <w:proofErr w:type="spellStart"/>
-      <w:r>
-        <w:t>umsetzung</w:t>
-      </w:r>
-      <w:proofErr w:type="spellEnd"/>
-      <w:r>
-        <w:t xml:space="preserve">, da dann kein </w:t>
-      </w:r>
-      <w:proofErr w:type="spellStart"/>
-      <w:r>
-        <w:t>javascript</w:t>
-      </w:r>
-      <w:proofErr w:type="spellEnd"/>
-      <w:r>
-        <w:t xml:space="preserve"> e</w:t>
-      </w:r>
-      <w:r>
-        <w:t>r</w:t>
-      </w:r>
-      <w:r>
-        <w:t xml:space="preserve">forderlich und einfacher. </w:t>
-      </w:r>
-      <w:proofErr w:type="spellStart"/>
-      <w:r>
-        <w:t>B</w:t>
-      </w:r>
-      <w:r>
-        <w:t>arrierenfrei</w:t>
-      </w:r>
-      <w:proofErr w:type="spellEnd"/>
-    </w:p>
-    <w:p>
-      <w:r>
-        <w:t xml:space="preserve">Der </w:t>
-      </w:r>
-      <w:proofErr w:type="spellStart"/>
-      <w:r>
-        <w:t>Episodenguide</w:t>
-      </w:r>
-      <w:proofErr w:type="spellEnd"/>
-      <w:r>
-        <w:t xml:space="preserve"> </w:t>
-      </w:r>
-    </w:p>
-    <w:p>
-      <w:pPr>
-        <w:pStyle w:val="berschrift2"/>
-      </w:pPr>
-      <w:bookmarkStart w:id="17" w:name="_Toc302850985"/>
-      <w:r>
-        <w:t>Medien</w:t>
-      </w:r>
-      <w:bookmarkEnd w:id="17"/>
-    </w:p>
-    <w:p>
-      <w:r>
-        <w:t xml:space="preserve">Besonderheit </w:t>
-      </w:r>
-      <w:proofErr w:type="spellStart"/>
-      <w:r>
-        <w:t>overflow:auto</w:t>
-      </w:r>
-      <w:proofErr w:type="spellEnd"/>
-      <w:r>
-        <w:t xml:space="preserve"> anstatt allgemein </w:t>
-      </w:r>
-      <w:proofErr w:type="spellStart"/>
-      <w:r>
-        <w:t>overflow</w:t>
-      </w:r>
-      <w:proofErr w:type="spellEnd"/>
-      <w:r>
-        <w:t xml:space="preserve"> </w:t>
-      </w:r>
-      <w:proofErr w:type="spellStart"/>
-      <w:r>
-        <w:t>hidden</w:t>
-      </w:r>
-      <w:proofErr w:type="spellEnd"/>
-      <w:r>
-        <w:t xml:space="preserve"> aufgrund des </w:t>
-      </w:r>
-      <w:proofErr w:type="spellStart"/>
-      <w:r>
-        <w:t>scrollbaren</w:t>
-      </w:r>
-      <w:proofErr w:type="spellEnd"/>
-      <w:r>
-        <w:t xml:space="preserve"> </w:t>
-      </w:r>
-      <w:proofErr w:type="spellStart"/>
-      <w:r>
-        <w:t>co</w:t>
-      </w:r>
-      <w:r>
-        <w:t>n</w:t>
-      </w:r>
-      <w:r>
-        <w:t>tents</w:t>
-      </w:r>
-      <w:proofErr w:type="spellEnd"/>
-      <w:r>
-        <w:t xml:space="preserve">. Es ist nicht gewünscht dass die </w:t>
-      </w:r>
-      <w:proofErr w:type="spellStart"/>
-      <w:r>
-        <w:t>seite</w:t>
-      </w:r>
-      <w:proofErr w:type="spellEnd"/>
-      <w:r>
-        <w:t xml:space="preserve"> eine dynamische </w:t>
-      </w:r>
-      <w:proofErr w:type="spellStart"/>
-      <w:r>
-        <w:t>größe</w:t>
-      </w:r>
-      <w:proofErr w:type="spellEnd"/>
-      <w:r>
-        <w:t xml:space="preserve"> hat.</w:t>
-      </w:r>
-    </w:p>
-    <w:p>
-      <w:pPr>
-        <w:pStyle w:val="berschrift1"/>
-      </w:pPr>
-      <w:bookmarkStart w:id="18" w:name="_Toc302850986"/>
-      <w:r>
-        <w:t>Erfolge und Probleme</w:t>
-      </w:r>
-      <w:bookmarkEnd w:id="18"/>
-    </w:p>
-    <w:p>
-      <w:r>
-        <w:t xml:space="preserve">Der nächste Abschnitt beschreibt die </w:t>
-      </w:r>
-      <w:proofErr w:type="gramStart"/>
-      <w:r>
-        <w:t>die Probleme</w:t>
-      </w:r>
-      <w:proofErr w:type="gramEnd"/>
-      <w:r>
-        <w:t xml:space="preserve"> auf die das Team im Projekt gestoßen ist und beschreibt die Erfolge bei der Umsetzung des Projektes.</w:t>
-      </w:r>
-    </w:p>
-    <w:p>
-      <w:pPr>
-        <w:pStyle w:val="berschrift2"/>
-      </w:pPr>
-      <w:bookmarkStart w:id="19" w:name="_Toc302850987"/>
-      <w:r>
-        <w:t>Erfolge</w:t>
-      </w:r>
-      <w:bookmarkEnd w:id="19"/>
-    </w:p>
-    <w:p>
-      <w:r>
-        <w:t xml:space="preserve">Das Konzept der auftauchenden Sprechblasen konnte Anforderungsgemäß ohne </w:t>
-      </w:r>
-      <w:proofErr w:type="spellStart"/>
-      <w:r>
-        <w:t>Javascript</w:t>
-      </w:r>
-      <w:proofErr w:type="spellEnd"/>
-      <w:r>
-        <w:t xml:space="preserve"> umgesetzt werden. </w:t>
-      </w:r>
-    </w:p>
-    <w:p>
-      <w:r>
-        <w:t>Die dynamische Generierung der Links aus einer XML durch XSLT funktioniert auch.</w:t>
-      </w:r>
-    </w:p>
-    <w:p>
-      <w:pPr>
-        <w:pStyle w:val="berschrift2"/>
-      </w:pPr>
-      <w:bookmarkStart w:id="20" w:name="_Toc302850988"/>
+      <w:bookmarkStart w:id="21" w:name="_Toc302850988"/>
       <w:r>
         <w:t>Probleme</w:t>
       </w:r>
-      <w:bookmarkEnd w:id="20"/>
+      <w:bookmarkEnd w:id="21"/>
     </w:p>
     <w:p>
       <w:r>
@@ -6986,6 +6754,19 @@
       </w:r>
       <w:r>
         <w:t xml:space="preserve"> abschließender Rahmen an der rechten Seite hinzugefügt.</w:t>
+      </w:r>
+    </w:p>
+    <w:p>
+      <w:pPr>
+        <w:pStyle w:val="berschrift3"/>
+      </w:pPr>
+      <w:r>
+        <w:t>Nicht umgesetzte Ideen</w:t>
+      </w:r>
+    </w:p>
+    <w:p>
+      <w:r>
+        <w:t>Gegen Ende des Projektes konnte der Zeitplan nicht immer eingehalten werden.</w:t>
       </w:r>
     </w:p>
     <w:p/>
@@ -7236,12 +7017,23 @@
     </w:p>
     <w:p>
       <w:r>
+        <w:t>Die Webseite erfüllt di</w:t>
+      </w:r>
+      <w:r>
+        <w:t>e Standards des W3C-Konsortiums und ist XHTML 1.1 und CSS 2.1 zertifiziert.</w:t>
+      </w:r>
+    </w:p>
+    <w:p>
+      <w:pPr>
+        <w:ind w:left="2124" w:firstLine="708"/>
+      </w:pPr>
+      <w:r>
         <w:rPr>
           <w:noProof/>
           <w:lang w:eastAsia="ja-JP"/>
         </w:rPr>
         <w:drawing>
-          <wp:inline distT="0" distB="0" distL="0" distR="0">
+          <wp:inline distT="0" distB="0" distL="0" distR="0" wp14:anchorId="1E4EFAAD" wp14:editId="56F391CB">
             <wp:extent cx="843280" cy="297180"/>
             <wp:effectExtent l="0" t="0" r="0" b="7620"/>
             <wp:docPr id="7" name="Grafik 7" descr="C:\Users\Draikon\Desktop\valid-xhtml11.png"/>
@@ -7289,15 +7081,19 @@
           </wp:inline>
         </w:drawing>
       </w:r>
-    </w:p>
-    <w:p>
+      <w:r>
+        <w:tab/>
+      </w:r>
+      <w:r>
+        <w:tab/>
+      </w:r>
       <w:r>
         <w:rPr>
           <w:noProof/>
           <w:lang w:eastAsia="ja-JP"/>
         </w:rPr>
         <w:drawing>
-          <wp:inline distT="0" distB="0" distL="0" distR="0">
+          <wp:inline distT="0" distB="0" distL="0" distR="0" wp14:anchorId="0BA49293" wp14:editId="4397D2F7">
             <wp:extent cx="843280" cy="297180"/>
             <wp:effectExtent l="0" t="0" r="0" b="7620"/>
             <wp:docPr id="8" name="Grafik 8" descr="C:\Users\Draikon\Desktop\vcss.gif"/>
@@ -7345,9 +7141,8 @@
           </wp:inline>
         </w:drawing>
       </w:r>
-      <w:bookmarkStart w:id="21" w:name="_GoBack"/>
-      <w:bookmarkEnd w:id="21"/>
-    </w:p>
+    </w:p>
+    <w:p/>
     <w:p>
       <w:pPr>
         <w:pStyle w:val="berschrift2"/>
@@ -7389,6 +7184,9 @@
     <w:p>
       <w:r>
         <w:t>Beschreibung</w:t>
+      </w:r>
+      <w:r>
+        <w:t>:</w:t>
       </w:r>
     </w:p>
     <w:p>
@@ -7615,60 +7413,6 @@
           <w:lang w:eastAsia="ko-KR"/>
         </w:rPr>
       </w:pPr>
-      <w:r>
-        <w:rPr>
-          <w:noProof/>
-          <w:lang w:eastAsia="ja-JP"/>
-        </w:rPr>
-        <w:drawing>
-          <wp:inline distT="0" distB="0" distL="0" distR="0">
-            <wp:extent cx="843280" cy="297180"/>
-            <wp:effectExtent l="0" t="0" r="0" b="7620"/>
-            <wp:docPr id="6" name="Grafik 6" descr="C:\Users\Draikon\Desktop\valid-xhtml11.png"/>
-            <wp:cNvGraphicFramePr>
-              <a:graphicFrameLocks xmlns:a="http://schemas.openxmlformats.org/drawingml/2006/main" noChangeAspect="1"/>
-            </wp:cNvGraphicFramePr>
-            <a:graphic xmlns:a="http://schemas.openxmlformats.org/drawingml/2006/main">
-              <a:graphicData uri="http://schemas.openxmlformats.org/drawingml/2006/picture">
-                <pic:pic xmlns:pic="http://schemas.openxmlformats.org/drawingml/2006/picture">
-                  <pic:nvPicPr>
-                    <pic:cNvPr id="0" name="Picture 2" descr="C:\Users\Draikon\Desktop\valid-xhtml11.png"/>
-                    <pic:cNvPicPr>
-                      <a:picLocks noChangeAspect="1" noChangeArrowheads="1"/>
-                    </pic:cNvPicPr>
-                  </pic:nvPicPr>
-                  <pic:blipFill>
-                    <a:blip r:embed="rId14">
-                      <a:extLst>
-                        <a:ext uri="{28A0092B-C50C-407E-A947-70E740481C1C}">
-                          <a14:useLocalDpi xmlns:a14="http://schemas.microsoft.com/office/drawing/2010/main" val="0"/>
-                        </a:ext>
-                      </a:extLst>
-                    </a:blip>
-                    <a:srcRect/>
-                    <a:stretch>
-                      <a:fillRect/>
-                    </a:stretch>
-                  </pic:blipFill>
-                  <pic:spPr bwMode="auto">
-                    <a:xfrm>
-                      <a:off x="0" y="0"/>
-                      <a:ext cx="843280" cy="297180"/>
-                    </a:xfrm>
-                    <a:prstGeom prst="rect">
-                      <a:avLst/>
-                    </a:prstGeom>
-                    <a:noFill/>
-                    <a:ln>
-                      <a:noFill/>
-                    </a:ln>
-                  </pic:spPr>
-                </pic:pic>
-              </a:graphicData>
-            </a:graphic>
-          </wp:inline>
-        </w:drawing>
-      </w:r>
     </w:p>
     <w:p>
       <w:pPr>
@@ -7709,55 +7453,6 @@
         </w:rPr>
         <w:t>(Sergej Kasper)</w:t>
       </w:r>
-    </w:p>
-    <w:p>
-      <w:pPr>
-        <w:rPr>
-          <w:lang w:eastAsia="ko-KR"/>
-        </w:rPr>
-      </w:pPr>
-    </w:p>
-    <w:p>
-      <w:pPr>
-        <w:rPr>
-          <w:lang w:eastAsia="ko-KR"/>
-        </w:rPr>
-      </w:pPr>
-    </w:p>
-    <w:p>
-      <w:pPr>
-        <w:rPr>
-          <w:lang w:eastAsia="ko-KR"/>
-        </w:rPr>
-      </w:pPr>
-    </w:p>
-    <w:p>
-      <w:pPr>
-        <w:rPr>
-          <w:lang w:eastAsia="ko-KR"/>
-        </w:rPr>
-      </w:pPr>
-    </w:p>
-    <w:p>
-      <w:pPr>
-        <w:rPr>
-          <w:lang w:eastAsia="ko-KR"/>
-        </w:rPr>
-      </w:pPr>
-    </w:p>
-    <w:p>
-      <w:pPr>
-        <w:rPr>
-          <w:lang w:eastAsia="ko-KR"/>
-        </w:rPr>
-      </w:pPr>
-    </w:p>
-    <w:p>
-      <w:pPr>
-        <w:rPr>
-          <w:lang w:eastAsia="ko-KR"/>
-        </w:rPr>
-      </w:pPr>
     </w:p>
     <w:p>
       <w:pPr>
@@ -7816,66 +7511,15 @@
           <w:lang w:eastAsia="ko-KR"/>
         </w:rPr>
       </w:pPr>
-      <w:r>
-        <w:rPr>
-          <w:lang w:eastAsia="ko-KR"/>
-        </w:rPr>
-        <w:br w:type="page"/>
-      </w:r>
     </w:p>
     <w:p>
       <w:pPr>
         <w:pStyle w:val="berschrift1ohneNummer"/>
-        <w:jc w:val="center"/>
-        <w:rPr>
-          <w:lang w:eastAsia="ko-KR"/>
-        </w:rPr>
-      </w:pPr>
-      <w:bookmarkStart w:id="24" w:name="_Toc302850992"/>
-      <w:r>
-        <w:rPr>
-          <w:lang w:eastAsia="ko-KR"/>
-        </w:rPr>
-        <w:lastRenderedPageBreak/>
-        <w:t>Sperrvermerk</w:t>
-      </w:r>
-      <w:bookmarkEnd w:id="24"/>
-    </w:p>
-    <w:p>
-      <w:pPr>
         <w:rPr>
           <w:lang w:eastAsia="de-DE"/>
         </w:rPr>
       </w:pPr>
-    </w:p>
-    <w:p>
-      <w:pPr>
-        <w:rPr>
-          <w:lang w:eastAsia="de-DE"/>
-        </w:rPr>
-      </w:pPr>
-    </w:p>
-    <w:p>
-      <w:pPr>
-        <w:rPr>
-          <w:lang w:eastAsia="de-DE"/>
-        </w:rPr>
-      </w:pPr>
-      <w:r>
-        <w:rPr>
-          <w:lang w:eastAsia="de-DE"/>
-        </w:rPr>
-        <w:br w:type="page"/>
-      </w:r>
-    </w:p>
-    <w:p>
-      <w:pPr>
-        <w:pStyle w:val="berschrift1ohneNummer"/>
-        <w:rPr>
-          <w:lang w:eastAsia="de-DE"/>
-        </w:rPr>
-      </w:pPr>
-      <w:bookmarkStart w:id="25" w:name="_Toc302850993"/>
+      <w:bookmarkStart w:id="24" w:name="_Toc302850993"/>
       <w:r>
         <w:rPr>
           <w:lang w:eastAsia="de-DE"/>
@@ -7883,7 +7527,121 @@
         <w:lastRenderedPageBreak/>
         <w:t>Notizen:</w:t>
       </w:r>
+      <w:bookmarkEnd w:id="24"/>
+    </w:p>
+    <w:p>
+      <w:pPr>
+        <w:pStyle w:val="berschrift1ohneNummer"/>
+        <w:rPr>
+          <w:lang w:eastAsia="de-DE"/>
+        </w:rPr>
+      </w:pPr>
+      <w:bookmarkStart w:id="25" w:name="_Toc302850994"/>
+      <w:r>
+        <w:rPr>
+          <w:lang w:eastAsia="de-DE"/>
+        </w:rPr>
+        <w:t>Aufgabe:</w:t>
+      </w:r>
       <w:bookmarkEnd w:id="25"/>
+      <w:r>
+        <w:rPr>
+          <w:lang w:eastAsia="de-DE"/>
+        </w:rPr>
+        <w:t xml:space="preserve"> </w:t>
+      </w:r>
+    </w:p>
+    <w:p>
+      <w:pPr>
+        <w:pStyle w:val="KeinLeerraum"/>
+        <w:rPr>
+          <w:lang w:eastAsia="de-DE"/>
+        </w:rPr>
+      </w:pPr>
+      <w:r>
+        <w:rPr>
+          <w:lang w:eastAsia="de-DE"/>
+        </w:rPr>
+        <w:t>Erstellung einer Webseite in einem kleinen Team für ihr Thema entwickeln und den Prozess zu d</w:t>
+      </w:r>
+      <w:r>
+        <w:rPr>
+          <w:lang w:eastAsia="de-DE"/>
+        </w:rPr>
+        <w:t>o</w:t>
+      </w:r>
+      <w:r>
+        <w:rPr>
+          <w:lang w:eastAsia="de-DE"/>
+        </w:rPr>
+        <w:t>kumentieren.</w:t>
+      </w:r>
+    </w:p>
+    <w:p>
+      <w:pPr>
+        <w:pStyle w:val="KeinLeerraum"/>
+        <w:rPr>
+          <w:lang w:eastAsia="de-DE"/>
+        </w:rPr>
+      </w:pPr>
+      <w:r>
+        <w:rPr>
+          <w:lang w:eastAsia="de-DE"/>
+        </w:rPr>
+        <w:t>Es bestand die Auswahl zwischen einem Karibikstaat und einer Fernsehserie</w:t>
+      </w:r>
+      <w:r>
+        <w:rPr>
+          <w:lang w:eastAsia="de-DE"/>
+        </w:rPr>
+        <w:t>.</w:t>
+      </w:r>
+      <w:r>
+        <w:rPr>
+          <w:lang w:eastAsia="de-DE"/>
+        </w:rPr>
+        <w:t xml:space="preserve"> Eine Gruppe konnte ein Thema und ein Alternativthema auswählen.</w:t>
+      </w:r>
+      <w:r>
+        <w:rPr>
+          <w:lang w:eastAsia="de-DE"/>
+        </w:rPr>
+        <w:t xml:space="preserve"> Jedes Thema konnte nur viel Mal vergeben werden.</w:t>
+      </w:r>
+      <w:r>
+        <w:rPr>
+          <w:lang w:eastAsia="de-DE"/>
+        </w:rPr>
+        <w:t xml:space="preserve"> Falls ein Thema häufiger gewünscht wurde, hat der Dozent entschieden und einzelne Teams mussten ihr </w:t>
+      </w:r>
+      <w:proofErr w:type="spellStart"/>
+      <w:r>
+        <w:rPr>
+          <w:lang w:eastAsia="de-DE"/>
+        </w:rPr>
+        <w:t>alternativthema</w:t>
+      </w:r>
+      <w:proofErr w:type="spellEnd"/>
+      <w:r>
+        <w:rPr>
+          <w:lang w:eastAsia="de-DE"/>
+        </w:rPr>
+        <w:t xml:space="preserve"> bearbeiten</w:t>
+      </w:r>
+      <w:r>
+        <w:rPr>
+          <w:lang w:eastAsia="de-DE"/>
+        </w:rPr>
+        <w:t>.</w:t>
+      </w:r>
+    </w:p>
+    <w:p>
+      <w:pPr>
+        <w:pStyle w:val="KeinLeerraum"/>
+        <w:rPr>
+          <w:lang w:eastAsia="de-DE"/>
+        </w:rPr>
+      </w:pPr>
     </w:p>
     <w:p>
       <w:pPr>
@@ -7892,20 +7650,316 @@
           <w:lang w:eastAsia="de-DE"/>
         </w:rPr>
       </w:pPr>
-      <w:bookmarkStart w:id="26" w:name="_Toc302850994"/>
+      <w:bookmarkStart w:id="26" w:name="_Toc302850995"/>
       <w:r>
         <w:rPr>
           <w:lang w:eastAsia="de-DE"/>
         </w:rPr>
-        <w:t>Aufgabe:</w:t>
+        <w:t>Zeitplan:</w:t>
       </w:r>
       <w:bookmarkEnd w:id="26"/>
-      <w:r>
+    </w:p>
+    <w:p>
+      <w:pPr>
+        <w:pStyle w:val="KeinLeerraum"/>
         <w:rPr>
           <w:lang w:eastAsia="de-DE"/>
         </w:rPr>
+      </w:pPr>
+      <w:r>
+        <w:rPr>
+          <w:lang w:eastAsia="de-DE"/>
+        </w:rPr>
+        <w:t>???</w:t>
+      </w:r>
+    </w:p>
+    <w:p>
+      <w:pPr>
+        <w:pStyle w:val="KeinLeerraum"/>
+        <w:rPr>
+          <w:lang w:eastAsia="de-DE"/>
+        </w:rPr>
+      </w:pPr>
+    </w:p>
+    <w:p>
+      <w:pPr>
+        <w:pStyle w:val="berschrift1ohneNummer"/>
+        <w:rPr>
+          <w:lang w:eastAsia="de-DE"/>
+        </w:rPr>
+      </w:pPr>
+      <w:bookmarkStart w:id="27" w:name="_Toc302850996"/>
+      <w:r>
+        <w:rPr>
+          <w:lang w:eastAsia="de-DE"/>
+        </w:rPr>
+        <w:t>Design</w:t>
+      </w:r>
+      <w:bookmarkEnd w:id="27"/>
+    </w:p>
+    <w:p>
+      <w:pPr>
+        <w:pStyle w:val="KeinLeerraum"/>
+        <w:rPr>
+          <w:lang w:eastAsia="de-DE"/>
+        </w:rPr>
+      </w:pPr>
+      <w:r>
+        <w:rPr>
+          <w:lang w:eastAsia="de-DE"/>
+        </w:rPr>
+        <w:t>Das Impressum ist von überall erreichbar. Die Indexseite verzweigt in alle Hauptseiten.</w:t>
+      </w:r>
+    </w:p>
+    <w:p>
+      <w:pPr>
+        <w:pStyle w:val="KeinLeerraum"/>
+        <w:rPr>
+          <w:lang w:eastAsia="de-DE"/>
+        </w:rPr>
+      </w:pPr>
+    </w:p>
+    <w:p>
+      <w:pPr>
+        <w:pStyle w:val="KeinLeerraum"/>
+        <w:rPr>
+          <w:lang w:eastAsia="de-DE"/>
+        </w:rPr>
+      </w:pPr>
+    </w:p>
+    <w:p>
+      <w:pPr>
+        <w:pStyle w:val="KeinLeerraum"/>
+        <w:rPr>
+          <w:lang w:eastAsia="de-DE"/>
+        </w:rPr>
+      </w:pPr>
+    </w:p>
+    <w:p>
+      <w:pPr>
+        <w:pStyle w:val="KeinLeerraum"/>
+        <w:rPr>
+          <w:lang w:eastAsia="de-DE"/>
+        </w:rPr>
+      </w:pPr>
+      <w:r>
+        <w:rPr>
+          <w:lang w:eastAsia="de-DE"/>
+        </w:rPr>
+        <w:t>CODE:</w:t>
+      </w:r>
+    </w:p>
+    <w:p>
+      <w:pPr>
+        <w:pStyle w:val="KeinLeerraum"/>
+        <w:rPr>
+          <w:lang w:eastAsia="de-DE"/>
+        </w:rPr>
+      </w:pPr>
+      <w:r>
+        <w:rPr>
+          <w:lang w:eastAsia="de-DE"/>
+        </w:rPr>
+        <w:t>Struktur</w:t>
+      </w:r>
+    </w:p>
+    <w:p>
+      <w:pPr>
+        <w:pStyle w:val="KeinLeerraum"/>
+        <w:rPr>
+          <w:lang w:eastAsia="de-DE"/>
+        </w:rPr>
+      </w:pPr>
+      <w:proofErr w:type="spellStart"/>
+      <w:r>
+        <w:rPr>
+          <w:lang w:eastAsia="de-DE"/>
+        </w:rPr>
+        <w:t>Leftnav</w:t>
+      </w:r>
+      <w:proofErr w:type="spellEnd"/>
+      <w:r>
+        <w:rPr>
+          <w:lang w:eastAsia="de-DE"/>
+        </w:rPr>
+        <w:t>,</w:t>
+      </w:r>
+    </w:p>
+    <w:p>
+      <w:pPr>
+        <w:pStyle w:val="KeinLeerraum"/>
+        <w:rPr>
+          <w:lang w:eastAsia="de-DE"/>
+        </w:rPr>
+      </w:pPr>
+      <w:r>
+        <w:rPr>
+          <w:lang w:eastAsia="de-DE"/>
+        </w:rPr>
+        <w:t>Buttons,</w:t>
+      </w:r>
+    </w:p>
+    <w:p>
+      <w:pPr>
+        <w:pStyle w:val="KeinLeerraum"/>
+        <w:rPr>
+          <w:lang w:eastAsia="de-DE"/>
+        </w:rPr>
+      </w:pPr>
+      <w:r>
+        <w:rPr>
+          <w:lang w:eastAsia="de-DE"/>
+        </w:rPr>
+        <w:t>Text in die Buttons ?</w:t>
+      </w:r>
+    </w:p>
+    <w:p>
+      <w:pPr>
+        <w:pStyle w:val="KeinLeerraum"/>
+        <w:rPr>
+          <w:lang w:eastAsia="de-DE"/>
+        </w:rPr>
+      </w:pPr>
+    </w:p>
+    <w:p>
+      <w:pPr>
+        <w:pStyle w:val="KeinLeerraum"/>
+        <w:rPr>
+          <w:lang w:eastAsia="de-DE"/>
+        </w:rPr>
+      </w:pPr>
+      <w:r>
+        <w:rPr>
+          <w:lang w:eastAsia="de-DE"/>
+        </w:rPr>
+        <w:t>Impressum ist außerhalb der Liste.</w:t>
+      </w:r>
+    </w:p>
+    <w:p>
+      <w:pPr>
+        <w:pStyle w:val="KeinLeerraum"/>
+        <w:rPr>
+          <w:lang w:eastAsia="de-DE"/>
+        </w:rPr>
+      </w:pPr>
+      <w:r>
+        <w:rPr>
+          <w:lang w:eastAsia="de-DE"/>
+        </w:rPr>
+        <w:t xml:space="preserve">Wir haben eine </w:t>
+      </w:r>
+      <w:proofErr w:type="spellStart"/>
+      <w:r>
+        <w:rPr>
+          <w:lang w:eastAsia="de-DE"/>
+        </w:rPr>
+        <w:t>topnavigaton</w:t>
+      </w:r>
+      <w:proofErr w:type="spellEnd"/>
+      <w:r>
+        <w:rPr>
+          <w:lang w:eastAsia="de-DE"/>
+        </w:rPr>
+        <w:t xml:space="preserve"> mit 5 </w:t>
+      </w:r>
+      <w:proofErr w:type="spellStart"/>
+      <w:r>
+        <w:rPr>
+          <w:lang w:eastAsia="de-DE"/>
+        </w:rPr>
+        <w:t>buttons</w:t>
+      </w:r>
+      <w:proofErr w:type="spellEnd"/>
+      <w:r>
+        <w:rPr>
+          <w:lang w:eastAsia="de-DE"/>
+        </w:rPr>
+        <w:t xml:space="preserve"> und der 6 </w:t>
+      </w:r>
+      <w:proofErr w:type="spellStart"/>
+      <w:r>
+        <w:rPr>
+          <w:lang w:eastAsia="de-DE"/>
+        </w:rPr>
+        <w:t>button</w:t>
+      </w:r>
+      <w:proofErr w:type="spellEnd"/>
+      <w:r>
+        <w:rPr>
+          <w:lang w:eastAsia="de-DE"/>
+        </w:rPr>
+        <w:t xml:space="preserve"> ist kein </w:t>
+      </w:r>
+      <w:proofErr w:type="spellStart"/>
+      <w:r>
+        <w:rPr>
+          <w:lang w:eastAsia="de-DE"/>
+        </w:rPr>
+        <w:t>button</w:t>
+      </w:r>
+      <w:proofErr w:type="spellEnd"/>
+      <w:r>
+        <w:rPr>
+          <w:lang w:eastAsia="de-DE"/>
+        </w:rPr>
+        <w:t xml:space="preserve"> sondern </w:t>
+      </w:r>
+      <w:proofErr w:type="spellStart"/>
+      <w:r>
+        <w:rPr>
+          <w:lang w:eastAsia="de-DE"/>
+        </w:rPr>
+        <w:t>element</w:t>
+      </w:r>
+      <w:proofErr w:type="spellEnd"/>
+      <w:r>
+        <w:rPr>
+          <w:lang w:eastAsia="de-DE"/>
+        </w:rPr>
+        <w:t xml:space="preserve"> in der </w:t>
+      </w:r>
+      <w:proofErr w:type="spellStart"/>
+      <w:r>
+        <w:rPr>
+          <w:lang w:eastAsia="de-DE"/>
+        </w:rPr>
+        <w:t>liste</w:t>
+      </w:r>
+      <w:proofErr w:type="spellEnd"/>
+      <w:r>
+        <w:rPr>
+          <w:lang w:eastAsia="de-DE"/>
+        </w:rPr>
+        <w:t xml:space="preserve"> welches mit </w:t>
+      </w:r>
+      <w:proofErr w:type="spellStart"/>
+      <w:r>
+        <w:rPr>
+          <w:lang w:eastAsia="de-DE"/>
+        </w:rPr>
+        <w:t>portraits</w:t>
+      </w:r>
+      <w:proofErr w:type="spellEnd"/>
+      <w:r>
+        <w:rPr>
+          <w:lang w:eastAsia="de-DE"/>
+        </w:rPr>
         <w:t xml:space="preserve"> </w:t>
       </w:r>
+      <w:proofErr w:type="spellStart"/>
+      <w:r>
+        <w:rPr>
+          <w:lang w:eastAsia="de-DE"/>
+        </w:rPr>
+        <w:t>befüllt</w:t>
+      </w:r>
+      <w:proofErr w:type="spellEnd"/>
+      <w:r>
+        <w:rPr>
+          <w:lang w:eastAsia="de-DE"/>
+        </w:rPr>
+        <w:t xml:space="preserve"> wird.</w:t>
+      </w:r>
     </w:p>
     <w:p>
       <w:pPr>
@@ -7914,643 +7968,111 @@
           <w:lang w:eastAsia="de-DE"/>
         </w:rPr>
       </w:pPr>
-      <w:r>
+    </w:p>
+    <w:p>
+      <w:pPr>
+        <w:pStyle w:val="KeinLeerraum"/>
         <w:rPr>
           <w:lang w:eastAsia="de-DE"/>
         </w:rPr>
-        <w:t>Erstellung einer Webseite in einem kleinen Team für ihr Thema entwickeln und den Prozess zu d</w:t>
-      </w:r>
+      </w:pPr>
       <w:r>
         <w:rPr>
           <w:lang w:eastAsia="de-DE"/>
         </w:rPr>
-        <w:t>o</w:t>
-      </w:r>
-      <w:r>
-        <w:rPr>
-          <w:lang w:eastAsia="de-DE"/>
-        </w:rPr>
-        <w:t>kumentieren.</w:t>
+        <w:t xml:space="preserve">Ein link ist immer gleich aufgebaut. Wir geben die Sprechblase und ein Portrait an welches oben rechts erscheint. </w:t>
       </w:r>
     </w:p>
     <w:p>
       <w:pPr>
         <w:pStyle w:val="KeinLeerraum"/>
-        <w:rPr>
-          <w:lang w:eastAsia="de-DE"/>
-        </w:rPr>
-      </w:pPr>
-      <w:r>
-        <w:rPr>
-          <w:lang w:eastAsia="de-DE"/>
-        </w:rPr>
-        <w:t>Es bestand die Auswahl zwischen einem Karibikstaat und einer Fernsehserie</w:t>
-      </w:r>
-      <w:r>
-        <w:rPr>
-          <w:lang w:eastAsia="de-DE"/>
-        </w:rPr>
-        <w:t>.</w:t>
-      </w:r>
-      <w:r>
-        <w:rPr>
-          <w:lang w:eastAsia="de-DE"/>
-        </w:rPr>
-        <w:t xml:space="preserve"> Eine Gruppe konnte ein Thema und ein Alternativthema auswählen.</w:t>
-      </w:r>
-      <w:r>
-        <w:rPr>
-          <w:lang w:eastAsia="de-DE"/>
-        </w:rPr>
-        <w:t xml:space="preserve"> Jedes Thema konnte nur viel Mal vergeben werden.</w:t>
-      </w:r>
-      <w:r>
-        <w:rPr>
-          <w:lang w:eastAsia="de-DE"/>
-        </w:rPr>
-        <w:t xml:space="preserve"> Falls ein Thema häufiger gewünscht wurde, hat der Dozent entschieden und einzelne Teams mussten ihr </w:t>
+      </w:pPr>
+      <w:r>
+        <w:t xml:space="preserve">Die </w:t>
       </w:r>
       <w:proofErr w:type="spellStart"/>
       <w:r>
-        <w:rPr>
-          <w:lang w:eastAsia="de-DE"/>
-        </w:rPr>
-        <w:t>alternativthema</w:t>
+        <w:t>images</w:t>
       </w:r>
       <w:proofErr w:type="spellEnd"/>
       <w:r>
-        <w:rPr>
-          <w:lang w:eastAsia="de-DE"/>
-        </w:rPr>
-        <w:t xml:space="preserve"> bearbeiten</w:t>
-      </w:r>
-      <w:r>
-        <w:rPr>
-          <w:lang w:eastAsia="de-DE"/>
-        </w:rPr>
-        <w:t>.</w:t>
-      </w:r>
-    </w:p>
-    <w:p>
-      <w:pPr>
-        <w:pStyle w:val="KeinLeerraum"/>
-        <w:rPr>
-          <w:lang w:eastAsia="de-DE"/>
-        </w:rPr>
-      </w:pPr>
-    </w:p>
-    <w:p>
-      <w:pPr>
-        <w:pStyle w:val="berschrift1ohneNummer"/>
-        <w:rPr>
-          <w:lang w:eastAsia="de-DE"/>
-        </w:rPr>
-      </w:pPr>
-      <w:bookmarkStart w:id="27" w:name="_Toc302850995"/>
-      <w:r>
-        <w:rPr>
-          <w:lang w:eastAsia="de-DE"/>
-        </w:rPr>
-        <w:t>Zeitplan:</w:t>
-      </w:r>
-      <w:bookmarkEnd w:id="27"/>
-    </w:p>
-    <w:p>
-      <w:pPr>
-        <w:pStyle w:val="KeinLeerraum"/>
-        <w:rPr>
-          <w:lang w:eastAsia="de-DE"/>
-        </w:rPr>
-      </w:pPr>
-      <w:r>
-        <w:rPr>
-          <w:lang w:eastAsia="de-DE"/>
-        </w:rPr>
-        <w:t>???</w:t>
-      </w:r>
-    </w:p>
-    <w:p>
-      <w:pPr>
-        <w:pStyle w:val="KeinLeerraum"/>
-        <w:rPr>
-          <w:lang w:eastAsia="de-DE"/>
-        </w:rPr>
-      </w:pPr>
-    </w:p>
-    <w:p>
-      <w:pPr>
-        <w:pStyle w:val="berschrift1ohneNummer"/>
-        <w:rPr>
-          <w:lang w:eastAsia="de-DE"/>
-        </w:rPr>
-      </w:pPr>
-      <w:bookmarkStart w:id="28" w:name="_Toc302850996"/>
-      <w:r>
-        <w:rPr>
-          <w:lang w:eastAsia="de-DE"/>
-        </w:rPr>
-        <w:t>Design</w:t>
-      </w:r>
-      <w:bookmarkEnd w:id="28"/>
-    </w:p>
-    <w:p>
-      <w:pPr>
-        <w:pStyle w:val="KeinLeerraum"/>
-        <w:rPr>
-          <w:lang w:eastAsia="de-DE"/>
-        </w:rPr>
-      </w:pPr>
-      <w:r>
-        <w:rPr>
-          <w:lang w:eastAsia="de-DE"/>
-        </w:rPr>
-        <w:t>Das Impressum ist von überall erreichbar. Die Indexseite verzweigt in alle Hauptseiten.</w:t>
-      </w:r>
-    </w:p>
-    <w:p>
-      <w:pPr>
-        <w:pStyle w:val="KeinLeerraum"/>
-        <w:rPr>
-          <w:lang w:eastAsia="de-DE"/>
-        </w:rPr>
-      </w:pPr>
-    </w:p>
-    <w:p>
-      <w:pPr>
-        <w:pStyle w:val="KeinLeerraum"/>
-        <w:rPr>
-          <w:lang w:eastAsia="de-DE"/>
-        </w:rPr>
-      </w:pPr>
-    </w:p>
-    <w:p>
-      <w:pPr>
-        <w:pStyle w:val="KeinLeerraum"/>
-        <w:rPr>
-          <w:lang w:eastAsia="de-DE"/>
-        </w:rPr>
-      </w:pPr>
-    </w:p>
-    <w:p>
-      <w:pPr>
-        <w:pStyle w:val="KeinLeerraum"/>
-        <w:rPr>
-          <w:lang w:eastAsia="de-DE"/>
-        </w:rPr>
-      </w:pPr>
-      <w:r>
-        <w:rPr>
-          <w:lang w:eastAsia="de-DE"/>
-        </w:rPr>
-        <w:t>CODE:</w:t>
-      </w:r>
-    </w:p>
-    <w:p>
-      <w:pPr>
-        <w:pStyle w:val="KeinLeerraum"/>
-        <w:rPr>
-          <w:lang w:eastAsia="de-DE"/>
-        </w:rPr>
-      </w:pPr>
-      <w:r>
-        <w:rPr>
-          <w:lang w:eastAsia="de-DE"/>
-        </w:rPr>
-        <w:t>Struktur</w:t>
-      </w:r>
-    </w:p>
-    <w:p>
-      <w:pPr>
-        <w:pStyle w:val="KeinLeerraum"/>
-        <w:rPr>
-          <w:lang w:eastAsia="de-DE"/>
-        </w:rPr>
-      </w:pPr>
+        <w:t xml:space="preserve"> befinden sich von </w:t>
+      </w:r>
       <w:proofErr w:type="spellStart"/>
       <w:r>
-        <w:rPr>
-          <w:lang w:eastAsia="de-DE"/>
-        </w:rPr>
-        <w:t>Leftnav</w:t>
+        <w:t>anfang</w:t>
       </w:r>
       <w:proofErr w:type="spellEnd"/>
       <w:r>
-        <w:rPr>
-          <w:lang w:eastAsia="de-DE"/>
-        </w:rPr>
-        <w:t>,</w:t>
-      </w:r>
-    </w:p>
-    <w:p>
-      <w:pPr>
-        <w:pStyle w:val="KeinLeerraum"/>
-        <w:rPr>
-          <w:lang w:eastAsia="de-DE"/>
-        </w:rPr>
-      </w:pPr>
-      <w:r>
-        <w:rPr>
-          <w:lang w:eastAsia="de-DE"/>
-        </w:rPr>
-        <w:t>Buttons,</w:t>
-      </w:r>
-    </w:p>
-    <w:p>
-      <w:pPr>
-        <w:pStyle w:val="KeinLeerraum"/>
-        <w:rPr>
-          <w:lang w:eastAsia="de-DE"/>
-        </w:rPr>
-      </w:pPr>
-      <w:r>
-        <w:rPr>
-          <w:lang w:eastAsia="de-DE"/>
-        </w:rPr>
-        <w:t>Text in die Buttons ?</w:t>
-      </w:r>
-    </w:p>
-    <w:p>
-      <w:pPr>
-        <w:pStyle w:val="KeinLeerraum"/>
-        <w:rPr>
-          <w:lang w:eastAsia="de-DE"/>
-        </w:rPr>
-      </w:pPr>
-    </w:p>
-    <w:p>
-      <w:pPr>
-        <w:pStyle w:val="KeinLeerraum"/>
-        <w:rPr>
-          <w:lang w:eastAsia="de-DE"/>
-        </w:rPr>
-      </w:pPr>
-      <w:r>
-        <w:rPr>
-          <w:lang w:eastAsia="de-DE"/>
-        </w:rPr>
-        <w:t>Impressum ist außerhalb der Liste.</w:t>
-      </w:r>
-    </w:p>
-    <w:p>
-      <w:pPr>
-        <w:pStyle w:val="KeinLeerraum"/>
-        <w:rPr>
-          <w:lang w:eastAsia="de-DE"/>
-        </w:rPr>
-      </w:pPr>
-      <w:r>
-        <w:rPr>
-          <w:lang w:eastAsia="de-DE"/>
-        </w:rPr>
-        <w:t xml:space="preserve">Wir haben eine </w:t>
+        <w:t xml:space="preserve"> </w:t>
       </w:r>
       <w:proofErr w:type="spellStart"/>
       <w:r>
-        <w:rPr>
-          <w:lang w:eastAsia="de-DE"/>
-        </w:rPr>
-        <w:t>topnavigaton</w:t>
+        <w:t>ausserhalb</w:t>
       </w:r>
       <w:proofErr w:type="spellEnd"/>
       <w:r>
-        <w:rPr>
-          <w:lang w:eastAsia="de-DE"/>
-        </w:rPr>
-        <w:t xml:space="preserve"> mit 5 </w:t>
+        <w:t xml:space="preserve"> des </w:t>
       </w:r>
       <w:proofErr w:type="spellStart"/>
       <w:r>
-        <w:rPr>
-          <w:lang w:eastAsia="de-DE"/>
-        </w:rPr>
-        <w:t>buttons</w:t>
+        <w:t>listenelements</w:t>
       </w:r>
       <w:proofErr w:type="spellEnd"/>
       <w:r>
-        <w:rPr>
-          <w:lang w:eastAsia="de-DE"/>
-        </w:rPr>
-        <w:t xml:space="preserve"> und der 6 </w:t>
+        <w:t xml:space="preserve"> sind aber invisible und werden beim </w:t>
       </w:r>
       <w:proofErr w:type="spellStart"/>
       <w:r>
-        <w:rPr>
-          <w:lang w:eastAsia="de-DE"/>
-        </w:rPr>
-        <w:t>button</w:t>
+        <w:t>mouseover</w:t>
       </w:r>
       <w:proofErr w:type="spellEnd"/>
       <w:r>
-        <w:rPr>
-          <w:lang w:eastAsia="de-DE"/>
-        </w:rPr>
-        <w:t xml:space="preserve"> ist kein </w:t>
+        <w:t xml:space="preserve"> </w:t>
       </w:r>
       <w:proofErr w:type="spellStart"/>
       <w:r>
-        <w:rPr>
-          <w:lang w:eastAsia="de-DE"/>
-        </w:rPr>
-        <w:t>button</w:t>
+        <w:t>visible</w:t>
       </w:r>
       <w:proofErr w:type="spellEnd"/>
       <w:r>
-        <w:rPr>
-          <w:lang w:eastAsia="de-DE"/>
-        </w:rPr>
-        <w:t xml:space="preserve"> sondern </w:t>
+        <w:t xml:space="preserve"> gesetzt. Elemente müssen nicht neu geladen werden und es </w:t>
       </w:r>
       <w:proofErr w:type="spellStart"/>
       <w:r>
-        <w:rPr>
-          <w:lang w:eastAsia="de-DE"/>
-        </w:rPr>
-        <w:t>element</w:t>
+        <w:t>íst</w:t>
       </w:r>
       <w:proofErr w:type="spellEnd"/>
       <w:r>
-        <w:rPr>
-          <w:lang w:eastAsia="de-DE"/>
-        </w:rPr>
-        <w:t xml:space="preserve"> in der </w:t>
+        <w:t xml:space="preserve"> Barrierefrei. Mouseover gilt </w:t>
       </w:r>
       <w:proofErr w:type="spellStart"/>
       <w:r>
-        <w:rPr>
-          <w:lang w:eastAsia="de-DE"/>
-        </w:rPr>
-        <w:t>liste</w:t>
+        <w:t>ür</w:t>
       </w:r>
       <w:proofErr w:type="spellEnd"/>
       <w:r>
-        <w:rPr>
-          <w:lang w:eastAsia="de-DE"/>
-        </w:rPr>
-        <w:t xml:space="preserve"> welches mit </w:t>
+        <w:t xml:space="preserve"> dem Link zur </w:t>
       </w:r>
       <w:proofErr w:type="spellStart"/>
       <w:r>
-        <w:rPr>
-          <w:lang w:eastAsia="de-DE"/>
-        </w:rPr>
-        <w:t>portraits</w:t>
+        <w:t>erlärung</w:t>
       </w:r>
       <w:proofErr w:type="spellEnd"/>
       <w:r>
-        <w:rPr>
-          <w:lang w:eastAsia="de-DE"/>
-        </w:rPr>
-        <w:t xml:space="preserve"> </w:t>
+        <w:t>. Für die Buttons. Dann regulär in e</w:t>
+      </w:r>
+      <w:r>
+        <w:t xml:space="preserve">iner freien </w:t>
       </w:r>
       <w:proofErr w:type="spellStart"/>
       <w:r>
-        <w:rPr>
-          <w:lang w:eastAsia="de-DE"/>
-        </w:rPr>
-        <w:t>befüllt</w:t>
+        <w:t>Divbox</w:t>
       </w:r>
       <w:proofErr w:type="spellEnd"/>
       <w:r>
-        <w:rPr>
-          <w:lang w:eastAsia="de-DE"/>
-        </w:rPr>
-        <w:t xml:space="preserve"> wird.</w:t>
-      </w:r>
-    </w:p>
-    <w:p>
-      <w:pPr>
-        <w:pStyle w:val="KeinLeerraum"/>
-        <w:rPr>
-          <w:lang w:eastAsia="de-DE"/>
-        </w:rPr>
-      </w:pPr>
-    </w:p>
-    <w:p>
-      <w:pPr>
-        <w:pStyle w:val="KeinLeerraum"/>
-        <w:rPr>
-          <w:lang w:eastAsia="de-DE"/>
-        </w:rPr>
-      </w:pPr>
-      <w:r>
-        <w:rPr>
-          <w:lang w:eastAsia="de-DE"/>
-        </w:rPr>
-        <w:t xml:space="preserve">Ein link ist immer gleich aufgebaut. Wir geben die Sprechblase und ein Portrait an welches oben rechts erscheint. </w:t>
-      </w:r>
-    </w:p>
-    <w:p>
-      <w:pPr>
-        <w:pStyle w:val="KeinLeerraum"/>
-      </w:pPr>
-      <w:r>
-        <w:t xml:space="preserve">Die </w:t>
-      </w:r>
-      <w:proofErr w:type="spellStart"/>
-      <w:r>
-        <w:t>images</w:t>
-      </w:r>
-      <w:proofErr w:type="spellEnd"/>
-      <w:r>
-        <w:t xml:space="preserve"> befinden sich von </w:t>
-      </w:r>
-      <w:proofErr w:type="spellStart"/>
-      <w:r>
-        <w:t>anfang</w:t>
-      </w:r>
-      <w:proofErr w:type="spellEnd"/>
-      <w:r>
-        <w:t xml:space="preserve"> </w:t>
-      </w:r>
-      <w:proofErr w:type="spellStart"/>
-      <w:r>
-        <w:t>ausserhalb</w:t>
-      </w:r>
-      <w:proofErr w:type="spellEnd"/>
-      <w:r>
-        <w:t xml:space="preserve"> des </w:t>
-      </w:r>
-      <w:proofErr w:type="spellStart"/>
-      <w:r>
-        <w:t>listenelements</w:t>
-      </w:r>
-      <w:proofErr w:type="spellEnd"/>
-      <w:r>
-        <w:t xml:space="preserve"> sind aber invisible und werden beim </w:t>
-      </w:r>
-      <w:proofErr w:type="spellStart"/>
-      <w:r>
-        <w:t>mouseover</w:t>
-      </w:r>
-      <w:proofErr w:type="spellEnd"/>
-      <w:r>
-        <w:t xml:space="preserve"> </w:t>
-      </w:r>
-      <w:proofErr w:type="spellStart"/>
-      <w:r>
-        <w:t>visible</w:t>
-      </w:r>
-      <w:proofErr w:type="spellEnd"/>
-      <w:r>
-        <w:t xml:space="preserve"> gesetzt. Elemente müssen nicht neu geladen werden und es </w:t>
-      </w:r>
-      <w:proofErr w:type="spellStart"/>
-      <w:r>
-        <w:t>íst</w:t>
-      </w:r>
-      <w:proofErr w:type="spellEnd"/>
-      <w:r>
-        <w:t xml:space="preserve"> Barrierefrei. Mouseover gilt </w:t>
-      </w:r>
-      <w:proofErr w:type="spellStart"/>
-      <w:r>
-        <w:t>ür</w:t>
-      </w:r>
-      <w:proofErr w:type="spellEnd"/>
-      <w:r>
-        <w:t xml:space="preserve"> dem Link zur </w:t>
-      </w:r>
-      <w:proofErr w:type="spellStart"/>
-      <w:r>
-        <w:t>erlärung</w:t>
-      </w:r>
-      <w:proofErr w:type="spellEnd"/>
-      <w:r>
-        <w:t xml:space="preserve">. Für die Buttons. Dann regulär in einer freien </w:t>
-      </w:r>
-      <w:proofErr w:type="spellStart"/>
-      <w:r>
-        <w:t>Divbox</w:t>
-      </w:r>
-      <w:proofErr w:type="spellEnd"/>
-      <w:r>
         <w:t xml:space="preserve"> für die Bar.</w:t>
       </w:r>
-    </w:p>
-    <w:p>
-      <w:pPr>
-        <w:pStyle w:val="KeinLeerraum"/>
-      </w:pPr>
-    </w:p>
-    <w:p>
-      <w:pPr>
-        <w:pStyle w:val="KeinLeerraum"/>
-      </w:pPr>
-      <w:r>
-        <w:t xml:space="preserve">Wir verwenden nicht genau </w:t>
-      </w:r>
-      <w:proofErr w:type="spellStart"/>
-      <w:proofErr w:type="gramStart"/>
-      <w:r>
-        <w:t>die selbe</w:t>
-      </w:r>
-      <w:proofErr w:type="spellEnd"/>
-      <w:proofErr w:type="gramEnd"/>
-      <w:r>
-        <w:t xml:space="preserve"> </w:t>
-      </w:r>
-      <w:proofErr w:type="spellStart"/>
-      <w:r>
-        <w:t>schrift</w:t>
-      </w:r>
-      <w:proofErr w:type="spellEnd"/>
-      <w:r>
-        <w:t xml:space="preserve"> wie </w:t>
-      </w:r>
-      <w:proofErr w:type="spellStart"/>
-      <w:r>
-        <w:t>himym</w:t>
-      </w:r>
-      <w:proofErr w:type="spellEnd"/>
-      <w:r>
-        <w:t xml:space="preserve"> aber eine ähnliche weil das </w:t>
-      </w:r>
-      <w:proofErr w:type="spellStart"/>
-      <w:r>
-        <w:t>original</w:t>
-      </w:r>
-      <w:proofErr w:type="spellEnd"/>
-      <w:r>
-        <w:t xml:space="preserve"> koste</w:t>
-      </w:r>
-      <w:r>
-        <w:t>n</w:t>
-      </w:r>
-      <w:r>
-        <w:t xml:space="preserve">pflichtig ist. Wir benutzen sie für </w:t>
-      </w:r>
-      <w:proofErr w:type="spellStart"/>
-      <w:r>
-        <w:t>text</w:t>
-      </w:r>
-      <w:proofErr w:type="spellEnd"/>
-      <w:r>
-        <w:t xml:space="preserve"> </w:t>
-      </w:r>
-      <w:proofErr w:type="spellStart"/>
-      <w:r>
-        <w:t>etc</w:t>
-      </w:r>
-      <w:proofErr w:type="spellEnd"/>
-      <w:r>
-        <w:t xml:space="preserve"> um den markanten </w:t>
-      </w:r>
-      <w:proofErr w:type="spellStart"/>
-      <w:r>
-        <w:t>stil</w:t>
-      </w:r>
-      <w:proofErr w:type="spellEnd"/>
-      <w:r>
-        <w:t xml:space="preserve"> darzustellen.</w:t>
-      </w:r>
-      <w:r>
-        <w:t xml:space="preserve"> </w:t>
-      </w:r>
-    </w:p>
-    <w:p>
-      <w:pPr>
-        <w:pStyle w:val="KeinLeerraum"/>
-      </w:pPr>
-      <w:r>
-        <w:t xml:space="preserve">Der </w:t>
-      </w:r>
-      <w:proofErr w:type="spellStart"/>
-      <w:r>
-        <w:t>text</w:t>
-      </w:r>
-      <w:proofErr w:type="spellEnd"/>
-      <w:r>
-        <w:t xml:space="preserve"> ist immer </w:t>
-      </w:r>
-      <w:proofErr w:type="spellStart"/>
-      <w:r>
-        <w:t>blocksatz</w:t>
-      </w:r>
-      <w:proofErr w:type="spellEnd"/>
-      <w:r>
-        <w:t xml:space="preserve"> gehalten. Falls die </w:t>
-      </w:r>
-      <w:proofErr w:type="spellStart"/>
-      <w:r>
-        <w:t>schriftart</w:t>
-      </w:r>
-      <w:proofErr w:type="spellEnd"/>
-      <w:r>
-        <w:t xml:space="preserve"> nicht funktioniert, wird auf die Times ohne </w:t>
-      </w:r>
-      <w:proofErr w:type="spellStart"/>
-      <w:r>
-        <w:t>serifen</w:t>
-      </w:r>
-      <w:proofErr w:type="spellEnd"/>
-      <w:r>
-        <w:t xml:space="preserve"> referenziert.</w:t>
-      </w:r>
-    </w:p>
-    <w:p>
-      <w:pPr>
-        <w:pStyle w:val="KeinLeerraum"/>
-      </w:pPr>
     </w:p>
     <w:sectPr>
       <w:pgSz w:w="11906" w:h="16838"/>
@@ -8611,7 +8133,7 @@
       <w:rPr>
         <w:noProof/>
       </w:rPr>
-      <w:t>11</w:t>
+      <w:t>6</w:t>
     </w:r>
     <w:r>
       <w:rPr>
@@ -14537,7 +14059,7 @@
 </file>
 
 <file path=customXml/itemProps1.xml><?xml version="1.0" encoding="utf-8"?>
-<ds:datastoreItem xmlns:ds="http://schemas.openxmlformats.org/officeDocument/2006/customXml" ds:itemID="{B0C4E6C2-4D35-4D1E-B0C3-5FE124462FAC}">
+<ds:datastoreItem xmlns:ds="http://schemas.openxmlformats.org/officeDocument/2006/customXml" ds:itemID="{E2711A88-2879-43E1-99B4-64D6F9E49207}">
   <ds:schemaRefs>
     <ds:schemaRef ds:uri="http://schemas.openxmlformats.org/officeDocument/2006/bibliography"/>
   </ds:schemaRefs>

</xml_diff>

<commit_message>
Print-CSS korrigiert, Doku erweitert!
</commit_message>
<xml_diff>
--- a/I10a/documents/docu.docx
+++ b/I10a/documents/docu.docx
@@ -3813,27 +3813,14 @@
                             <w:r>
                               <w:t xml:space="preserve">Abb. </w:t>
                             </w:r>
-                            <w:r>
-                              <w:fldChar w:fldCharType="begin"/>
-                            </w:r>
-                            <w:r>
-                              <w:instrText xml:space="preserve"> SEQ Abb. \* ARABIC </w:instrText>
-                            </w:r>
-                            <w:r>
-                              <w:fldChar w:fldCharType="separate"/>
-                            </w:r>
-                            <w:r>
-                              <w:rPr>
-                                <w:noProof/>
-                              </w:rPr>
-                              <w:t>1</w:t>
-                            </w:r>
-                            <w:r>
-                              <w:rPr>
-                                <w:noProof/>
-                              </w:rPr>
-                              <w:fldChar w:fldCharType="end"/>
-                            </w:r>
+                            <w:fldSimple w:instr=" SEQ Abb. \* ARABIC ">
+                              <w:r>
+                                <w:rPr>
+                                  <w:noProof/>
+                                </w:rPr>
+                                <w:t>1</w:t>
+                              </w:r>
+                            </w:fldSimple>
                             <w:r>
                               <w:t xml:space="preserve"> Scribble</w:t>
                             </w:r>
@@ -6049,116 +6036,114 @@
       <w:r>
         <w:t>,</w:t>
       </w:r>
-      <w:bookmarkStart w:id="15" w:name="_GoBack"/>
+      <w:r>
+        <w:t xml:space="preserve"> eine feinere Gliederung der Seite zu ermöglichen.</w:t>
+      </w:r>
+    </w:p>
+    <w:p>
+      <w:r>
+        <w:t>Es ist nicht erwünscht, dass der Leser auf der Seite scrollen muss, um alle Informationen auf den ersten Blick wahrzunehmen.</w:t>
+      </w:r>
+    </w:p>
+    <w:p>
+      <w:r>
+        <w:t>Im Contenbereich gibt es</w:t>
+      </w:r>
+      <w:r>
+        <w:t xml:space="preserve"> eine </w:t>
+      </w:r>
+      <w:r>
+        <w:t>Textb</w:t>
+      </w:r>
+      <w:r>
+        <w:t>ox</w:t>
+      </w:r>
+      <w:r>
+        <w:t xml:space="preserve"> und eine Grafikzeile. Die Textbox besitzt eine dynamische Höhe und die Grafikzeile kann ge</w:t>
+      </w:r>
+      <w:r>
+        <w:t xml:space="preserve">scrollt werden, wenn mehr Bilder in der Grafikzeile ausgegeben werden, als auf den Bildschirm passen (schlechte </w:t>
+      </w:r>
+      <w:r>
+        <w:t>Formulierung</w:t>
+      </w:r>
+      <w:r>
+        <w:t>).</w:t>
+      </w:r>
+    </w:p>
+    <w:p>
+      <w:r>
+        <w:t>Im Contentbereich können Links definiert werden, welche mit einem Mouseover-Effekt versehen sind. Durch den Mouseover-Effekt wird rechts oben das Portrait eines Charakters eingeblendet.</w:t>
+      </w:r>
+    </w:p>
+    <w:p>
+      <w:r>
+        <w:t>Der Te</w:t>
+      </w:r>
+      <w:r>
+        <w:t>xt ist in</w:t>
+      </w:r>
+      <w:r>
+        <w:t xml:space="preserve"> der neutralen Farbe</w:t>
+      </w:r>
+      <w:r>
+        <w:t xml:space="preserve"> Weiß gehalten um die L</w:t>
+      </w:r>
+      <w:r>
+        <w:t>esbarkeit deutlich zu erhöhen, auch wen</w:t>
+      </w:r>
+      <w:r>
+        <w:t>n die Farbe nicht ins Farbkonzep</w:t>
+      </w:r>
+      <w:r>
+        <w:t>t passt. I</w:t>
+      </w:r>
+      <w:r>
+        <w:t>nformationen werden dadurch klar</w:t>
+      </w:r>
+      <w:r>
+        <w:t xml:space="preserve"> dargestellt.</w:t>
+      </w:r>
+    </w:p>
+    <w:p>
+      <w:pPr>
+        <w:pStyle w:val="Heading2"/>
+      </w:pPr>
+      <w:r>
+        <w:t>Impressum</w:t>
+      </w:r>
+    </w:p>
+    <w:p>
+      <w:r>
+        <w:t>Das Impressum ist von jeder Seite aus erreichbar. Der Link mit dem der Leser auf das Impressum kommt, befindet sich auf allen Seiten unten Links unter der seitlichen Navigation.</w:t>
+      </w:r>
+    </w:p>
+    <w:p>
+      <w:pPr>
+        <w:pStyle w:val="Heading2"/>
+      </w:pPr>
+      <w:bookmarkStart w:id="15" w:name="_Toc302850983"/>
+      <w:r>
+        <w:t>Quiz</w:t>
+      </w:r>
+      <w:r>
+        <w:t xml:space="preserve"> (Sergej Kasper</w:t>
+      </w:r>
+      <w:r>
+        <w:t>)</w:t>
+      </w:r>
       <w:bookmarkEnd w:id="15"/>
-      <w:r>
-        <w:t xml:space="preserve"> eine feinere Gliederung der Seite zu ermöglichen.</w:t>
-      </w:r>
-    </w:p>
-    <w:p>
-      <w:r>
-        <w:t>Es ist nicht erwünscht, dass der Leser auf der Seite scrollen muss, um alle Informationen auf den ersten Blick wahrzunehmen.</w:t>
-      </w:r>
-    </w:p>
-    <w:p>
-      <w:r>
-        <w:t>Im Contenbereich gibt es</w:t>
-      </w:r>
-      <w:r>
-        <w:t xml:space="preserve"> eine </w:t>
-      </w:r>
-      <w:r>
-        <w:t>Textb</w:t>
-      </w:r>
-      <w:r>
-        <w:t>ox</w:t>
-      </w:r>
-      <w:r>
-        <w:t xml:space="preserve"> und eine Grafikzeile. Die Textbox besitzt eine dynamische Höhe und die Grafikzeile kann ge</w:t>
-      </w:r>
-      <w:r>
-        <w:t xml:space="preserve">scrollt werden, wenn mehr Bilder in der Grafikzeile ausgegeben werden, als auf den Bildschirm passen (schlechte </w:t>
-      </w:r>
-      <w:r>
-        <w:t>Formulierung</w:t>
-      </w:r>
-      <w:r>
-        <w:t>).</w:t>
-      </w:r>
-    </w:p>
-    <w:p>
-      <w:r>
-        <w:t>Im Contentbereich können Links definiert werden, welche mit einem Mouseover-Effekt versehen sind. Durch den Mouseover-Effekt wird rechts oben das Portrait eines Charakters eingeblendet.</w:t>
-      </w:r>
-    </w:p>
-    <w:p>
-      <w:r>
-        <w:t>Der Te</w:t>
-      </w:r>
-      <w:r>
-        <w:t>xt ist in</w:t>
-      </w:r>
-      <w:r>
-        <w:t xml:space="preserve"> der neutralen Farbe</w:t>
-      </w:r>
-      <w:r>
-        <w:t xml:space="preserve"> Weiß gehalten um die L</w:t>
-      </w:r>
-      <w:r>
-        <w:t>esbarkeit deutlich zu erhöhen, auch wen</w:t>
-      </w:r>
-      <w:r>
-        <w:t>n die Farbe nicht ins Farbkonzep</w:t>
-      </w:r>
-      <w:r>
-        <w:t>t passt. I</w:t>
-      </w:r>
-      <w:r>
-        <w:t>nformationen werden dadurch klar</w:t>
-      </w:r>
-      <w:r>
-        <w:t xml:space="preserve"> dargestellt.</w:t>
+    </w:p>
+    <w:p>
+      <w:r>
+        <w:t>Der komplette Contentbereich wird durch die Anzeige des Quiz ersetzt. Es werden über Bilder Szenen dargestellt und mit Text versehen. Die Antwortmöglichkeiten sollen untereinander anwählbar sein.</w:t>
       </w:r>
     </w:p>
     <w:p>
       <w:pPr>
         <w:pStyle w:val="Heading2"/>
       </w:pPr>
-      <w:r>
-        <w:t>Impressum</w:t>
-      </w:r>
-    </w:p>
-    <w:p>
-      <w:r>
-        <w:t>Das Impressum ist von jeder Seite aus erreichbar. Der Link mit dem der Leser auf das Impressum kommt, befindet sich auf allen Seiten unten Links unter der seitlichen Navigation.</w:t>
-      </w:r>
-    </w:p>
-    <w:p>
-      <w:pPr>
-        <w:pStyle w:val="Heading2"/>
-      </w:pPr>
-      <w:bookmarkStart w:id="16" w:name="_Toc302850983"/>
-      <w:r>
-        <w:t>Quiz</w:t>
-      </w:r>
-      <w:r>
-        <w:t xml:space="preserve"> (Sergej Kasper</w:t>
-      </w:r>
-      <w:r>
-        <w:t>)</w:t>
-      </w:r>
-      <w:bookmarkEnd w:id="16"/>
-    </w:p>
-    <w:p>
-      <w:r>
-        <w:t>Der komplette Contentbereich wird durch die Anzeige des Quiz ersetzt. Es werden über Bilder Szenen dargestellt und mit Text versehen. Die Antwortmöglichkeiten sollen untereinander anwählbar sein.</w:t>
-      </w:r>
-    </w:p>
-    <w:p>
-      <w:pPr>
-        <w:pStyle w:val="Heading2"/>
-      </w:pPr>
-      <w:bookmarkStart w:id="17" w:name="_Toc302850984"/>
+      <w:bookmarkStart w:id="16" w:name="_Toc302850984"/>
       <w:r>
         <w:lastRenderedPageBreak/>
         <w:t>Die Show</w:t>
@@ -6169,84 +6154,84 @@
       <w:r>
         <w:t>)</w:t>
       </w:r>
+      <w:bookmarkEnd w:id="16"/>
+    </w:p>
+    <w:p>
+      <w:r>
+        <w:t>Der Bereich „Die Show“ wird komplett mit XSLT generiert, damit lange Beschreibungstexte nicht in den Quellcode der HTML-Seite geschrieben werden müssen und eine einheitliche Darstellung mit weniger Wartungsaufwand aufgrund von Redundanzen möglich ist.</w:t>
+      </w:r>
+    </w:p>
+    <w:p>
+      <w:pPr>
+        <w:pStyle w:val="Heading2"/>
+      </w:pPr>
+      <w:bookmarkStart w:id="17" w:name="_Toc302850985"/>
+      <w:r>
+        <w:t>Medien</w:t>
+      </w:r>
       <w:bookmarkEnd w:id="17"/>
     </w:p>
     <w:p>
       <w:r>
-        <w:t>Der Bereich „Die Show“ wird komplett mit XSLT generiert, damit lange Beschreibungstexte nicht in den Quellcode der HTML-Seite geschrieben werden müssen und eine einheitliche Darstellung mit weniger Wartungsaufwand aufgrund von Redundanzen möglich ist.</w:t>
+        <w:t>Auf der Medienseite ist es möglich innerhalb des Contentbereichs zu scrollen.</w:t>
+      </w:r>
+    </w:p>
+    <w:p>
+      <w:pPr>
+        <w:pStyle w:val="Heading1"/>
+      </w:pPr>
+      <w:bookmarkStart w:id="18" w:name="_Toc302850986"/>
+      <w:r>
+        <w:t>Erfolge und Probleme</w:t>
+      </w:r>
+      <w:bookmarkEnd w:id="18"/>
+    </w:p>
+    <w:p>
+      <w:r>
+        <w:t>Der nächste Abschnitt beschreibt die die Probleme auf die das Team im Projekt gestoßen ist und beschreibt die Erfolge bei der Umsetzung des Projektes.</w:t>
       </w:r>
     </w:p>
     <w:p>
       <w:pPr>
         <w:pStyle w:val="Heading2"/>
       </w:pPr>
-      <w:bookmarkStart w:id="18" w:name="_Toc302850985"/>
-      <w:r>
-        <w:t>Medien</w:t>
-      </w:r>
-      <w:bookmarkEnd w:id="18"/>
-    </w:p>
-    <w:p>
-      <w:r>
-        <w:t>Auf der Medienseite ist es möglich innerhalb des Contentbereichs zu scrollen.</w:t>
-      </w:r>
-    </w:p>
-    <w:p>
-      <w:pPr>
-        <w:pStyle w:val="Heading1"/>
-      </w:pPr>
-      <w:bookmarkStart w:id="19" w:name="_Toc302850986"/>
-      <w:r>
-        <w:t>Erfolge und Probleme</w:t>
+      <w:bookmarkStart w:id="19" w:name="_Toc302850987"/>
+      <w:r>
+        <w:t>Erfolge</w:t>
       </w:r>
       <w:bookmarkEnd w:id="19"/>
     </w:p>
     <w:p>
       <w:r>
-        <w:t>Der nächste Abschnitt beschreibt die die Probleme auf die das Team im Projekt gestoßen ist und beschreibt die Erfolge bei der Umsetzung des Projektes.</w:t>
+        <w:t>Das Konzept der auf</w:t>
+      </w:r>
+      <w:r>
+        <w:t>tauchenden Sprechblasen konnte a</w:t>
+      </w:r>
+      <w:r>
+        <w:t xml:space="preserve">nforderungsgemäß ohne Javascript umgesetzt werden. </w:t>
+      </w:r>
+    </w:p>
+    <w:p>
+      <w:r>
+        <w:t>Die dynamische Generierung der Links aus einer XML durch XSLT funktioniert</w:t>
+      </w:r>
+      <w:r>
+        <w:t xml:space="preserve"> und</w:t>
+      </w:r>
+      <w:r>
+        <w:t xml:space="preserve"> wurde ohne Fehler implementiert.</w:t>
       </w:r>
     </w:p>
     <w:p>
       <w:pPr>
         <w:pStyle w:val="Heading2"/>
       </w:pPr>
-      <w:bookmarkStart w:id="20" w:name="_Toc302850987"/>
-      <w:r>
-        <w:t>Erfolge</w:t>
+      <w:bookmarkStart w:id="20" w:name="_Toc302850988"/>
+      <w:r>
+        <w:t>Probleme</w:t>
       </w:r>
       <w:bookmarkEnd w:id="20"/>
-    </w:p>
-    <w:p>
-      <w:r>
-        <w:t>Das Konzept der auf</w:t>
-      </w:r>
-      <w:r>
-        <w:t>tauchenden Sprechblasen konnte a</w:t>
-      </w:r>
-      <w:r>
-        <w:t xml:space="preserve">nforderungsgemäß ohne Javascript umgesetzt werden. </w:t>
-      </w:r>
-    </w:p>
-    <w:p>
-      <w:r>
-        <w:t>Die dynamische Generierung der Links aus einer XML durch XSLT funktioniert</w:t>
-      </w:r>
-      <w:r>
-        <w:t xml:space="preserve"> und</w:t>
-      </w:r>
-      <w:r>
-        <w:t xml:space="preserve"> wurde ohne Fehler implementiert.</w:t>
-      </w:r>
-    </w:p>
-    <w:p>
-      <w:pPr>
-        <w:pStyle w:val="Heading2"/>
-      </w:pPr>
-      <w:bookmarkStart w:id="21" w:name="_Toc302850988"/>
-      <w:r>
-        <w:t>Probleme</w:t>
-      </w:r>
-      <w:bookmarkEnd w:id="21"/>
     </w:p>
     <w:p>
       <w:r>
@@ -6691,7 +6676,7 @@
           <w:lang w:eastAsia="ko-KR"/>
         </w:rPr>
       </w:pPr>
-      <w:bookmarkStart w:id="22" w:name="_Toc302850990"/>
+      <w:bookmarkStart w:id="21" w:name="_Toc302850990"/>
       <w:r>
         <w:rPr>
           <w:rFonts w:eastAsia="Arial Unicode MS"/>
@@ -6700,16 +6685,324 @@
         <w:lastRenderedPageBreak/>
         <w:t>Quellenverzeichnis</w:t>
       </w:r>
+      <w:bookmarkEnd w:id="21"/>
+    </w:p>
+    <w:p>
+      <w:pPr>
+        <w:pStyle w:val="berschrift1ohneNummer"/>
+      </w:pPr>
+      <w:r>
+        <w:t>Bilderquellen</w:t>
+      </w:r>
+    </w:p>
+    <w:p>
+      <w:pPr>
+        <w:pStyle w:val="berschrift1ohneNummer"/>
+      </w:pPr>
+      <w:r>
+        <w:rPr>
+          <w:b w:val="0"/>
+          <w:sz w:val="20"/>
+          <w:szCs w:val="20"/>
+        </w:rPr>
+        <w:t>http://photos.erdbeerlounge.de/i</w:t>
+      </w:r>
+      <w:bookmarkStart w:id="22" w:name="_GoBack"/>
       <w:bookmarkEnd w:id="22"/>
-    </w:p>
-    <w:p>
-      <w:pPr>
-        <w:pStyle w:val="berschrift1ohneNummer"/>
-        <w:rPr>
-          <w:rFonts w:eastAsia="Arial Unicode MS"/>
-          <w:lang w:eastAsia="ko-KR"/>
-        </w:rPr>
-      </w:pPr>
+      <w:r>
+        <w:rPr>
+          <w:b w:val="0"/>
+          <w:sz w:val="20"/>
+          <w:szCs w:val="20"/>
+        </w:rPr>
+        <w:t>mages/articlegallery/1/9/4/19421/AICS/os/400/800/19421.jpg</w:t>
+      </w:r>
+      <w:r>
+        <w:rPr>
+          <w:b w:val="0"/>
+          <w:sz w:val="20"/>
+          <w:szCs w:val="20"/>
+        </w:rPr>
+        <w:t xml:space="preserve"> </w:t>
+      </w:r>
+      <w:r>
+        <w:rPr>
+          <w:b w:val="0"/>
+          <w:sz w:val="20"/>
+          <w:szCs w:val="20"/>
+        </w:rPr>
+        <w:br/>
+      </w:r>
+      <w:r>
+        <w:rPr>
+          <w:b w:val="0"/>
+          <w:sz w:val="20"/>
+          <w:szCs w:val="20"/>
+        </w:rPr>
+        <w:t>http://www.fansshare.com/media/u/images/how-i-met-your-mother-season-7-premier-poster1.jpg</w:t>
+      </w:r>
+      <w:r>
+        <w:rPr>
+          <w:b w:val="0"/>
+          <w:sz w:val="20"/>
+          <w:szCs w:val="20"/>
+        </w:rPr>
+        <w:t xml:space="preserve"> </w:t>
+      </w:r>
+      <w:r>
+        <w:rPr>
+          <w:b w:val="0"/>
+          <w:sz w:val="20"/>
+          <w:szCs w:val="20"/>
+        </w:rPr>
+        <w:br/>
+      </w:r>
+      <w:r>
+        <w:rPr>
+          <w:b w:val="0"/>
+          <w:sz w:val="20"/>
+          <w:szCs w:val="20"/>
+        </w:rPr>
+        <w:t>http://www.daemonstv.com/2010/02/07/how-i-met-your-mother-rabbit-or-duck-season-5-episode-15/</w:t>
+      </w:r>
+      <w:r>
+        <w:rPr>
+          <w:b w:val="0"/>
+          <w:sz w:val="20"/>
+          <w:szCs w:val="20"/>
+        </w:rPr>
+        <w:t xml:space="preserve"> </w:t>
+      </w:r>
+      <w:r>
+        <w:rPr>
+          <w:b w:val="0"/>
+          <w:sz w:val="20"/>
+          <w:szCs w:val="20"/>
+        </w:rPr>
+        <w:br/>
+      </w:r>
+      <w:r>
+        <w:rPr>
+          <w:b w:val="0"/>
+          <w:sz w:val="20"/>
+          <w:szCs w:val="20"/>
+        </w:rPr>
+        <w:t>http://twitter.com/#!/HIMYMBlog/status/50631842298200064</w:t>
+      </w:r>
+      <w:r>
+        <w:rPr>
+          <w:b w:val="0"/>
+          <w:sz w:val="20"/>
+          <w:szCs w:val="20"/>
+        </w:rPr>
+        <w:t xml:space="preserve"> </w:t>
+      </w:r>
+      <w:r>
+        <w:rPr>
+          <w:b w:val="0"/>
+          <w:sz w:val="20"/>
+          <w:szCs w:val="20"/>
+        </w:rPr>
+        <w:br/>
+      </w:r>
+      <w:r>
+        <w:rPr>
+          <w:b w:val="0"/>
+          <w:sz w:val="20"/>
+          <w:szCs w:val="20"/>
+        </w:rPr>
+        <w:t>http://www.hotcelebshome.com/2011/01/29/katy-perry-on-how-i-met-your-mother-set/katy-perry-3-32/</w:t>
+      </w:r>
+      <w:r>
+        <w:rPr>
+          <w:b w:val="0"/>
+          <w:sz w:val="20"/>
+          <w:szCs w:val="20"/>
+        </w:rPr>
+        <w:t xml:space="preserve"> </w:t>
+      </w:r>
+      <w:r>
+        <w:rPr>
+          <w:b w:val="0"/>
+          <w:sz w:val="20"/>
+          <w:szCs w:val="20"/>
+        </w:rPr>
+        <w:br/>
+      </w:r>
+      <w:r>
+        <w:rPr>
+          <w:b w:val="0"/>
+          <w:sz w:val="20"/>
+          <w:szCs w:val="20"/>
+        </w:rPr>
+        <w:t>http://sitcomfreaks.wordpress.com/tag/how-i-met-your-mother-2/</w:t>
+      </w:r>
+      <w:r>
+        <w:rPr>
+          <w:b w:val="0"/>
+          <w:sz w:val="20"/>
+          <w:szCs w:val="20"/>
+        </w:rPr>
+        <w:t xml:space="preserve"> </w:t>
+      </w:r>
+      <w:r>
+        <w:rPr>
+          <w:b w:val="0"/>
+          <w:sz w:val="20"/>
+          <w:szCs w:val="20"/>
+        </w:rPr>
+        <w:br/>
+      </w:r>
+      <w:r>
+        <w:rPr>
+          <w:b w:val="0"/>
+          <w:sz w:val="20"/>
+          <w:szCs w:val="20"/>
+        </w:rPr>
+        <w:t>http://www.myconfinedspace.com/2009/01/27/how-i-met-your-mother-cast-2/how-i-met-your-mother-cast/</w:t>
+      </w:r>
+      <w:r>
+        <w:rPr>
+          <w:b w:val="0"/>
+          <w:sz w:val="20"/>
+          <w:szCs w:val="20"/>
+        </w:rPr>
+        <w:t xml:space="preserve"> </w:t>
+      </w:r>
+      <w:r>
+        <w:rPr>
+          <w:b w:val="0"/>
+          <w:sz w:val="20"/>
+          <w:szCs w:val="20"/>
+        </w:rPr>
+        <w:br/>
+      </w:r>
+      <w:r>
+        <w:rPr>
+          <w:b w:val="0"/>
+          <w:sz w:val="20"/>
+          <w:szCs w:val="20"/>
+        </w:rPr>
+        <w:t>http://www.wehype.com/fileadmin/user_upload/hypes/images/823_images_1.jpg</w:t>
+      </w:r>
+      <w:r>
+        <w:rPr>
+          <w:b w:val="0"/>
+          <w:sz w:val="20"/>
+          <w:szCs w:val="20"/>
+        </w:rPr>
+        <w:br/>
+      </w:r>
+      <w:r>
+        <w:rPr>
+          <w:b w:val="0"/>
+          <w:sz w:val="20"/>
+          <w:szCs w:val="20"/>
+        </w:rPr>
+        <w:t>http://www.electru.de/wp-content/uploads/brocode.jpg</w:t>
+      </w:r>
+      <w:r>
+        <w:rPr>
+          <w:b w:val="0"/>
+          <w:sz w:val="20"/>
+          <w:szCs w:val="20"/>
+        </w:rPr>
+        <w:br/>
+      </w:r>
+      <w:r>
+        <w:rPr>
+          <w:b w:val="0"/>
+          <w:sz w:val="20"/>
+          <w:szCs w:val="20"/>
+        </w:rPr>
+        <w:t>http://www.filmscenter.com/wp-content/uploads/pictures/how-i-met-your-mother-poster-157.jpg</w:t>
+      </w:r>
+      <w:r>
+        <w:rPr>
+          <w:b w:val="0"/>
+          <w:sz w:val="20"/>
+          <w:szCs w:val="20"/>
+        </w:rPr>
+        <w:t xml:space="preserve"> </w:t>
+      </w:r>
+      <w:r>
+        <w:rPr>
+          <w:b w:val="0"/>
+          <w:sz w:val="20"/>
+          <w:szCs w:val="20"/>
+        </w:rPr>
+        <w:br/>
+      </w:r>
+      <w:r>
+        <w:rPr>
+          <w:b w:val="0"/>
+          <w:sz w:val="20"/>
+          <w:szCs w:val="20"/>
+        </w:rPr>
+        <w:t>http://blog.nj.com/entertainment_impact_tv/2009/05/large_himym-right-place.jpg</w:t>
+      </w:r>
+      <w:r>
+        <w:rPr>
+          <w:b w:val="0"/>
+          <w:sz w:val="20"/>
+          <w:szCs w:val="20"/>
+        </w:rPr>
+        <w:t xml:space="preserve"> </w:t>
+      </w:r>
+      <w:r>
+        <w:rPr>
+          <w:b w:val="0"/>
+          <w:sz w:val="20"/>
+          <w:szCs w:val="20"/>
+        </w:rPr>
+        <w:br/>
+        <w:t xml:space="preserve">http://himymwiki.wikispaces.com/file/view/robin_scherbatsky.jpg/189937006/robin_scherbatsky.jpg </w:t>
+      </w:r>
+      <w:r>
+        <w:rPr>
+          <w:b w:val="0"/>
+          <w:sz w:val="20"/>
+          <w:szCs w:val="20"/>
+        </w:rPr>
+        <w:br/>
+        <w:t xml:space="preserve">http://images.wikia.com/how-i-met-your-mother/de/images/9/91/Large_himym-mosbius-designs-2.jpg </w:t>
+      </w:r>
+      <w:r>
+        <w:rPr>
+          <w:b w:val="0"/>
+          <w:sz w:val="20"/>
+          <w:szCs w:val="20"/>
+        </w:rPr>
+        <w:br/>
+        <w:t xml:space="preserve">http://www.e4.com/media/331D2260-8F94-404B-A4BD-EFDBC5EDA1D6_extra.jpg </w:t>
+      </w:r>
+      <w:r>
+        <w:rPr>
+          <w:b w:val="0"/>
+          <w:sz w:val="20"/>
+          <w:szCs w:val="20"/>
+        </w:rPr>
+        <w:br/>
+        <w:t xml:space="preserve">http://images.wikia.com/how-i-met-your-mother/de/images/0/01/How_lily_stole_christmas.jpg </w:t>
+      </w:r>
+      <w:r>
+        <w:rPr>
+          <w:b w:val="0"/>
+          <w:sz w:val="20"/>
+          <w:szCs w:val="20"/>
+        </w:rPr>
+        <w:br/>
+        <w:t xml:space="preserve">http://images2.fanpop.com/images/photos/2900000/Marshall-how-i-met-your-mother-2960633-1280-1024.jpg </w:t>
+      </w:r>
+      <w:r>
+        <w:rPr>
+          <w:b w:val="0"/>
+          <w:sz w:val="20"/>
+          <w:szCs w:val="20"/>
+        </w:rPr>
+        <w:br/>
+        <w:t xml:space="preserve">http://2.bp.blogspot.com/_gyOeNaG3O3U/TF34LJgSuqI/AAAAAAAAAOE/UMD4pExs4iM/s1600/marshall+erikson.jpg </w:t>
+      </w:r>
       <w:r>
         <w:br w:type="page"/>
       </w:r>
@@ -7430,7 +7723,7 @@
       <w:rPr>
         <w:noProof/>
       </w:rPr>
-      <w:t>8</w:t>
+      <w:t>13</w:t>
     </w:r>
     <w:r>
       <w:rPr>
@@ -13356,7 +13649,7 @@
 </file>
 
 <file path=customXml/itemProps1.xml><?xml version="1.0" encoding="utf-8"?>
-<ds:datastoreItem xmlns:ds="http://schemas.openxmlformats.org/officeDocument/2006/customXml" ds:itemID="{BE50F53A-F5D2-482E-8888-1B9F417D9417}">
+<ds:datastoreItem xmlns:ds="http://schemas.openxmlformats.org/officeDocument/2006/customXml" ds:itemID="{1243D4C7-457F-40BA-9E04-F27C6AF8F29B}">
   <ds:schemaRefs>
     <ds:schemaRef ds:uri="http://schemas.openxmlformats.org/officeDocument/2006/bibliography"/>
   </ds:schemaRefs>

</xml_diff>